<commit_message>
4.1.2 Update Case Study Result
</commit_message>
<xml_diff>
--- a/OSIP_Term Paper.docx
+++ b/OSIP_Term Paper.docx
@@ -5932,7 +5932,7 @@
                 <w:iCs/>
                 <w:color w:val="000000" w:themeColor="text1"/>
               </w:rPr>
-              <w:t>“How often the version of a software comes with improvements that impacts the user and the gap period between the previous version date?”</w:t>
+              <w:t>“How often the version of a software comes with improvements that impacts the user?”</w:t>
             </w:r>
           </w:p>
         </w:tc>
@@ -5977,14 +5977,27 @@
                 <w:rFonts w:ascii="Arial" w:hAnsi="Arial" w:cs="Arial"/>
                 <w:color w:val="000000" w:themeColor="text1"/>
               </w:rPr>
-              <w:t>This means if contributors, who are not employed in the same company as where the software was developed, has contributed to this project.</w:t>
+              <w:t>C</w:t>
             </w:r>
             <w:r>
               <w:rPr>
                 <w:rFonts w:ascii="Arial" w:hAnsi="Arial" w:cs="Arial"/>
                 <w:color w:val="000000" w:themeColor="text1"/>
               </w:rPr>
-              <w:br/>
+              <w:t>ontributors, who are not employed in the same company as where the software was developed, has contributed to this project.</w:t>
+            </w:r>
+            <w:r>
+              <w:rPr>
+                <w:rFonts w:ascii="Arial" w:hAnsi="Arial" w:cs="Arial"/>
+                <w:color w:val="000000" w:themeColor="text1"/>
+              </w:rPr>
+              <w:t xml:space="preserve"> </w:t>
+            </w:r>
+            <w:r>
+              <w:rPr>
+                <w:rFonts w:ascii="Arial" w:hAnsi="Arial" w:cs="Arial"/>
+                <w:color w:val="000000" w:themeColor="text1"/>
+              </w:rPr>
               <w:t xml:space="preserve">We follow the question: </w:t>
             </w:r>
             <w:r>
@@ -6061,28 +6074,7 @@
                 <w:color w:val="000000" w:themeColor="text1"/>
                 <w:highlight w:val="yellow"/>
               </w:rPr>
-              <w:t>As Facebook’s OSS projects try t</w:t>
-            </w:r>
-            <w:r>
-              <w:rPr>
-                <w:rFonts w:ascii="Arial" w:hAnsi="Arial" w:cs="Arial"/>
-                <w:color w:val="000000" w:themeColor="text1"/>
-              </w:rPr>
-              <w:t>o</w:t>
-            </w:r>
-            <w:r>
-              <w:rPr>
-                <w:rFonts w:ascii="Arial" w:hAnsi="Arial" w:cs="Arial"/>
-                <w:color w:val="000000" w:themeColor="text1"/>
-              </w:rPr>
-              <w:t xml:space="preserve"> pursue a strategic and long-term goal </w:t>
-            </w:r>
-            <w:r>
-              <w:rPr>
-                <w:rFonts w:ascii="Arial" w:hAnsi="Arial" w:cs="Arial"/>
-                <w:color w:val="000000" w:themeColor="text1"/>
-              </w:rPr>
-              <w:t xml:space="preserve">by </w:t>
+              <w:t xml:space="preserve">As </w:t>
             </w:r>
             <w:r>
               <w:rPr>
@@ -6090,7 +6082,7 @@
                 <w:color w:val="000000" w:themeColor="text1"/>
                 <w:highlight w:val="yellow"/>
               </w:rPr>
-              <w:t>solv</w:t>
+              <w:t xml:space="preserve">a company </w:t>
             </w:r>
             <w:r>
               <w:rPr>
@@ -6098,7 +6090,7 @@
                 <w:color w:val="000000" w:themeColor="text1"/>
                 <w:highlight w:val="yellow"/>
               </w:rPr>
-              <w:t>ing</w:t>
+              <w:t>tr</w:t>
             </w:r>
             <w:r>
               <w:rPr>
@@ -6106,7 +6098,7 @@
                 <w:color w:val="000000" w:themeColor="text1"/>
                 <w:highlight w:val="yellow"/>
               </w:rPr>
-              <w:t xml:space="preserve"> their own </w:t>
+              <w:t>ies</w:t>
             </w:r>
             <w:r>
               <w:rPr>
@@ -6114,7 +6106,56 @@
                 <w:color w:val="000000" w:themeColor="text1"/>
                 <w:highlight w:val="yellow"/>
               </w:rPr>
-              <w:t xml:space="preserve">and </w:t>
+              <w:t xml:space="preserve"> t</w:t>
+            </w:r>
+            <w:r>
+              <w:rPr>
+                <w:rFonts w:ascii="Arial" w:hAnsi="Arial" w:cs="Arial"/>
+                <w:color w:val="000000" w:themeColor="text1"/>
+              </w:rPr>
+              <w:t>o</w:t>
+            </w:r>
+            <w:r>
+              <w:rPr>
+                <w:rFonts w:ascii="Arial" w:hAnsi="Arial" w:cs="Arial"/>
+                <w:color w:val="000000" w:themeColor="text1"/>
+              </w:rPr>
+              <w:t xml:space="preserve"> pursue a strategic goal </w:t>
+            </w:r>
+            <w:r>
+              <w:rPr>
+                <w:rFonts w:ascii="Arial" w:hAnsi="Arial" w:cs="Arial"/>
+                <w:color w:val="000000" w:themeColor="text1"/>
+              </w:rPr>
+              <w:t>by</w:t>
+            </w:r>
+            <w:r>
+              <w:rPr>
+                <w:rFonts w:ascii="Arial" w:hAnsi="Arial" w:cs="Arial"/>
+                <w:color w:val="000000" w:themeColor="text1"/>
+              </w:rPr>
+              <w:t xml:space="preserve"> using open so</w:t>
+            </w:r>
+            <w:r>
+              <w:rPr>
+                <w:rFonts w:ascii="Arial" w:hAnsi="Arial" w:cs="Arial"/>
+                <w:color w:val="000000" w:themeColor="text1"/>
+              </w:rPr>
+              <w:t>u</w:t>
+            </w:r>
+            <w:r>
+              <w:rPr>
+                <w:rFonts w:ascii="Arial" w:hAnsi="Arial" w:cs="Arial"/>
+                <w:color w:val="000000" w:themeColor="text1"/>
+              </w:rPr>
+              <w:t>rce as a business tool and benefit from solving</w:t>
+            </w:r>
+            <w:r>
+              <w:rPr>
+                <w:rFonts w:ascii="Arial" w:hAnsi="Arial" w:cs="Arial"/>
+                <w:color w:val="000000" w:themeColor="text1"/>
+              </w:rPr>
+              <w:t xml:space="preserve"> </w:t>
             </w:r>
             <w:r>
               <w:rPr>
@@ -6122,7 +6163,55 @@
                 <w:color w:val="000000" w:themeColor="text1"/>
                 <w:highlight w:val="yellow"/>
               </w:rPr>
-              <w:t xml:space="preserve">unique problems, we follow the question: </w:t>
+              <w:t xml:space="preserve">their own </w:t>
+            </w:r>
+            <w:r>
+              <w:rPr>
+                <w:rFonts w:ascii="Arial" w:hAnsi="Arial" w:cs="Arial"/>
+                <w:color w:val="000000" w:themeColor="text1"/>
+                <w:highlight w:val="yellow"/>
+              </w:rPr>
+              <w:t xml:space="preserve">and </w:t>
+            </w:r>
+            <w:r>
+              <w:rPr>
+                <w:rFonts w:ascii="Arial" w:hAnsi="Arial" w:cs="Arial"/>
+                <w:color w:val="000000" w:themeColor="text1"/>
+                <w:highlight w:val="yellow"/>
+              </w:rPr>
+              <w:t>unique problems</w:t>
+            </w:r>
+            <w:r>
+              <w:rPr>
+                <w:rFonts w:ascii="Arial" w:hAnsi="Arial" w:cs="Arial"/>
+                <w:color w:val="000000" w:themeColor="text1"/>
+                <w:highlight w:val="yellow"/>
+              </w:rPr>
+              <w:t>.</w:t>
+            </w:r>
+            <w:r>
+              <w:rPr>
+                <w:rFonts w:ascii="Arial" w:hAnsi="Arial" w:cs="Arial"/>
+                <w:color w:val="000000" w:themeColor="text1"/>
+                <w:highlight w:val="yellow"/>
+              </w:rPr>
+              <w:t xml:space="preserve"> </w:t>
+            </w:r>
+            <w:r>
+              <w:rPr>
+                <w:rFonts w:ascii="Arial" w:hAnsi="Arial" w:cs="Arial"/>
+                <w:color w:val="000000" w:themeColor="text1"/>
+                <w:highlight w:val="yellow"/>
+              </w:rPr>
+              <w:t>W</w:t>
+            </w:r>
+            <w:r>
+              <w:rPr>
+                <w:rFonts w:ascii="Arial" w:hAnsi="Arial" w:cs="Arial"/>
+                <w:color w:val="000000" w:themeColor="text1"/>
+                <w:highlight w:val="yellow"/>
+              </w:rPr>
+              <w:t xml:space="preserve">e follow the question: </w:t>
             </w:r>
             <w:r>
               <w:rPr>
@@ -6181,7 +6270,7 @@
                 <w:color w:val="000000" w:themeColor="text1"/>
                 <w:highlight w:val="yellow"/>
               </w:rPr>
-              <w:t>We need to verify, if a OSS projects potentially provides new revenue streams for Facebook</w:t>
+              <w:t xml:space="preserve">A company promotes </w:t>
             </w:r>
             <w:r>
               <w:rPr>
@@ -6189,7 +6278,70 @@
                 <w:color w:val="000000" w:themeColor="text1"/>
                 <w:highlight w:val="yellow"/>
               </w:rPr>
-              <w:t xml:space="preserve"> thorugh new products and services</w:t>
+              <w:t>OSS project</w:t>
+            </w:r>
+            <w:r>
+              <w:rPr>
+                <w:rFonts w:ascii="Arial" w:hAnsi="Arial" w:cs="Arial"/>
+                <w:color w:val="000000" w:themeColor="text1"/>
+                <w:highlight w:val="yellow"/>
+              </w:rPr>
+              <w:t>s to</w:t>
+            </w:r>
+            <w:r>
+              <w:rPr>
+                <w:rFonts w:ascii="Arial" w:hAnsi="Arial" w:cs="Arial"/>
+                <w:color w:val="000000" w:themeColor="text1"/>
+                <w:highlight w:val="yellow"/>
+              </w:rPr>
+              <w:t xml:space="preserve"> potentially </w:t>
+            </w:r>
+            <w:r>
+              <w:rPr>
+                <w:rFonts w:ascii="Arial" w:hAnsi="Arial" w:cs="Arial"/>
+                <w:color w:val="000000" w:themeColor="text1"/>
+                <w:highlight w:val="yellow"/>
+              </w:rPr>
+              <w:t xml:space="preserve">develop </w:t>
+            </w:r>
+            <w:r>
+              <w:rPr>
+                <w:rFonts w:ascii="Arial" w:hAnsi="Arial" w:cs="Arial"/>
+                <w:color w:val="000000" w:themeColor="text1"/>
+                <w:highlight w:val="yellow"/>
+              </w:rPr>
+              <w:t>new products and services</w:t>
+            </w:r>
+            <w:r>
+              <w:rPr>
+                <w:rFonts w:ascii="Arial" w:hAnsi="Arial" w:cs="Arial"/>
+                <w:color w:val="000000" w:themeColor="text1"/>
+                <w:highlight w:val="yellow"/>
+              </w:rPr>
+              <w:t>.</w:t>
+            </w:r>
+            <w:r>
+              <w:rPr>
+                <w:rFonts w:ascii="Arial" w:hAnsi="Arial" w:cs="Arial"/>
+                <w:color w:val="000000" w:themeColor="text1"/>
+                <w:highlight w:val="yellow"/>
+              </w:rPr>
+              <w:t xml:space="preserve"> </w:t>
+            </w:r>
+            <w:r>
+              <w:rPr>
+                <w:rFonts w:ascii="Arial" w:hAnsi="Arial" w:cs="Arial"/>
+                <w:color w:val="000000" w:themeColor="text1"/>
+                <w:highlight w:val="yellow"/>
+              </w:rPr>
+              <w:t xml:space="preserve">To verify </w:t>
+            </w:r>
+            <w:r>
+              <w:rPr>
+                <w:rFonts w:ascii="Arial" w:hAnsi="Arial" w:cs="Arial"/>
+                <w:color w:val="000000" w:themeColor="text1"/>
+              </w:rPr>
+              <w:t xml:space="preserve"> whether new software is beneficial, we measure Facebook revenue streams</w:t>
             </w:r>
             <w:r>
               <w:rPr>
@@ -6223,7 +6375,7 @@
                 <w:color w:val="000000" w:themeColor="text1"/>
                 <w:highlight w:val="yellow"/>
               </w:rPr>
-              <w:t>Does the open source software save costs or create revenue?”</w:t>
+              <w:t>Does the open source software create revenue?”</w:t>
             </w:r>
           </w:p>
         </w:tc>
@@ -6353,6 +6505,7 @@
       </w:pPr>
       <w:bookmarkStart w:id="14" w:name="_Ref61960046"/>
       <w:r>
+        <w:lastRenderedPageBreak/>
         <w:t xml:space="preserve">Table </w:t>
       </w:r>
       <w:r>
@@ -20632,14 +20785,6 @@
               </w:rPr>
               <w:t xml:space="preserve"> </w:t>
             </w:r>
-            <w:r>
-              <w:rPr>
-                <w:rFonts w:ascii="Arial" w:hAnsi="Arial" w:cs="Arial"/>
-                <w:sz w:val="22"/>
-                <w:szCs w:val="22"/>
-              </w:rPr>
-              <w:t>o</w:t>
-            </w:r>
           </w:p>
         </w:tc>
         <w:tc>
@@ -20680,14 +20825,6 @@
                 <w:szCs w:val="22"/>
               </w:rPr>
             </w:pPr>
-            <w:r>
-              <w:rPr>
-                <w:rFonts w:ascii="Arial" w:hAnsi="Arial" w:cs="Arial"/>
-                <w:sz w:val="22"/>
-                <w:szCs w:val="22"/>
-              </w:rPr>
-              <w:t>o</w:t>
-            </w:r>
           </w:p>
         </w:tc>
         <w:tc>
@@ -20704,14 +20841,6 @@
                 <w:szCs w:val="22"/>
               </w:rPr>
             </w:pPr>
-            <w:r>
-              <w:rPr>
-                <w:rFonts w:ascii="Arial" w:hAnsi="Arial" w:cs="Arial"/>
-                <w:sz w:val="22"/>
-                <w:szCs w:val="22"/>
-              </w:rPr>
-              <w:t>o</w:t>
-            </w:r>
           </w:p>
         </w:tc>
       </w:tr>
@@ -20867,14 +20996,6 @@
               </w:rPr>
               <w:t xml:space="preserve"> </w:t>
             </w:r>
-            <w:r>
-              <w:rPr>
-                <w:rFonts w:ascii="Arial" w:hAnsi="Arial" w:cs="Arial"/>
-                <w:sz w:val="22"/>
-                <w:szCs w:val="22"/>
-              </w:rPr>
-              <w:t>o</w:t>
-            </w:r>
           </w:p>
         </w:tc>
         <w:tc>
@@ -20915,14 +21036,6 @@
                 <w:szCs w:val="22"/>
               </w:rPr>
             </w:pPr>
-            <w:r>
-              <w:rPr>
-                <w:rFonts w:ascii="Arial" w:hAnsi="Arial" w:cs="Arial"/>
-                <w:sz w:val="22"/>
-                <w:szCs w:val="22"/>
-              </w:rPr>
-              <w:t>o</w:t>
-            </w:r>
           </w:p>
         </w:tc>
         <w:tc>
@@ -21229,6 +21342,349 @@
           <w:rFonts w:ascii="Arial" w:hAnsi="Arial" w:cs="Arial"/>
         </w:rPr>
       </w:pPr>
+      <w:r>
+        <w:rPr>
+          <w:rFonts w:ascii="Arial" w:hAnsi="Arial" w:cs="Arial"/>
+          <w:b/>
+          <w:bCs/>
+        </w:rPr>
+        <w:t>C1</w:t>
+      </w:r>
+      <w:r>
+        <w:rPr>
+          <w:rFonts w:ascii="Arial" w:hAnsi="Arial" w:cs="Arial"/>
+          <w:b/>
+          <w:bCs/>
+        </w:rPr>
+        <w:t xml:space="preserve"> Software Quality</w:t>
+      </w:r>
+      <w:r>
+        <w:rPr>
+          <w:rFonts w:ascii="Arial" w:hAnsi="Arial" w:cs="Arial"/>
+          <w:b/>
+          <w:bCs/>
+        </w:rPr>
+        <w:t>:</w:t>
+      </w:r>
+      <w:r>
+        <w:rPr>
+          <w:rFonts w:ascii="Arial" w:hAnsi="Arial" w:cs="Arial"/>
+        </w:rPr>
+        <w:t xml:space="preserve"> According to</w:t>
+      </w:r>
+      <w:r>
+        <w:rPr>
+          <w:rFonts w:ascii="Arial" w:hAnsi="Arial" w:cs="Arial"/>
+        </w:rPr>
+        <w:t xml:space="preserve"> </w:t>
+      </w:r>
+      <w:r>
+        <w:rPr>
+          <w:rFonts w:ascii="Arial" w:hAnsi="Arial" w:cs="Arial"/>
+        </w:rPr>
+        <w:fldChar w:fldCharType="begin"/>
+      </w:r>
+      <w:r>
+        <w:rPr>
+          <w:rFonts w:ascii="Arial" w:hAnsi="Arial" w:cs="Arial"/>
+        </w:rPr>
+        <w:instrText xml:space="preserve"> ADDIN ZOTERO_ITEM CSL_CITATION {"citationID":"9WSGfM9V","properties":{"custom":"PyTorch (2020)","formattedCitation":"PyTorch (2020)","plainCitation":"PyTorch (2020)","noteIndex":0},"citationItems":[{"id":1499,"uris":["http://zotero.org/users/5092641/items/6VVEHRMH"],"uri":["http://zotero.org/users/5092641/items/6VVEHRMH"],"itemData":{"id":1499,"type":"post-weblog","title":"PyTorch 1.6 released w/ Native AMP Support, Microsoft joins as maintainers for Windows","URL":"https://pytorch.org/blog/pytorch-1.6-released/","author":[{"family":"PyTorch","given":""}],"accessed":{"date-parts":[["2021",1,15]]},"issued":{"date-parts":[["2020"]]}}}],"schema":"https://github.com/citation-style-language/schema/raw/master/csl-citation.json"} </w:instrText>
+      </w:r>
+      <w:r>
+        <w:rPr>
+          <w:rFonts w:ascii="Arial" w:hAnsi="Arial" w:cs="Arial"/>
+        </w:rPr>
+        <w:fldChar w:fldCharType="separate"/>
+      </w:r>
+      <w:r>
+        <w:rPr>
+          <w:rFonts w:ascii="Arial" w:hAnsi="Arial" w:cs="Arial"/>
+        </w:rPr>
+        <w:t>PyTorch</w:t>
+      </w:r>
+      <w:r>
+        <w:rPr>
+          <w:rFonts w:ascii="Arial" w:hAnsi="Arial" w:cs="Arial"/>
+        </w:rPr>
+        <w:t xml:space="preserve"> (2020)</w:t>
+      </w:r>
+      <w:r>
+        <w:rPr>
+          <w:rFonts w:ascii="Arial" w:hAnsi="Arial" w:cs="Arial"/>
+        </w:rPr>
+        <w:fldChar w:fldCharType="end"/>
+      </w:r>
+      <w:r>
+        <w:rPr>
+          <w:rFonts w:ascii="Arial" w:hAnsi="Arial" w:cs="Arial"/>
+        </w:rPr>
+        <w:t>, the latest version 1.7.0 release was on the 27</w:t>
+      </w:r>
+      <w:r>
+        <w:rPr>
+          <w:rFonts w:ascii="Arial" w:hAnsi="Arial" w:cs="Arial"/>
+          <w:vertAlign w:val="superscript"/>
+        </w:rPr>
+        <w:t>th</w:t>
+      </w:r>
+      <w:r>
+        <w:rPr>
+          <w:rFonts w:ascii="Arial" w:hAnsi="Arial" w:cs="Arial"/>
+        </w:rPr>
+        <w:t xml:space="preserve"> </w:t>
+      </w:r>
+      <w:r>
+        <w:rPr>
+          <w:rFonts w:ascii="Arial" w:hAnsi="Arial" w:cs="Arial"/>
+        </w:rPr>
+        <w:t xml:space="preserve">of </w:t>
+      </w:r>
+      <w:r>
+        <w:rPr>
+          <w:rFonts w:ascii="Arial" w:hAnsi="Arial" w:cs="Arial"/>
+        </w:rPr>
+        <w:t>October 2020. In comparison</w:t>
+      </w:r>
+      <w:r>
+        <w:rPr>
+          <w:rFonts w:ascii="Arial" w:hAnsi="Arial" w:cs="Arial"/>
+        </w:rPr>
+        <w:t>,</w:t>
+      </w:r>
+      <w:r>
+        <w:rPr>
+          <w:rFonts w:ascii="Arial" w:hAnsi="Arial" w:cs="Arial"/>
+        </w:rPr>
+        <w:t xml:space="preserve"> the previous version 1.6.0 was announced on the 28</w:t>
+      </w:r>
+      <w:r>
+        <w:rPr>
+          <w:rFonts w:ascii="Arial" w:hAnsi="Arial" w:cs="Arial"/>
+          <w:vertAlign w:val="superscript"/>
+        </w:rPr>
+        <w:t>th</w:t>
+      </w:r>
+      <w:r>
+        <w:rPr>
+          <w:rFonts w:ascii="Arial" w:hAnsi="Arial" w:cs="Arial"/>
+        </w:rPr>
+        <w:t xml:space="preserve"> </w:t>
+      </w:r>
+      <w:r>
+        <w:rPr>
+          <w:rFonts w:ascii="Arial" w:hAnsi="Arial" w:cs="Arial"/>
+        </w:rPr>
+        <w:t xml:space="preserve">of </w:t>
+      </w:r>
+      <w:r>
+        <w:rPr>
+          <w:rFonts w:ascii="Arial" w:hAnsi="Arial" w:cs="Arial"/>
+        </w:rPr>
+        <w:t>July 2020.</w:t>
+      </w:r>
+      <w:r>
+        <w:rPr>
+          <w:rFonts w:ascii="Arial" w:hAnsi="Arial" w:cs="Arial"/>
+        </w:rPr>
+        <w:t xml:space="preserve"> The span between the release dates is only 4 months</w:t>
+      </w:r>
+      <w:r>
+        <w:rPr>
+          <w:rFonts w:ascii="Arial" w:hAnsi="Arial" w:cs="Arial"/>
+        </w:rPr>
+        <w:t xml:space="preserve">, which is an implication </w:t>
+      </w:r>
+      <w:r>
+        <w:rPr>
+          <w:rFonts w:ascii="Arial" w:hAnsi="Arial" w:cs="Arial"/>
+        </w:rPr>
+        <w:t xml:space="preserve">that software </w:t>
+      </w:r>
+      <w:r>
+        <w:rPr>
+          <w:rFonts w:ascii="Arial" w:hAnsi="Arial" w:cs="Arial"/>
+        </w:rPr>
+        <w:t xml:space="preserve">often needs to meet new quality requirements. Comparing to </w:t>
+      </w:r>
+      <w:r>
+        <w:rPr>
+          <w:rFonts w:ascii="Arial" w:hAnsi="Arial" w:cs="Arial"/>
+        </w:rPr>
+        <w:t>React</w:t>
+      </w:r>
+      <w:r>
+        <w:rPr>
+          <w:rFonts w:ascii="Arial" w:hAnsi="Arial" w:cs="Arial"/>
+        </w:rPr>
+        <w:t>, a</w:t>
+      </w:r>
+      <w:r>
+        <w:rPr>
+          <w:rFonts w:ascii="Arial" w:hAnsi="Arial" w:cs="Arial"/>
+        </w:rPr>
+        <w:t xml:space="preserve">fter </w:t>
+      </w:r>
+      <w:r>
+        <w:rPr>
+          <w:rFonts w:ascii="Arial" w:hAnsi="Arial" w:cs="Arial"/>
+        </w:rPr>
+        <w:t xml:space="preserve">the </w:t>
+      </w:r>
+      <w:r>
+        <w:rPr>
+          <w:rFonts w:ascii="Arial" w:hAnsi="Arial" w:cs="Arial"/>
+        </w:rPr>
+        <w:t>initial public release of</w:t>
+      </w:r>
+      <w:r>
+        <w:rPr>
+          <w:rFonts w:ascii="Arial" w:hAnsi="Arial" w:cs="Arial"/>
+        </w:rPr>
+        <w:t xml:space="preserve"> </w:t>
+      </w:r>
+      <w:r>
+        <w:rPr>
+          <w:rFonts w:ascii="Arial" w:hAnsi="Arial" w:cs="Arial"/>
+        </w:rPr>
+        <w:t xml:space="preserve">version 0.3.0 on </w:t>
+      </w:r>
+      <w:r>
+        <w:rPr>
+          <w:rFonts w:ascii="Arial" w:hAnsi="Arial" w:cs="Arial"/>
+        </w:rPr>
+        <w:t>29</w:t>
+      </w:r>
+      <w:r>
+        <w:rPr>
+          <w:rFonts w:ascii="Arial" w:hAnsi="Arial" w:cs="Arial"/>
+          <w:vertAlign w:val="superscript"/>
+        </w:rPr>
+        <w:t>th</w:t>
+      </w:r>
+      <w:r>
+        <w:rPr>
+          <w:rFonts w:ascii="Arial" w:hAnsi="Arial" w:cs="Arial"/>
+        </w:rPr>
+        <w:t xml:space="preserve"> of</w:t>
+      </w:r>
+      <w:r>
+        <w:rPr>
+          <w:rFonts w:ascii="Arial" w:hAnsi="Arial" w:cs="Arial"/>
+        </w:rPr>
+        <w:t xml:space="preserve"> May 2013, it reached its first orderly version by moving the decimal point past the zero reaching version</w:t>
+      </w:r>
+      <w:r>
+        <w:rPr>
+          <w:rFonts w:ascii="Arial" w:hAnsi="Arial" w:cs="Arial"/>
+        </w:rPr>
+        <w:t xml:space="preserve"> on</w:t>
+      </w:r>
+      <w:r>
+        <w:rPr>
+          <w:rFonts w:ascii="Arial" w:hAnsi="Arial" w:cs="Arial"/>
+        </w:rPr>
+        <w:t xml:space="preserve"> 15</w:t>
+      </w:r>
+      <w:r>
+        <w:rPr>
+          <w:rFonts w:ascii="Arial" w:hAnsi="Arial" w:cs="Arial"/>
+          <w:vertAlign w:val="superscript"/>
+        </w:rPr>
+        <w:t>th</w:t>
+      </w:r>
+      <w:r>
+        <w:rPr>
+          <w:rFonts w:ascii="Arial" w:hAnsi="Arial" w:cs="Arial"/>
+        </w:rPr>
+        <w:t xml:space="preserve"> </w:t>
+      </w:r>
+      <w:r>
+        <w:rPr>
+          <w:rFonts w:ascii="Arial" w:hAnsi="Arial" w:cs="Arial"/>
+        </w:rPr>
+        <w:t xml:space="preserve">of </w:t>
+      </w:r>
+      <w:r>
+        <w:rPr>
+          <w:rFonts w:ascii="Arial" w:hAnsi="Arial" w:cs="Arial"/>
+        </w:rPr>
+        <w:t xml:space="preserve">April 2016 </w:t>
+      </w:r>
+      <w:r>
+        <w:rPr>
+          <w:rFonts w:ascii="Arial" w:hAnsi="Arial" w:cs="Arial"/>
+        </w:rPr>
+        <w:fldChar w:fldCharType="begin"/>
+      </w:r>
+      <w:r>
+        <w:rPr>
+          <w:rFonts w:ascii="Arial" w:hAnsi="Arial" w:cs="Arial"/>
+        </w:rPr>
+        <w:instrText xml:space="preserve"> ADDIN ZOTERO_ITEM CSL_CITATION {"citationID":"pwDAECDz","properties":{"formattedCitation":"(Wikipedia, 2020b)","plainCitation":"(Wikipedia, 2020b)","noteIndex":0},"citationItems":[{"id":1507,"uris":["http://zotero.org/users/5092641/items/VVJEQVY6"],"uri":["http://zotero.org/users/5092641/items/VVJEQVY6"],"itemData":{"id":1507,"type":"entry-encyclopedia","title":"React (web framework)","URL":"https://en.wikipedia.org/wiki/React_(web_framework)","author":[{"family":"Wikipedia","given":""}],"accessed":{"date-parts":[["2021",1,16]]},"issued":{"date-parts":[["2020"]]}}}],"schema":"https://github.com/citation-style-language/schema/raw/master/csl-citation.json"} </w:instrText>
+      </w:r>
+      <w:r>
+        <w:rPr>
+          <w:rFonts w:ascii="Arial" w:hAnsi="Arial" w:cs="Arial"/>
+        </w:rPr>
+        <w:fldChar w:fldCharType="separate"/>
+      </w:r>
+      <w:r>
+        <w:rPr>
+          <w:rFonts w:ascii="Arial" w:hAnsi="Arial" w:cs="Arial"/>
+        </w:rPr>
+        <w:t>(Wikipedia, 2020b)</w:t>
+      </w:r>
+      <w:r>
+        <w:rPr>
+          <w:rFonts w:ascii="Arial" w:hAnsi="Arial" w:cs="Arial"/>
+        </w:rPr>
+        <w:fldChar w:fldCharType="end"/>
+      </w:r>
+      <w:r>
+        <w:t>.</w:t>
+      </w:r>
+      <w:r>
+        <w:rPr>
+          <w:rFonts w:ascii="Arial" w:hAnsi="Arial" w:cs="Arial"/>
+        </w:rPr>
+        <w:t xml:space="preserve"> Since then it grew into version 17.0.1 with multiple versions months apart inbetween. We estimate, that </w:t>
+      </w:r>
+      <w:r>
+        <w:rPr>
+          <w:rFonts w:ascii="Arial" w:hAnsi="Arial" w:cs="Arial"/>
+        </w:rPr>
+        <w:t xml:space="preserve">both software, especially </w:t>
+      </w:r>
+      <w:r>
+        <w:rPr>
+          <w:rFonts w:ascii="Arial" w:hAnsi="Arial" w:cs="Arial"/>
+        </w:rPr>
+        <w:t>React</w:t>
+      </w:r>
+      <w:r>
+        <w:rPr>
+          <w:rFonts w:ascii="Arial" w:hAnsi="Arial" w:cs="Arial"/>
+        </w:rPr>
+        <w:t>, are</w:t>
+      </w:r>
+      <w:r>
+        <w:rPr>
+          <w:rFonts w:ascii="Arial" w:hAnsi="Arial" w:cs="Arial"/>
+        </w:rPr>
+        <w:t xml:space="preserve"> widely adopted and the projects has enjoyed continuing developments to keep </w:t>
+      </w:r>
+      <w:r>
+        <w:rPr>
+          <w:rFonts w:ascii="Arial" w:hAnsi="Arial" w:cs="Arial"/>
+        </w:rPr>
+        <w:t>software quality</w:t>
+      </w:r>
+      <w:r>
+        <w:rPr>
+          <w:rFonts w:ascii="Arial" w:hAnsi="Arial" w:cs="Arial"/>
+        </w:rPr>
+        <w:t>.</w:t>
+      </w:r>
     </w:p>
     <w:p>
       <w:pPr>
@@ -21243,280 +21699,906 @@
           <w:rFonts w:ascii="Arial" w:hAnsi="Arial" w:cs="Arial"/>
           <w:b/>
           <w:bCs/>
-        </w:rPr>
-        <w:t>C1</w:t>
-      </w:r>
+          <w:color w:val="000000" w:themeColor="text1"/>
+        </w:rPr>
+        <w:t>C2: Outside technical support:</w:t>
+      </w:r>
+      <w:r>
+        <w:rPr>
+          <w:rFonts w:ascii="Arial" w:hAnsi="Arial" w:cs="Arial"/>
+        </w:rPr>
+        <w:t xml:space="preserve"> </w:t>
+      </w:r>
+      <w:r>
+        <w:rPr>
+          <w:rFonts w:ascii="Arial" w:hAnsi="Arial" w:cs="Arial"/>
+        </w:rPr>
+        <w:t xml:space="preserve">For </w:t>
+      </w:r>
+      <w:r>
+        <w:rPr>
+          <w:rFonts w:ascii="Arial" w:hAnsi="Arial" w:cs="Arial"/>
+        </w:rPr>
+        <w:t>PyTorch</w:t>
+      </w:r>
+      <w:r>
+        <w:rPr>
+          <w:rFonts w:ascii="Arial" w:hAnsi="Arial" w:cs="Arial"/>
+        </w:rPr>
+        <w:t>, w</w:t>
+      </w:r>
+      <w:r>
+        <w:rPr>
+          <w:rFonts w:ascii="Arial" w:hAnsi="Arial" w:cs="Arial"/>
+        </w:rPr>
+        <w:t xml:space="preserve">e found out that </w:t>
+      </w:r>
+      <w:r>
+        <w:rPr>
+          <w:rFonts w:ascii="Arial" w:hAnsi="Arial" w:cs="Arial"/>
+        </w:rPr>
+        <w:t>8</w:t>
+      </w:r>
+      <w:r>
+        <w:rPr>
+          <w:rFonts w:ascii="Arial" w:hAnsi="Arial" w:cs="Arial"/>
+        </w:rPr>
+        <w:t xml:space="preserve"> of the top 10 contributors where employed </w:t>
+      </w:r>
+      <w:r>
+        <w:rPr>
+          <w:rFonts w:ascii="Arial" w:hAnsi="Arial" w:cs="Arial"/>
+        </w:rPr>
+        <w:t xml:space="preserve">in </w:t>
+      </w:r>
+      <w:r>
+        <w:rPr>
+          <w:rFonts w:ascii="Arial" w:hAnsi="Arial" w:cs="Arial"/>
+        </w:rPr>
+        <w:t>Facebook</w:t>
+      </w:r>
+      <w:r>
+        <w:rPr>
+          <w:rFonts w:ascii="Arial" w:hAnsi="Arial" w:cs="Arial"/>
+        </w:rPr>
+        <w:t xml:space="preserve"> as presented</w:t>
+      </w:r>
+      <w:r>
+        <w:rPr>
+          <w:rFonts w:ascii="Arial" w:hAnsi="Arial" w:cs="Arial"/>
+        </w:rPr>
+        <w:t xml:space="preserve"> </w:t>
+      </w:r>
+      <w:r>
+        <w:rPr>
+          <w:rFonts w:ascii="Arial" w:hAnsi="Arial" w:cs="Arial"/>
+        </w:rPr>
+        <w:t xml:space="preserve">in </w:t>
+      </w:r>
+      <w:r>
+        <w:rPr>
+          <w:rFonts w:ascii="Arial" w:hAnsi="Arial" w:cs="Arial"/>
+        </w:rPr>
+        <w:fldChar w:fldCharType="begin"/>
+      </w:r>
+      <w:r>
+        <w:rPr>
+          <w:rFonts w:ascii="Arial" w:hAnsi="Arial" w:cs="Arial"/>
+        </w:rPr>
+        <w:instrText xml:space="preserve"> REF _Ref61728480 \h  \* MERGEFORMAT </w:instrText>
+      </w:r>
+      <w:r>
+        <w:rPr>
+          <w:rFonts w:ascii="Arial" w:hAnsi="Arial" w:cs="Arial"/>
+        </w:rPr>
+      </w:r>
+      <w:r>
+        <w:rPr>
+          <w:rFonts w:ascii="Arial" w:hAnsi="Arial" w:cs="Arial"/>
+        </w:rPr>
+        <w:fldChar w:fldCharType="separate"/>
+      </w:r>
+      <w:r>
+        <w:rPr>
+          <w:rFonts w:ascii="Arial" w:hAnsi="Arial" w:cs="Arial"/>
+        </w:rPr>
+        <w:t>Table 5</w:t>
+      </w:r>
+      <w:r>
+        <w:rPr>
+          <w:rFonts w:ascii="Arial" w:hAnsi="Arial" w:cs="Arial"/>
+        </w:rPr>
+        <w:noBreakHyphen/>
+        <w:t>1</w:t>
+      </w:r>
+      <w:r>
+        <w:rPr>
+          <w:rFonts w:ascii="Arial" w:hAnsi="Arial" w:cs="Arial"/>
+        </w:rPr>
+        <w:fldChar w:fldCharType="end"/>
+      </w:r>
+      <w:r>
+        <w:rPr>
+          <w:rFonts w:ascii="Arial" w:hAnsi="Arial" w:cs="Arial"/>
+        </w:rPr>
+        <w:t>. O</w:t>
+      </w:r>
+      <w:r>
+        <w:rPr>
+          <w:rFonts w:ascii="Arial" w:hAnsi="Arial" w:cs="Arial"/>
+        </w:rPr>
+        <w:t>ne</w:t>
+      </w:r>
+      <w:r>
+        <w:rPr>
+          <w:rFonts w:ascii="Arial" w:hAnsi="Arial" w:cs="Arial"/>
+        </w:rPr>
+        <w:t xml:space="preserve"> contributor</w:t>
+      </w:r>
+      <w:r>
+        <w:rPr>
+          <w:rFonts w:ascii="Arial" w:hAnsi="Arial" w:cs="Arial"/>
+        </w:rPr>
+        <w:t xml:space="preserve"> was employed at Google </w:t>
+      </w:r>
+      <w:r>
+        <w:rPr>
+          <w:rFonts w:ascii="Arial" w:hAnsi="Arial" w:cs="Arial"/>
+        </w:rPr>
+        <w:t xml:space="preserve">but was a former employee at </w:t>
+      </w:r>
+      <w:r>
+        <w:rPr>
+          <w:rFonts w:ascii="Arial" w:hAnsi="Arial" w:cs="Arial"/>
+        </w:rPr>
+        <w:t>Facebook</w:t>
+      </w:r>
+      <w:r>
+        <w:rPr>
+          <w:rFonts w:ascii="Arial" w:hAnsi="Arial" w:cs="Arial"/>
+        </w:rPr>
+        <w:t>. The</w:t>
+      </w:r>
+      <w:r>
+        <w:rPr>
+          <w:rFonts w:ascii="Arial" w:hAnsi="Arial" w:cs="Arial"/>
+        </w:rPr>
+        <w:t xml:space="preserve"> second ranked contributor</w:t>
+      </w:r>
+      <w:r>
+        <w:rPr>
+          <w:rFonts w:ascii="Arial" w:hAnsi="Arial" w:cs="Arial"/>
+        </w:rPr>
+        <w:t xml:space="preserve"> </w:t>
+      </w:r>
+      <w:r>
+        <w:rPr>
+          <w:rFonts w:ascii="Arial" w:hAnsi="Arial" w:cs="Arial"/>
+        </w:rPr>
+        <w:t>was not found on social media platforms</w:t>
+      </w:r>
+      <w:r>
+        <w:rPr>
+          <w:rFonts w:ascii="Arial" w:hAnsi="Arial" w:cs="Arial"/>
+        </w:rPr>
+        <w:t>, h</w:t>
+      </w:r>
+      <w:r>
+        <w:rPr>
+          <w:rFonts w:ascii="Arial" w:hAnsi="Arial" w:cs="Arial"/>
+        </w:rPr>
+        <w:t>owever, we assume that all of the top 10 contributor</w:t>
+      </w:r>
+      <w:r>
+        <w:rPr>
+          <w:rFonts w:ascii="Arial" w:hAnsi="Arial" w:cs="Arial"/>
+        </w:rPr>
+        <w:t>s</w:t>
+      </w:r>
+      <w:r>
+        <w:rPr>
+          <w:rFonts w:ascii="Arial" w:hAnsi="Arial" w:cs="Arial"/>
+        </w:rPr>
+        <w:t xml:space="preserve"> ha</w:t>
+      </w:r>
+      <w:r>
+        <w:rPr>
+          <w:rFonts w:ascii="Arial" w:hAnsi="Arial" w:cs="Arial"/>
+        </w:rPr>
+        <w:t>ve</w:t>
+      </w:r>
+      <w:r>
+        <w:rPr>
+          <w:rFonts w:ascii="Arial" w:hAnsi="Arial" w:cs="Arial"/>
+        </w:rPr>
+        <w:t xml:space="preserve"> a </w:t>
+      </w:r>
+      <w:r>
+        <w:rPr>
+          <w:rFonts w:ascii="Arial" w:hAnsi="Arial" w:cs="Arial"/>
+        </w:rPr>
+        <w:t xml:space="preserve">strong </w:t>
+      </w:r>
+      <w:r>
+        <w:rPr>
+          <w:rFonts w:ascii="Arial" w:hAnsi="Arial" w:cs="Arial"/>
+        </w:rPr>
+        <w:t xml:space="preserve">relation </w:t>
+      </w:r>
+      <w:r>
+        <w:rPr>
+          <w:rFonts w:ascii="Arial" w:hAnsi="Arial" w:cs="Arial"/>
+        </w:rPr>
+        <w:t>with</w:t>
+      </w:r>
+      <w:r>
+        <w:rPr>
+          <w:rFonts w:ascii="Arial" w:hAnsi="Arial" w:cs="Arial"/>
+        </w:rPr>
+        <w:t xml:space="preserve"> </w:t>
+      </w:r>
+      <w:r>
+        <w:rPr>
+          <w:rFonts w:ascii="Arial" w:hAnsi="Arial" w:cs="Arial"/>
+        </w:rPr>
+        <w:t>Facebook</w:t>
+      </w:r>
+      <w:r>
+        <w:rPr>
+          <w:rFonts w:ascii="Arial" w:hAnsi="Arial" w:cs="Arial"/>
+        </w:rPr>
+        <w:t xml:space="preserve"> regardless of time</w:t>
+      </w:r>
+      <w:r>
+        <w:rPr>
+          <w:rFonts w:ascii="Arial" w:hAnsi="Arial" w:cs="Arial"/>
+        </w:rPr>
+        <w:t xml:space="preserve">. </w:t>
+      </w:r>
+      <w:r>
+        <w:rPr>
+          <w:rFonts w:ascii="Arial" w:hAnsi="Arial" w:cs="Arial"/>
+        </w:rPr>
+        <w:t xml:space="preserve">We find similarities with the </w:t>
+      </w:r>
+      <w:r>
+        <w:rPr>
+          <w:rFonts w:ascii="Arial" w:hAnsi="Arial" w:cs="Arial"/>
+        </w:rPr>
+        <w:t>React</w:t>
+      </w:r>
+      <w:r>
+        <w:rPr>
+          <w:rFonts w:ascii="Arial" w:hAnsi="Arial" w:cs="Arial"/>
+        </w:rPr>
+        <w:t xml:space="preserve"> project as well</w:t>
+      </w:r>
+      <w:r>
+        <w:rPr>
+          <w:rFonts w:ascii="Arial" w:hAnsi="Arial" w:cs="Arial"/>
+        </w:rPr>
+        <w:t>. I</w:t>
+      </w:r>
+      <w:r>
+        <w:rPr>
+          <w:rFonts w:ascii="Arial" w:hAnsi="Arial" w:cs="Arial"/>
+        </w:rPr>
+        <w:t xml:space="preserve">n </w:t>
+      </w:r>
+      <w:r>
+        <w:rPr>
+          <w:rFonts w:ascii="Arial" w:hAnsi="Arial" w:cs="Arial"/>
+        </w:rPr>
+        <w:fldChar w:fldCharType="begin"/>
+      </w:r>
+      <w:r>
+        <w:rPr>
+          <w:rFonts w:ascii="Arial" w:hAnsi="Arial" w:cs="Arial"/>
+        </w:rPr>
+        <w:instrText xml:space="preserve"> REF _Ref61728480 \h  \* MERGEFORMAT </w:instrText>
+      </w:r>
+      <w:r>
+        <w:rPr>
+          <w:rFonts w:ascii="Arial" w:hAnsi="Arial" w:cs="Arial"/>
+        </w:rPr>
+      </w:r>
+      <w:r>
+        <w:rPr>
+          <w:rFonts w:ascii="Arial" w:hAnsi="Arial" w:cs="Arial"/>
+        </w:rPr>
+        <w:fldChar w:fldCharType="separate"/>
+      </w:r>
+      <w:r>
+        <w:rPr>
+          <w:rFonts w:ascii="Arial" w:hAnsi="Arial" w:cs="Arial"/>
+        </w:rPr>
+        <w:t>Table 5</w:t>
+      </w:r>
+      <w:r>
+        <w:rPr>
+          <w:rFonts w:ascii="Arial" w:hAnsi="Arial" w:cs="Arial"/>
+        </w:rPr>
+        <w:noBreakHyphen/>
+        <w:t>1</w:t>
+      </w:r>
+      <w:r>
+        <w:rPr>
+          <w:rFonts w:ascii="Arial" w:hAnsi="Arial" w:cs="Arial"/>
+        </w:rPr>
+        <w:fldChar w:fldCharType="end"/>
+      </w:r>
+      <w:r>
+        <w:rPr>
+          <w:rFonts w:ascii="Arial" w:hAnsi="Arial" w:cs="Arial"/>
+        </w:rPr>
+        <w:t xml:space="preserve"> the </w:t>
+      </w:r>
+      <w:r>
+        <w:rPr>
+          <w:rFonts w:ascii="Arial" w:hAnsi="Arial" w:cs="Arial"/>
+        </w:rPr>
+        <w:t xml:space="preserve">top 10 </w:t>
+      </w:r>
+      <w:r>
+        <w:rPr>
+          <w:rFonts w:ascii="Arial" w:hAnsi="Arial" w:cs="Arial"/>
+        </w:rPr>
+        <w:t xml:space="preserve">React </w:t>
+      </w:r>
+      <w:r>
+        <w:rPr>
+          <w:rFonts w:ascii="Arial" w:hAnsi="Arial" w:cs="Arial"/>
+        </w:rPr>
+        <w:t xml:space="preserve">contributors </w:t>
+      </w:r>
+      <w:r>
+        <w:rPr>
+          <w:rFonts w:ascii="Arial" w:hAnsi="Arial" w:cs="Arial"/>
+        </w:rPr>
+        <w:t>are</w:t>
+      </w:r>
+      <w:r>
+        <w:rPr>
+          <w:rFonts w:ascii="Arial" w:hAnsi="Arial" w:cs="Arial"/>
+        </w:rPr>
+        <w:t xml:space="preserve"> identified to be </w:t>
+      </w:r>
+      <w:r>
+        <w:rPr>
+          <w:rFonts w:ascii="Arial" w:hAnsi="Arial" w:cs="Arial"/>
+        </w:rPr>
+        <w:t>Facebook</w:t>
+      </w:r>
+      <w:r>
+        <w:rPr>
+          <w:rFonts w:ascii="Arial" w:hAnsi="Arial" w:cs="Arial"/>
+        </w:rPr>
+        <w:t xml:space="preserve"> employees</w:t>
+      </w:r>
+      <w:r>
+        <w:rPr>
+          <w:rFonts w:ascii="Arial" w:hAnsi="Arial" w:cs="Arial"/>
+        </w:rPr>
+        <w:t xml:space="preserve"> and</w:t>
+      </w:r>
+      <w:r>
+        <w:rPr>
+          <w:rFonts w:ascii="Arial" w:hAnsi="Arial" w:cs="Arial"/>
+        </w:rPr>
+        <w:t xml:space="preserve"> only one has left the company since.</w:t>
+      </w:r>
+      <w:r>
+        <w:rPr>
+          <w:rFonts w:ascii="Arial" w:hAnsi="Arial" w:cs="Arial"/>
+        </w:rPr>
+        <w:t xml:space="preserve"> </w:t>
+      </w:r>
+    </w:p>
+    <w:p>
+      <w:pPr>
+        <w:spacing w:line="360" w:lineRule="auto"/>
+        <w:jc w:val="both"/>
+        <w:rPr>
+          <w:rFonts w:ascii="Arial" w:hAnsi="Arial" w:cs="Arial"/>
+        </w:rPr>
+      </w:pPr>
       <w:r>
         <w:rPr>
           <w:rFonts w:ascii="Arial" w:hAnsi="Arial" w:cs="Arial"/>
           <w:b/>
           <w:bCs/>
-        </w:rPr>
-        <w:t xml:space="preserve"> Software Quality</w:t>
-      </w:r>
+          <w:color w:val="000000" w:themeColor="text1"/>
+        </w:rPr>
+        <w:t>C3: Business Opportunity:</w:t>
+      </w:r>
+      <w:r>
+        <w:rPr>
+          <w:rFonts w:ascii="Arial" w:hAnsi="Arial" w:cs="Arial"/>
+          <w:color w:val="000000" w:themeColor="text1"/>
+        </w:rPr>
+        <w:t xml:space="preserve"> </w:t>
+      </w:r>
+      <w:r>
+        <w:rPr>
+          <w:rFonts w:ascii="Arial" w:hAnsi="Arial" w:cs="Arial"/>
+        </w:rPr>
+        <w:t xml:space="preserve">React </w:t>
+      </w:r>
+      <w:r>
+        <w:rPr>
+          <w:rFonts w:ascii="Arial" w:hAnsi="Arial" w:cs="Arial"/>
+        </w:rPr>
+        <w:t xml:space="preserve">was created to intend solving unique problems of Facebook </w:t>
+      </w:r>
+      <w:r>
+        <w:rPr>
+          <w:rFonts w:ascii="Arial" w:hAnsi="Arial" w:cs="Arial"/>
+        </w:rPr>
+        <w:fldChar w:fldCharType="begin"/>
+      </w:r>
+      <w:r>
+        <w:rPr>
+          <w:rFonts w:ascii="Arial" w:hAnsi="Arial" w:cs="Arial"/>
+        </w:rPr>
+        <w:instrText xml:space="preserve"> ADDIN ZOTERO_ITEM CSL_CITATION {"citationID":"1bOwAVf9","properties":{"formattedCitation":"(H\\uc0\\u225{}mori, 2018, p. 1)","plainCitation":"(Hámori, 2018, p. 1)","noteIndex":0},"citationItems":[{"id":1510,"uris":["http://zotero.org/users/5092641/items/2ES628FM"],"uri":["http://zotero.org/users/5092641/items/2ES628FM"],"itemData":{"id":1510,"type":"post-weblog","title":"The History of React.js on a Timeline","URL":"https://blog.risingstack.com/the-history-of-react-js-on-a-timeline/","author":[{"family":"Hámori","given":"Ferenc"}],"accessed":{"date-parts":[["2021",1,19]]},"issued":{"date-parts":[["2018"]]}},"locator":"1"}],"schema":"https://github.com/citation-style-language/schema/raw/master/csl-citation.json"} </w:instrText>
+      </w:r>
+      <w:r>
+        <w:rPr>
+          <w:rFonts w:ascii="Arial" w:hAnsi="Arial" w:cs="Arial"/>
+        </w:rPr>
+        <w:fldChar w:fldCharType="separate"/>
+      </w:r>
+      <w:r>
+        <w:rPr>
+          <w:rFonts w:ascii="Arial" w:hAnsi="Arial" w:cs="Arial"/>
+        </w:rPr>
+        <w:t>(Hámori, 2018, p. 1)</w:t>
+      </w:r>
+      <w:r>
+        <w:rPr>
+          <w:rFonts w:ascii="Arial" w:hAnsi="Arial" w:cs="Arial"/>
+        </w:rPr>
+        <w:fldChar w:fldCharType="end"/>
+      </w:r>
+      <w:r>
+        <w:rPr>
+          <w:rFonts w:ascii="Arial" w:hAnsi="Arial" w:cs="Arial"/>
+        </w:rPr>
+        <w:t>. Further, React</w:t>
+      </w:r>
+      <w:r>
+        <w:rPr>
+          <w:rFonts w:ascii="Arial" w:hAnsi="Arial" w:cs="Arial"/>
+        </w:rPr>
+        <w:t xml:space="preserve"> is also widely used to build a business model for other companies, which utilize React.js for example, to build strong web and mobil applications </w:t>
+      </w:r>
+      <w:r>
+        <w:rPr>
+          <w:rFonts w:ascii="Arial" w:hAnsi="Arial" w:cs="Arial"/>
+        </w:rPr>
+        <w:fldChar w:fldCharType="begin"/>
+      </w:r>
+      <w:r>
+        <w:rPr>
+          <w:rFonts w:ascii="Arial" w:hAnsi="Arial" w:cs="Arial"/>
+        </w:rPr>
+        <w:instrText xml:space="preserve"> ADDIN ZOTERO_ITEM CSL_CITATION {"citationID":"7owWGteR","properties":{"formattedCitation":"(Karczewski, 2020, p. 1)","plainCitation":"(Karczewski, 2020, p. 1)","noteIndex":0},"citationItems":[{"id":1508,"uris":["http://zotero.org/users/5092641/items/SSDJ9DBW"],"uri":["http://zotero.org/users/5092641/items/SSDJ9DBW"],"itemData":{"id":1508,"type":"post-weblog","title":"21 Best Open Source React Developer Tools To Use In 2021","URL":"https://www.ideamotive.co/blog/best-open-source-react-developer-tools","author":[{"family":"Karczewski","given":"Dawid"}],"accessed":{"date-parts":[["2021",1,19]]},"issued":{"date-parts":[["2020"]]}},"locator":"1"}],"schema":"https://github.com/citation-style-language/schema/raw/master/csl-citation.json"} </w:instrText>
+      </w:r>
+      <w:r>
+        <w:rPr>
+          <w:rFonts w:ascii="Arial" w:hAnsi="Arial" w:cs="Arial"/>
+        </w:rPr>
+        <w:fldChar w:fldCharType="separate"/>
+      </w:r>
+      <w:r>
+        <w:rPr>
+          <w:rFonts w:ascii="Arial" w:hAnsi="Arial" w:cs="Arial"/>
+        </w:rPr>
+        <w:t>(Karczewski, 2020, p. 1)</w:t>
+      </w:r>
+      <w:r>
+        <w:rPr>
+          <w:rFonts w:ascii="Arial" w:hAnsi="Arial" w:cs="Arial"/>
+        </w:rPr>
+        <w:fldChar w:fldCharType="end"/>
+      </w:r>
+      <w:r>
+        <w:rPr>
+          <w:rFonts w:ascii="Arial" w:hAnsi="Arial" w:cs="Arial"/>
+        </w:rPr>
+        <w:t xml:space="preserve">. </w:t>
+      </w:r>
+      <w:r>
+        <w:rPr>
+          <w:rFonts w:ascii="Arial" w:hAnsi="Arial" w:cs="Arial"/>
+        </w:rPr>
+        <w:t xml:space="preserve">In comparison, </w:t>
+      </w:r>
+      <w:r>
+        <w:rPr>
+          <w:rFonts w:ascii="Arial" w:hAnsi="Arial" w:cs="Arial"/>
+        </w:rPr>
+        <w:t xml:space="preserve">PyTorch </w:t>
+      </w:r>
+      <w:r>
+        <w:rPr>
+          <w:rFonts w:ascii="Arial" w:hAnsi="Arial" w:cs="Arial"/>
+        </w:rPr>
+        <w:t xml:space="preserve">gained partially </w:t>
+      </w:r>
+      <w:r>
+        <w:rPr>
+          <w:rFonts w:ascii="Arial" w:hAnsi="Arial" w:cs="Arial"/>
+        </w:rPr>
+        <w:lastRenderedPageBreak/>
+        <w:t>outside technical support from the OSS community</w:t>
+      </w:r>
+      <w:r>
+        <w:rPr>
+          <w:rFonts w:ascii="Arial" w:hAnsi="Arial" w:cs="Arial"/>
+        </w:rPr>
+        <w:t xml:space="preserve"> at its development start-up phase</w:t>
+      </w:r>
+      <w:r>
+        <w:rPr>
+          <w:rFonts w:ascii="Arial" w:hAnsi="Arial" w:cs="Arial"/>
+        </w:rPr>
+        <w:t xml:space="preserve"> </w:t>
+      </w:r>
+      <w:r>
+        <w:rPr>
+          <w:rFonts w:ascii="Arial" w:hAnsi="Arial" w:cs="Arial"/>
+        </w:rPr>
+        <w:fldChar w:fldCharType="begin"/>
+      </w:r>
+      <w:r>
+        <w:rPr>
+          <w:rFonts w:ascii="Arial" w:hAnsi="Arial" w:cs="Arial"/>
+        </w:rPr>
+        <w:instrText xml:space="preserve"> ADDIN ZOTERO_ITEM CSL_CITATION {"citationID":"hvYLdNkL","properties":{"formattedCitation":"(Lorica, 2017, p. 1)","plainCitation":"(Lorica, 2017, p. 1)","noteIndex":0},"citationItems":[{"id":1509,"uris":["http://zotero.org/users/5092641/items/RIFYKS82"],"uri":["http://zotero.org/users/5092641/items/RIFYKS82"],"itemData":{"id":1509,"type":"post-weblog","language":"EN","title":"Why AI and machine learning researchers are beginning to embrace PyTorch","URL":"https://www.oreilly.com/radar/podcast/why-ai-and-machine-learning-researchers-are-beginning-to-embrace-pytorch/","author":[{"family":"Lorica","given":"Ben"}],"accessed":{"date-parts":[["2021",1,19]]},"issued":{"date-parts":[["2017"]]}},"locator":"1"}],"schema":"https://github.com/citation-style-language/schema/raw/master/csl-citation.json"} </w:instrText>
+      </w:r>
+      <w:r>
+        <w:rPr>
+          <w:rFonts w:ascii="Arial" w:hAnsi="Arial" w:cs="Arial"/>
+        </w:rPr>
+        <w:fldChar w:fldCharType="separate"/>
+      </w:r>
+      <w:r>
+        <w:rPr>
+          <w:rFonts w:ascii="Arial" w:hAnsi="Arial" w:cs="Arial"/>
+        </w:rPr>
+        <w:t>(Lorica, 2017, p. 1)</w:t>
+      </w:r>
+      <w:r>
+        <w:rPr>
+          <w:rFonts w:ascii="Arial" w:hAnsi="Arial" w:cs="Arial"/>
+        </w:rPr>
+        <w:fldChar w:fldCharType="end"/>
+      </w:r>
+      <w:r>
+        <w:rPr>
+          <w:rFonts w:ascii="Arial" w:hAnsi="Arial" w:cs="Arial"/>
+        </w:rPr>
+        <w:t xml:space="preserve">. </w:t>
+      </w:r>
+      <w:r>
+        <w:rPr>
+          <w:rFonts w:ascii="Arial" w:hAnsi="Arial" w:cs="Arial"/>
+        </w:rPr>
+        <w:t xml:space="preserve">PyTorch, however, was not directly intended to solve a Facebook’s problem since it was created out of many independent solutions within the OSS community </w:t>
+      </w:r>
+      <w:r>
+        <w:rPr>
+          <w:rFonts w:ascii="Arial" w:hAnsi="Arial" w:cs="Arial"/>
+        </w:rPr>
+        <w:fldChar w:fldCharType="begin"/>
+      </w:r>
+      <w:r>
+        <w:rPr>
+          <w:rFonts w:ascii="Arial" w:hAnsi="Arial" w:cs="Arial"/>
+        </w:rPr>
+        <w:instrText xml:space="preserve"> ADDIN ZOTERO_ITEM CSL_CITATION {"citationID":"acvvZA1s","properties":{"formattedCitation":"(Lorica, 2017, p. 1)","plainCitation":"(Lorica, 2017, p. 1)","noteIndex":0},"citationItems":[{"id":1509,"uris":["http://zotero.org/users/5092641/items/RIFYKS82"],"uri":["http://zotero.org/users/5092641/items/RIFYKS82"],"itemData":{"id":1509,"type":"post-weblog","language":"EN","title":"Why AI and machine learning researchers are beginning to embrace PyTorch","URL":"https://www.oreilly.com/radar/podcast/why-ai-and-machine-learning-researchers-are-beginning-to-embrace-pytorch/","author":[{"family":"Lorica","given":"Ben"}],"accessed":{"date-parts":[["2021",1,19]]},"issued":{"date-parts":[["2017"]]}},"locator":"1"}],"schema":"https://github.com/citation-style-language/schema/raw/master/csl-citation.json"} </w:instrText>
+      </w:r>
+      <w:r>
+        <w:rPr>
+          <w:rFonts w:ascii="Arial" w:hAnsi="Arial" w:cs="Arial"/>
+        </w:rPr>
+        <w:fldChar w:fldCharType="separate"/>
+      </w:r>
+      <w:r>
+        <w:rPr>
+          <w:rFonts w:ascii="Arial" w:hAnsi="Arial" w:cs="Arial"/>
+        </w:rPr>
+        <w:t>(Lorica, 2017, p. 1)</w:t>
+      </w:r>
+      <w:r>
+        <w:rPr>
+          <w:rFonts w:ascii="Arial" w:hAnsi="Arial" w:cs="Arial"/>
+        </w:rPr>
+        <w:fldChar w:fldCharType="end"/>
+      </w:r>
+      <w:r>
+        <w:rPr>
+          <w:rFonts w:ascii="Arial" w:hAnsi="Arial" w:cs="Arial"/>
+        </w:rPr>
+        <w:t xml:space="preserve">. </w:t>
+      </w:r>
+      <w:r>
+        <w:rPr>
+          <w:rFonts w:ascii="Arial" w:hAnsi="Arial" w:cs="Arial"/>
+        </w:rPr>
+        <w:t>Therefore,</w:t>
+      </w:r>
+      <w:r>
+        <w:rPr>
+          <w:rFonts w:ascii="Arial" w:hAnsi="Arial" w:cs="Arial"/>
+        </w:rPr>
+        <w:t xml:space="preserve"> we can </w:t>
+      </w:r>
+      <w:r>
+        <w:rPr>
+          <w:rFonts w:ascii="Arial" w:hAnsi="Arial" w:cs="Arial"/>
+        </w:rPr>
+        <w:t xml:space="preserve">say </w:t>
+      </w:r>
+      <w:r>
+        <w:rPr>
+          <w:rFonts w:ascii="Arial" w:hAnsi="Arial" w:cs="Arial"/>
+        </w:rPr>
+        <w:t>that</w:t>
+      </w:r>
+      <w:r>
+        <w:rPr>
+          <w:rFonts w:ascii="Arial" w:hAnsi="Arial" w:cs="Arial"/>
+        </w:rPr>
+        <w:t xml:space="preserve"> React</w:t>
+      </w:r>
+      <w:r>
+        <w:rPr>
+          <w:rFonts w:ascii="Arial" w:hAnsi="Arial" w:cs="Arial"/>
+        </w:rPr>
+        <w:t xml:space="preserve"> </w:t>
+      </w:r>
+      <w:r>
+        <w:rPr>
+          <w:rFonts w:ascii="Arial" w:hAnsi="Arial" w:cs="Arial"/>
+        </w:rPr>
+        <w:t xml:space="preserve">clearly </w:t>
+      </w:r>
+      <w:r>
+        <w:rPr>
+          <w:rFonts w:ascii="Arial" w:hAnsi="Arial" w:cs="Arial"/>
+        </w:rPr>
+        <w:t>embraces business opp</w:t>
+      </w:r>
+      <w:r>
+        <w:rPr>
+          <w:rFonts w:ascii="Arial" w:hAnsi="Arial" w:cs="Arial"/>
+        </w:rPr>
+        <w:t>o</w:t>
+      </w:r>
+      <w:r>
+        <w:rPr>
+          <w:rFonts w:ascii="Arial" w:hAnsi="Arial" w:cs="Arial"/>
+        </w:rPr>
+        <w:t xml:space="preserve">rtunity for Facebook while </w:t>
+      </w:r>
+      <w:r>
+        <w:rPr>
+          <w:rFonts w:ascii="Arial" w:hAnsi="Arial" w:cs="Arial"/>
+        </w:rPr>
+        <w:t>PyTorch</w:t>
+      </w:r>
+      <w:r>
+        <w:rPr>
+          <w:rFonts w:ascii="Arial" w:hAnsi="Arial" w:cs="Arial"/>
+        </w:rPr>
+        <w:t xml:space="preserve"> is used as a extension to solve Facebooks’ problems using deep learning techniques.</w:t>
+      </w:r>
+    </w:p>
+    <w:p>
+      <w:pPr>
+        <w:spacing w:line="360" w:lineRule="auto"/>
+        <w:jc w:val="both"/>
+        <w:rPr>
+          <w:rFonts w:ascii="Arial" w:hAnsi="Arial" w:cs="Arial"/>
+        </w:rPr>
+      </w:pPr>
       <w:r>
         <w:rPr>
           <w:rFonts w:ascii="Arial" w:hAnsi="Arial" w:cs="Arial"/>
           <w:b/>
           <w:bCs/>
-        </w:rPr>
-        <w:t>:</w:t>
-      </w:r>
-      <w:r>
-        <w:rPr>
-          <w:rFonts w:ascii="Arial" w:hAnsi="Arial" w:cs="Arial"/>
-        </w:rPr>
-        <w:t xml:space="preserve"> According to</w:t>
-      </w:r>
-      <w:r>
-        <w:rPr>
-          <w:rFonts w:ascii="Arial" w:hAnsi="Arial" w:cs="Arial"/>
+          <w:color w:val="000000" w:themeColor="text1"/>
+        </w:rPr>
+        <w:t>C4: Business Modell:</w:t>
+      </w:r>
+      <w:r>
+        <w:rPr>
+          <w:rFonts w:ascii="Arial" w:hAnsi="Arial" w:cs="Arial"/>
+          <w:color w:val="000000" w:themeColor="text1"/>
         </w:rPr>
         <w:t xml:space="preserve"> </w:t>
       </w:r>
       <w:r>
         <w:rPr>
           <w:rFonts w:ascii="Arial" w:hAnsi="Arial" w:cs="Arial"/>
+          <w:color w:val="000000" w:themeColor="text1"/>
+        </w:rPr>
+        <w:t xml:space="preserve">According to </w:t>
+      </w:r>
+      <w:r>
+        <w:rPr>
+          <w:rFonts w:ascii="Arial" w:hAnsi="Arial" w:cs="Arial"/>
+          <w:color w:val="000000" w:themeColor="text1"/>
         </w:rPr>
         <w:fldChar w:fldCharType="begin"/>
       </w:r>
       <w:r>
         <w:rPr>
           <w:rFonts w:ascii="Arial" w:hAnsi="Arial" w:cs="Arial"/>
-        </w:rPr>
-        <w:instrText xml:space="preserve"> ADDIN ZOTERO_ITEM CSL_CITATION {"citationID":"9WSGfM9V","properties":{"custom":"PyTorch (2020)","formattedCitation":"PyTorch (2020)","plainCitation":"PyTorch (2020)","noteIndex":0},"citationItems":[{"id":1499,"uris":["http://zotero.org/users/5092641/items/6VVEHRMH"],"uri":["http://zotero.org/users/5092641/items/6VVEHRMH"],"itemData":{"id":1499,"type":"post-weblog","title":"PyTorch 1.6 released w/ Native AMP Support, Microsoft joins as maintainers for Windows","URL":"https://pytorch.org/blog/pytorch-1.6-released/","author":[{"family":"PyTorch","given":""}],"accessed":{"date-parts":[["2021",1,15]]},"issued":{"date-parts":[["2020"]]}}}],"schema":"https://github.com/citation-style-language/schema/raw/master/csl-citation.json"} </w:instrText>
-      </w:r>
-      <w:r>
-        <w:rPr>
-          <w:rFonts w:ascii="Arial" w:hAnsi="Arial" w:cs="Arial"/>
+          <w:color w:val="000000" w:themeColor="text1"/>
+        </w:rPr>
+        <w:instrText xml:space="preserve"> ADDIN ZOTERO_ITEM CSL_CITATION {"citationID":"Ww7aAHw5","properties":{"custom":"Zhou et al. (2016, p. 8)","formattedCitation":"Zhou et al. (2016, p. 8)","plainCitation":"Zhou et al. (2016, p. 8)","noteIndex":0},"citationItems":[{"id":1480,"uris":["http://zotero.org/users/5092641/items/22GRFDUH"],"uri":["http://zotero.org/users/5092641/items/22GRFDUH"],"itemData":{"id":1480,"type":"article-journal","container-title":"ACM Transactions on Software Engineering and Methodology","DOI":"10.1145/2876443","ISSN":"1049-331X, 1557-7392","issue":"2","journalAbbreviation":"ACM Trans. Softw. Eng. Methodol.","language":"en","page":"1-29","source":"DOI.org (Crossref)","title":"Inflow and Retention in OSS Communities with Commercial Involvement: A Case Study of Three Hybrid Projects","title-short":"Inflow and Retention in OSS Communities with Commercial Involvement","URL":"https://dl.acm.org/doi/10.1145/2876443","volume":"25","author":[{"family":"Zhou","given":"Minghui"},{"family":"Mockus","given":"Audris"},{"family":"Ma","given":"Xiujuan"},{"family":"Zhang","given":"Lu"},{"family":"Mei","given":"Hong"}],"accessed":{"date-parts":[["2020",12,25]]},"issued":{"date-parts":[["2016",5,16]]}},"locator":"8","label":"page"}],"schema":"https://github.com/citation-style-language/schema/raw/master/csl-citation.json"} </w:instrText>
+      </w:r>
+      <w:r>
+        <w:rPr>
+          <w:rFonts w:ascii="Arial" w:hAnsi="Arial" w:cs="Arial"/>
+          <w:color w:val="000000" w:themeColor="text1"/>
         </w:rPr>
         <w:fldChar w:fldCharType="separate"/>
       </w:r>
       <w:r>
         <w:rPr>
           <w:rFonts w:ascii="Arial" w:hAnsi="Arial" w:cs="Arial"/>
+          <w:color w:val="000000" w:themeColor="text1"/>
+        </w:rPr>
+        <w:t>Zhou et al. (2016, p. 8)</w:t>
+      </w:r>
+      <w:r>
+        <w:rPr>
+          <w:rFonts w:ascii="Arial" w:hAnsi="Arial" w:cs="Arial"/>
+          <w:color w:val="000000" w:themeColor="text1"/>
+        </w:rPr>
+        <w:fldChar w:fldCharType="end"/>
+      </w:r>
+      <w:r>
+        <w:rPr>
+          <w:rFonts w:ascii="Arial" w:hAnsi="Arial" w:cs="Arial"/>
+          <w:color w:val="000000" w:themeColor="text1"/>
+        </w:rPr>
+        <w:t>,</w:t>
+      </w:r>
+      <w:r>
+        <w:rPr>
+          <w:rFonts w:ascii="Arial" w:hAnsi="Arial" w:cs="Arial"/>
+        </w:rPr>
+        <w:t xml:space="preserve"> an OSS product is critically important for the company’s business when it fulfills to cases. First, is gaining direct profit from the OSS product. Second, is to have a strong association with profit or receiving help to gain profit</w:t>
+      </w:r>
+      <w:r>
+        <w:rPr>
+          <w:rFonts w:ascii="Arial" w:hAnsi="Arial" w:cs="Arial"/>
+          <w:color w:val="000000" w:themeColor="text1"/>
+        </w:rPr>
+        <w:t xml:space="preserve">. There is no evidence found that </w:t>
+      </w:r>
+      <w:r>
+        <w:rPr>
+          <w:rFonts w:ascii="Arial" w:hAnsi="Arial" w:cs="Arial"/>
+          <w:color w:val="000000" w:themeColor="text1"/>
         </w:rPr>
         <w:t>PyTorch</w:t>
       </w:r>
       <w:r>
         <w:rPr>
           <w:rFonts w:ascii="Arial" w:hAnsi="Arial" w:cs="Arial"/>
-        </w:rPr>
-        <w:t xml:space="preserve"> (2020)</w:t>
-      </w:r>
-      <w:r>
-        <w:rPr>
-          <w:rFonts w:ascii="Arial" w:hAnsi="Arial" w:cs="Arial"/>
+          <w:color w:val="000000" w:themeColor="text1"/>
+        </w:rPr>
+        <w:t xml:space="preserve"> is critically important for the company’s business by gaining a direct profit from the OSS product. However, </w:t>
+      </w:r>
+      <w:r>
+        <w:rPr>
+          <w:rFonts w:ascii="Arial" w:hAnsi="Arial" w:cs="Arial"/>
+          <w:color w:val="000000" w:themeColor="text1"/>
+        </w:rPr>
+        <w:t>PyTorch</w:t>
+      </w:r>
+      <w:r>
+        <w:rPr>
+          <w:rFonts w:ascii="Arial" w:hAnsi="Arial" w:cs="Arial"/>
+          <w:color w:val="000000" w:themeColor="text1"/>
+        </w:rPr>
+        <w:t xml:space="preserve"> is partnered with large enterprises </w:t>
+      </w:r>
+      <w:r>
+        <w:rPr>
+          <w:rFonts w:ascii="Arial" w:hAnsi="Arial" w:cs="Arial"/>
+          <w:color w:val="000000" w:themeColor="text1"/>
+        </w:rPr>
+        <w:t>such as</w:t>
+      </w:r>
+      <w:r>
+        <w:rPr>
+          <w:rFonts w:ascii="Arial" w:hAnsi="Arial" w:cs="Arial"/>
+          <w:color w:val="000000" w:themeColor="text1"/>
+        </w:rPr>
+        <w:t xml:space="preserve"> Tesla, Amazon and Uber</w:t>
+      </w:r>
+      <w:r>
+        <w:rPr>
+          <w:rFonts w:ascii="Arial" w:hAnsi="Arial" w:cs="Arial"/>
+          <w:color w:val="000000" w:themeColor="text1"/>
+        </w:rPr>
+        <w:t xml:space="preserve"> </w:t>
+      </w:r>
+      <w:r>
+        <w:rPr>
+          <w:rFonts w:ascii="Arial" w:hAnsi="Arial" w:cs="Arial"/>
+          <w:color w:val="000000" w:themeColor="text1"/>
+        </w:rPr>
+        <w:fldChar w:fldCharType="begin"/>
+      </w:r>
+      <w:r>
+        <w:rPr>
+          <w:rFonts w:ascii="Arial" w:hAnsi="Arial" w:cs="Arial"/>
+          <w:color w:val="000000" w:themeColor="text1"/>
+        </w:rPr>
+        <w:instrText xml:space="preserve"> ADDIN ZOTERO_ITEM CSL_CITATION {"citationID":"wYgMySbM","properties":{"formattedCitation":"(Wikipedia, 2020a)","plainCitation":"(Wikipedia, 2020a)","noteIndex":0},"citationItems":[{"id":1497,"uris":["http://zotero.org/users/5092641/items/P7S8MXAX"],"uri":["http://zotero.org/users/5092641/items/P7S8MXAX"],"itemData":{"id":1497,"type":"entry-encyclopedia","container-title":"PyTorch","title":"PyTorch","URL":"https://en.wikipedia.org/wiki/PyTorch","author":[{"family":"Wikipedia","given":""}],"accessed":{"date-parts":[["2021",1,15]]},"issued":{"date-parts":[["2020"]]}}}],"schema":"https://github.com/citation-style-language/schema/raw/master/csl-citation.json"} </w:instrText>
+      </w:r>
+      <w:r>
+        <w:rPr>
+          <w:rFonts w:ascii="Arial" w:hAnsi="Arial" w:cs="Arial"/>
+          <w:color w:val="000000" w:themeColor="text1"/>
+        </w:rPr>
+        <w:fldChar w:fldCharType="separate"/>
+      </w:r>
+      <w:r>
+        <w:rPr>
+          <w:rFonts w:ascii="Arial" w:hAnsi="Arial" w:cs="Arial"/>
+          <w:color w:val="000000" w:themeColor="text1"/>
+        </w:rPr>
+        <w:t>(Wikipedia, 2020a)</w:t>
+      </w:r>
+      <w:r>
+        <w:rPr>
+          <w:rFonts w:ascii="Arial" w:hAnsi="Arial" w:cs="Arial"/>
+          <w:color w:val="000000" w:themeColor="text1"/>
         </w:rPr>
         <w:fldChar w:fldCharType="end"/>
       </w:r>
       <w:r>
         <w:rPr>
           <w:rFonts w:ascii="Arial" w:hAnsi="Arial" w:cs="Arial"/>
-        </w:rPr>
-        <w:t>, the latest version 1.7.0 release was on the 27</w:t>
-      </w:r>
-      <w:r>
-        <w:rPr>
-          <w:rFonts w:ascii="Arial" w:hAnsi="Arial" w:cs="Arial"/>
-          <w:vertAlign w:val="superscript"/>
-        </w:rPr>
-        <w:t>th</w:t>
-      </w:r>
-      <w:r>
-        <w:rPr>
-          <w:rFonts w:ascii="Arial" w:hAnsi="Arial" w:cs="Arial"/>
-        </w:rPr>
-        <w:t xml:space="preserve"> </w:t>
-      </w:r>
-      <w:r>
-        <w:rPr>
-          <w:rFonts w:ascii="Arial" w:hAnsi="Arial" w:cs="Arial"/>
-        </w:rPr>
-        <w:t xml:space="preserve">of </w:t>
-      </w:r>
-      <w:r>
-        <w:rPr>
-          <w:rFonts w:ascii="Arial" w:hAnsi="Arial" w:cs="Arial"/>
-        </w:rPr>
-        <w:t>October 2020. In comparison</w:t>
-      </w:r>
-      <w:r>
-        <w:rPr>
-          <w:rFonts w:ascii="Arial" w:hAnsi="Arial" w:cs="Arial"/>
-        </w:rPr>
-        <w:t>,</w:t>
-      </w:r>
-      <w:r>
-        <w:rPr>
-          <w:rFonts w:ascii="Arial" w:hAnsi="Arial" w:cs="Arial"/>
-        </w:rPr>
-        <w:t xml:space="preserve"> the previous version 1.6.0 was announced on the 28</w:t>
-      </w:r>
-      <w:r>
-        <w:rPr>
-          <w:rFonts w:ascii="Arial" w:hAnsi="Arial" w:cs="Arial"/>
-          <w:vertAlign w:val="superscript"/>
-        </w:rPr>
-        <w:t>th</w:t>
-      </w:r>
-      <w:r>
-        <w:rPr>
-          <w:rFonts w:ascii="Arial" w:hAnsi="Arial" w:cs="Arial"/>
-        </w:rPr>
-        <w:t xml:space="preserve"> </w:t>
-      </w:r>
-      <w:r>
-        <w:rPr>
-          <w:rFonts w:ascii="Arial" w:hAnsi="Arial" w:cs="Arial"/>
-        </w:rPr>
-        <w:t xml:space="preserve">of </w:t>
-      </w:r>
-      <w:r>
-        <w:rPr>
-          <w:rFonts w:ascii="Arial" w:hAnsi="Arial" w:cs="Arial"/>
-        </w:rPr>
-        <w:t>July 2020.</w:t>
-      </w:r>
-      <w:r>
-        <w:rPr>
-          <w:rFonts w:ascii="Arial" w:hAnsi="Arial" w:cs="Arial"/>
-        </w:rPr>
-        <w:t xml:space="preserve"> The span between the release dates is only 4 months</w:t>
-      </w:r>
-      <w:r>
-        <w:rPr>
-          <w:rFonts w:ascii="Arial" w:hAnsi="Arial" w:cs="Arial"/>
-        </w:rPr>
-        <w:t xml:space="preserve">, which is an implication </w:t>
-      </w:r>
-      <w:r>
-        <w:rPr>
-          <w:rFonts w:ascii="Arial" w:hAnsi="Arial" w:cs="Arial"/>
-        </w:rPr>
-        <w:t xml:space="preserve">that software </w:t>
-      </w:r>
-      <w:r>
-        <w:rPr>
-          <w:rFonts w:ascii="Arial" w:hAnsi="Arial" w:cs="Arial"/>
-        </w:rPr>
-        <w:t xml:space="preserve">often needs to meet new quality requirements. </w:t>
-      </w:r>
-      <w:r>
-        <w:rPr>
-          <w:rFonts w:ascii="Arial" w:hAnsi="Arial" w:cs="Arial"/>
-        </w:rPr>
-        <w:t>[</w:t>
-      </w:r>
-      <w:r>
-        <w:rPr>
-          <w:rFonts w:ascii="Arial" w:hAnsi="Arial" w:cs="Arial"/>
-        </w:rPr>
-        <w:t xml:space="preserve">Comparing to </w:t>
-      </w:r>
-      <w:r>
-        <w:rPr>
-          <w:rFonts w:ascii="Arial" w:hAnsi="Arial" w:cs="Arial"/>
-        </w:rPr>
-        <w:t>React</w:t>
-      </w:r>
-      <w:r>
-        <w:rPr>
-          <w:rFonts w:ascii="Arial" w:hAnsi="Arial" w:cs="Arial"/>
-        </w:rPr>
-        <w:t>, a</w:t>
-      </w:r>
-      <w:r>
-        <w:rPr>
-          <w:rFonts w:ascii="Arial" w:hAnsi="Arial" w:cs="Arial"/>
-        </w:rPr>
-        <w:t xml:space="preserve">fter </w:t>
-      </w:r>
-      <w:r>
-        <w:rPr>
-          <w:rFonts w:ascii="Arial" w:hAnsi="Arial" w:cs="Arial"/>
-        </w:rPr>
-        <w:t xml:space="preserve">the </w:t>
-      </w:r>
-      <w:r>
-        <w:rPr>
-          <w:rFonts w:ascii="Arial" w:hAnsi="Arial" w:cs="Arial"/>
-        </w:rPr>
-        <w:t>initial public release of</w:t>
-      </w:r>
-      <w:r>
-        <w:rPr>
-          <w:rFonts w:ascii="Arial" w:hAnsi="Arial" w:cs="Arial"/>
-        </w:rPr>
-        <w:t xml:space="preserve"> </w:t>
-      </w:r>
-      <w:r>
-        <w:rPr>
-          <w:rFonts w:ascii="Arial" w:hAnsi="Arial" w:cs="Arial"/>
-        </w:rPr>
-        <w:t xml:space="preserve">version 0.3.0 on </w:t>
-      </w:r>
-      <w:r>
-        <w:rPr>
-          <w:rFonts w:ascii="Arial" w:hAnsi="Arial" w:cs="Arial"/>
-        </w:rPr>
-        <w:t>29</w:t>
-      </w:r>
-      <w:r>
-        <w:rPr>
-          <w:rFonts w:ascii="Arial" w:hAnsi="Arial" w:cs="Arial"/>
-          <w:vertAlign w:val="superscript"/>
-        </w:rPr>
-        <w:t>th</w:t>
-      </w:r>
-      <w:r>
-        <w:rPr>
-          <w:rFonts w:ascii="Arial" w:hAnsi="Arial" w:cs="Arial"/>
-        </w:rPr>
-        <w:t xml:space="preserve"> of</w:t>
-      </w:r>
-      <w:r>
-        <w:rPr>
-          <w:rFonts w:ascii="Arial" w:hAnsi="Arial" w:cs="Arial"/>
-        </w:rPr>
-        <w:t xml:space="preserve"> May 2013, it reached its first orderly version by moving the decimal point past the zero reaching version</w:t>
-      </w:r>
-      <w:r>
-        <w:rPr>
-          <w:rFonts w:ascii="Arial" w:hAnsi="Arial" w:cs="Arial"/>
-        </w:rPr>
-        <w:t xml:space="preserve"> on</w:t>
-      </w:r>
-      <w:r>
-        <w:rPr>
-          <w:rFonts w:ascii="Arial" w:hAnsi="Arial" w:cs="Arial"/>
-        </w:rPr>
-        <w:t xml:space="preserve"> 15</w:t>
-      </w:r>
-      <w:r>
-        <w:rPr>
-          <w:rFonts w:ascii="Arial" w:hAnsi="Arial" w:cs="Arial"/>
-          <w:vertAlign w:val="superscript"/>
-        </w:rPr>
-        <w:t>th</w:t>
-      </w:r>
-      <w:r>
-        <w:rPr>
-          <w:rFonts w:ascii="Arial" w:hAnsi="Arial" w:cs="Arial"/>
-        </w:rPr>
-        <w:t xml:space="preserve"> </w:t>
-      </w:r>
-      <w:r>
-        <w:rPr>
-          <w:rFonts w:ascii="Arial" w:hAnsi="Arial" w:cs="Arial"/>
-        </w:rPr>
-        <w:t xml:space="preserve">of </w:t>
-      </w:r>
-      <w:r>
-        <w:rPr>
-          <w:rFonts w:ascii="Arial" w:hAnsi="Arial" w:cs="Arial"/>
-        </w:rPr>
-        <w:t xml:space="preserve">April 2016 </w:t>
+          <w:color w:val="000000" w:themeColor="text1"/>
+        </w:rPr>
+        <w:t xml:space="preserve">. This is an indication that </w:t>
+      </w:r>
+      <w:r>
+        <w:rPr>
+          <w:rFonts w:ascii="Arial" w:hAnsi="Arial" w:cs="Arial"/>
+          <w:color w:val="000000" w:themeColor="text1"/>
+        </w:rPr>
+        <w:t>PyTorch</w:t>
+      </w:r>
+      <w:r>
+        <w:rPr>
+          <w:rFonts w:ascii="Arial" w:hAnsi="Arial" w:cs="Arial"/>
+          <w:color w:val="000000" w:themeColor="text1"/>
+        </w:rPr>
+        <w:t xml:space="preserve"> is associated with great profit</w:t>
+      </w:r>
+      <w:r>
+        <w:rPr>
+          <w:rFonts w:ascii="Arial" w:hAnsi="Arial" w:cs="Arial"/>
+          <w:color w:val="000000" w:themeColor="text1"/>
+        </w:rPr>
+        <w:t xml:space="preserve">. </w:t>
+      </w:r>
+      <w:r>
+        <w:rPr>
+          <w:rFonts w:ascii="Arial" w:hAnsi="Arial" w:cs="Arial"/>
+        </w:rPr>
+        <w:t xml:space="preserve">Similarly, we derive the same results for the React project as React has a strong association with receiving help to gain profit. Several major websites utilize the React framework such as New York Times, PayPal, Netflix, Uber, Airbnb. The company’s costs can be saved by being able to deploy easy to handle performant software to achieve best user experience interacting with the respective website </w:t>
       </w:r>
       <w:r>
         <w:rPr>
@@ -21528,7 +22610,7 @@
         <w:rPr>
           <w:rFonts w:ascii="Arial" w:hAnsi="Arial" w:cs="Arial"/>
         </w:rPr>
-        <w:instrText xml:space="preserve"> ADDIN ZOTERO_ITEM CSL_CITATION {"citationID":"pwDAECDz","properties":{"formattedCitation":"(Wikipedia, 2020b)","plainCitation":"(Wikipedia, 2020b)","noteIndex":0},"citationItems":[{"id":1507,"uris":["http://zotero.org/users/5092641/items/VVJEQVY6"],"uri":["http://zotero.org/users/5092641/items/VVJEQVY6"],"itemData":{"id":1507,"type":"entry-encyclopedia","title":"React (web framework)","URL":"https://en.wikipedia.org/wiki/React_(web_framework)","author":[{"family":"Wikipedia","given":""}],"accessed":{"date-parts":[["2021",1,16]]},"issued":{"date-parts":[["2020"]]}}}],"schema":"https://github.com/citation-style-language/schema/raw/master/csl-citation.json"} </w:instrText>
+        <w:instrText xml:space="preserve"> ADDIN ZOTERO_ITEM CSL_CITATION {"citationID":"lXrpURKJ","properties":{"formattedCitation":"(Karczewski, 2020, p. 1)","plainCitation":"(Karczewski, 2020, p. 1)","noteIndex":0},"citationItems":[{"id":1508,"uris":["http://zotero.org/users/5092641/items/SSDJ9DBW"],"uri":["http://zotero.org/users/5092641/items/SSDJ9DBW"],"itemData":{"id":1508,"type":"post-weblog","title":"21 Best Open Source React Developer Tools To Use In 2021","URL":"https://www.ideamotive.co/blog/best-open-source-react-developer-tools","author":[{"family":"Karczewski","given":"Dawid"}],"accessed":{"date-parts":[["2021",1,19]]},"issued":{"date-parts":[["2020"]]}},"locator":"1"}],"schema":"https://github.com/citation-style-language/schema/raw/master/csl-citation.json"} </w:instrText>
       </w:r>
       <w:r>
         <w:rPr>
@@ -21540,52 +22622,13 @@
         <w:rPr>
           <w:rFonts w:ascii="Arial" w:hAnsi="Arial" w:cs="Arial"/>
         </w:rPr>
-        <w:t>(Wikipedia, 2020b)</w:t>
+        <w:t>(Karczewski, 2020, p. 1)</w:t>
       </w:r>
       <w:r>
         <w:rPr>
           <w:rFonts w:ascii="Arial" w:hAnsi="Arial" w:cs="Arial"/>
         </w:rPr>
         <w:fldChar w:fldCharType="end"/>
-      </w:r>
-      <w:r>
-        <w:t>.</w:t>
-      </w:r>
-      <w:r>
-        <w:rPr>
-          <w:rFonts w:ascii="Arial" w:hAnsi="Arial" w:cs="Arial"/>
-        </w:rPr>
-        <w:t xml:space="preserve"> Since then it grew into version 17.0.1 with multiple versions months apart inbetween. We estimate, that </w:t>
-      </w:r>
-      <w:r>
-        <w:rPr>
-          <w:rFonts w:ascii="Arial" w:hAnsi="Arial" w:cs="Arial"/>
-        </w:rPr>
-        <w:t xml:space="preserve">both software, especially </w:t>
-      </w:r>
-      <w:r>
-        <w:rPr>
-          <w:rFonts w:ascii="Arial" w:hAnsi="Arial" w:cs="Arial"/>
-        </w:rPr>
-        <w:t>React</w:t>
-      </w:r>
-      <w:r>
-        <w:rPr>
-          <w:rFonts w:ascii="Arial" w:hAnsi="Arial" w:cs="Arial"/>
-        </w:rPr>
-        <w:t>, are</w:t>
-      </w:r>
-      <w:r>
-        <w:rPr>
-          <w:rFonts w:ascii="Arial" w:hAnsi="Arial" w:cs="Arial"/>
-        </w:rPr>
-        <w:t xml:space="preserve"> widely adopted and the projects has enjoyed continuing developments to keep </w:t>
-      </w:r>
-      <w:r>
-        <w:rPr>
-          <w:rFonts w:ascii="Arial" w:hAnsi="Arial" w:cs="Arial"/>
-        </w:rPr>
-        <w:t>software quality</w:t>
       </w:r>
       <w:r>
         <w:rPr>
@@ -21609,17 +22652,60 @@
           <w:bCs/>
           <w:color w:val="000000" w:themeColor="text1"/>
         </w:rPr>
-        <w:t>C2: Outside technical support:</w:t>
-      </w:r>
-      <w:r>
-        <w:rPr>
-          <w:rFonts w:ascii="Arial" w:hAnsi="Arial" w:cs="Arial"/>
+        <w:t>C5: External Innovation:</w:t>
+      </w:r>
+      <w:r>
+        <w:rPr>
+          <w:rFonts w:ascii="Arial" w:hAnsi="Arial" w:cs="Arial"/>
+          <w:color w:val="000000" w:themeColor="text1"/>
         </w:rPr>
         <w:t xml:space="preserve"> </w:t>
       </w:r>
       <w:r>
         <w:rPr>
           <w:rFonts w:ascii="Arial" w:hAnsi="Arial" w:cs="Arial"/>
+          <w:color w:val="000000" w:themeColor="text1"/>
+        </w:rPr>
+        <w:t xml:space="preserve">React </w:t>
+      </w:r>
+      <w:r>
+        <w:rPr>
+          <w:rFonts w:ascii="Arial" w:hAnsi="Arial" w:cs="Arial"/>
+          <w:color w:val="000000" w:themeColor="text1"/>
+        </w:rPr>
+        <w:t>provide</w:t>
+      </w:r>
+      <w:r>
+        <w:rPr>
+          <w:rFonts w:ascii="Arial" w:hAnsi="Arial" w:cs="Arial"/>
+          <w:color w:val="000000" w:themeColor="text1"/>
+        </w:rPr>
+        <w:t>s</w:t>
+      </w:r>
+      <w:r>
+        <w:rPr>
+          <w:rFonts w:ascii="Arial" w:hAnsi="Arial" w:cs="Arial"/>
+          <w:color w:val="000000" w:themeColor="text1"/>
+        </w:rPr>
+        <w:t xml:space="preserve"> external innovation to other companies</w:t>
+      </w:r>
+      <w:r>
+        <w:rPr>
+          <w:rFonts w:ascii="Arial" w:hAnsi="Arial" w:cs="Arial"/>
+          <w:color w:val="000000" w:themeColor="text1"/>
+        </w:rPr>
+        <w:t>.</w:t>
+      </w:r>
+      <w:r>
+        <w:rPr>
+          <w:rFonts w:ascii="Arial" w:hAnsi="Arial" w:cs="Arial"/>
+          <w:color w:val="000000" w:themeColor="text1"/>
+        </w:rPr>
+        <w:t xml:space="preserve"> </w:t>
+      </w:r>
+      <w:r>
+        <w:rPr>
+          <w:rFonts w:ascii="Arial" w:hAnsi="Arial" w:cs="Arial"/>
         </w:rPr>
         <w:t xml:space="preserve">For </w:t>
       </w:r>
@@ -21627,49 +22713,19 @@
         <w:rPr>
           <w:rFonts w:ascii="Arial" w:hAnsi="Arial" w:cs="Arial"/>
         </w:rPr>
-        <w:t>PyTorch</w:t>
-      </w:r>
-      <w:r>
-        <w:rPr>
-          <w:rFonts w:ascii="Arial" w:hAnsi="Arial" w:cs="Arial"/>
-        </w:rPr>
-        <w:t>, w</w:t>
-      </w:r>
-      <w:r>
-        <w:rPr>
-          <w:rFonts w:ascii="Arial" w:hAnsi="Arial" w:cs="Arial"/>
-        </w:rPr>
-        <w:t xml:space="preserve">e found out that </w:t>
-      </w:r>
-      <w:r>
-        <w:rPr>
-          <w:rFonts w:ascii="Arial" w:hAnsi="Arial" w:cs="Arial"/>
-        </w:rPr>
-        <w:t>8</w:t>
-      </w:r>
-      <w:r>
-        <w:rPr>
-          <w:rFonts w:ascii="Arial" w:hAnsi="Arial" w:cs="Arial"/>
-        </w:rPr>
-        <w:t xml:space="preserve"> of the top 10 contributors where employed </w:t>
-      </w:r>
-      <w:r>
-        <w:rPr>
-          <w:rFonts w:ascii="Arial" w:hAnsi="Arial" w:cs="Arial"/>
-        </w:rPr>
-        <w:t xml:space="preserve">in </w:t>
-      </w:r>
-      <w:r>
-        <w:rPr>
-          <w:rFonts w:ascii="Arial" w:hAnsi="Arial" w:cs="Arial"/>
-        </w:rPr>
-        <w:t>Facebook</w:t>
-      </w:r>
-      <w:r>
-        <w:rPr>
-          <w:rFonts w:ascii="Arial" w:hAnsi="Arial" w:cs="Arial"/>
-        </w:rPr>
-        <w:t xml:space="preserve"> as presented</w:t>
+        <w:t>React</w:t>
+      </w:r>
+      <w:r>
+        <w:rPr>
+          <w:rFonts w:ascii="Arial" w:hAnsi="Arial" w:cs="Arial"/>
+        </w:rPr>
+        <w:t>, we outlined in C3 that a many major website</w:t>
+      </w:r>
+      <w:r>
+        <w:rPr>
+          <w:rFonts w:ascii="Arial" w:hAnsi="Arial" w:cs="Arial"/>
+        </w:rPr>
+        <w:t>s</w:t>
       </w:r>
       <w:r>
         <w:rPr>
@@ -21681,7 +22737,176 @@
         <w:rPr>
           <w:rFonts w:ascii="Arial" w:hAnsi="Arial" w:cs="Arial"/>
         </w:rPr>
-        <w:t xml:space="preserve">in </w:t>
+        <w:t>are based</w:t>
+      </w:r>
+      <w:r>
+        <w:rPr>
+          <w:rFonts w:ascii="Arial" w:hAnsi="Arial" w:cs="Arial"/>
+        </w:rPr>
+        <w:t xml:space="preserve"> on </w:t>
+      </w:r>
+      <w:r>
+        <w:rPr>
+          <w:rFonts w:ascii="Arial" w:hAnsi="Arial" w:cs="Arial"/>
+        </w:rPr>
+        <w:t>React</w:t>
+      </w:r>
+      <w:r>
+        <w:rPr>
+          <w:rFonts w:ascii="Arial" w:hAnsi="Arial" w:cs="Arial"/>
+        </w:rPr>
+        <w:t xml:space="preserve"> tools</w:t>
+      </w:r>
+      <w:r>
+        <w:rPr>
+          <w:rFonts w:ascii="Arial" w:hAnsi="Arial" w:cs="Arial"/>
+        </w:rPr>
+        <w:t xml:space="preserve">. We can deduct by </w:t>
+      </w:r>
+      <w:r>
+        <w:rPr>
+          <w:rFonts w:ascii="Arial" w:hAnsi="Arial" w:cs="Arial"/>
+        </w:rPr>
+        <w:t xml:space="preserve">screening through </w:t>
+      </w:r>
+      <w:r>
+        <w:rPr>
+          <w:rFonts w:ascii="Arial" w:hAnsi="Arial" w:cs="Arial"/>
+        </w:rPr>
+        <w:t>GitHub</w:t>
+      </w:r>
+      <w:r>
+        <w:rPr>
+          <w:rFonts w:ascii="Arial" w:hAnsi="Arial" w:cs="Arial"/>
+        </w:rPr>
+        <w:t xml:space="preserve"> repo</w:t>
+      </w:r>
+      <w:r>
+        <w:rPr>
+          <w:rFonts w:ascii="Arial" w:hAnsi="Arial" w:cs="Arial"/>
+        </w:rPr>
+        <w:t>sitories</w:t>
+      </w:r>
+      <w:r>
+        <w:rPr>
+          <w:rFonts w:ascii="Arial" w:hAnsi="Arial" w:cs="Arial"/>
+        </w:rPr>
+        <w:t xml:space="preserve"> and </w:t>
+      </w:r>
+      <w:r>
+        <w:rPr>
+          <w:rFonts w:ascii="Arial" w:hAnsi="Arial" w:cs="Arial"/>
+        </w:rPr>
+        <w:t>our</w:t>
+      </w:r>
+      <w:r>
+        <w:rPr>
+          <w:rFonts w:ascii="Arial" w:hAnsi="Arial" w:cs="Arial"/>
+        </w:rPr>
+        <w:t xml:space="preserve"> finding</w:t>
+      </w:r>
+      <w:r>
+        <w:rPr>
+          <w:rFonts w:ascii="Arial" w:hAnsi="Arial" w:cs="Arial"/>
+        </w:rPr>
+        <w:t>s</w:t>
+      </w:r>
+      <w:r>
+        <w:rPr>
+          <w:rFonts w:ascii="Arial" w:hAnsi="Arial" w:cs="Arial"/>
+        </w:rPr>
+        <w:t>, that web develop</w:t>
+      </w:r>
+      <w:r>
+        <w:rPr>
+          <w:rFonts w:ascii="Arial" w:hAnsi="Arial" w:cs="Arial"/>
+        </w:rPr>
+        <w:t>ers</w:t>
+      </w:r>
+      <w:r>
+        <w:rPr>
+          <w:rFonts w:ascii="Arial" w:hAnsi="Arial" w:cs="Arial"/>
+        </w:rPr>
+        <w:t xml:space="preserve"> </w:t>
+      </w:r>
+      <w:r>
+        <w:rPr>
+          <w:rFonts w:ascii="Arial" w:hAnsi="Arial" w:cs="Arial"/>
+        </w:rPr>
+        <w:t>are</w:t>
+      </w:r>
+      <w:r>
+        <w:rPr>
+          <w:rFonts w:ascii="Arial" w:hAnsi="Arial" w:cs="Arial"/>
+        </w:rPr>
+        <w:t xml:space="preserve"> heavily </w:t>
+      </w:r>
+      <w:r>
+        <w:rPr>
+          <w:rFonts w:ascii="Arial" w:hAnsi="Arial" w:cs="Arial"/>
+        </w:rPr>
+        <w:t>relying</w:t>
+      </w:r>
+      <w:r>
+        <w:rPr>
+          <w:rFonts w:ascii="Arial" w:hAnsi="Arial" w:cs="Arial"/>
+        </w:rPr>
+        <w:t xml:space="preserve"> on the OSS project initiated by F</w:t>
+      </w:r>
+      <w:r>
+        <w:rPr>
+          <w:rFonts w:ascii="Arial" w:hAnsi="Arial" w:cs="Arial"/>
+        </w:rPr>
+        <w:t>acebook.</w:t>
+      </w:r>
+      <w:r>
+        <w:rPr>
+          <w:rFonts w:ascii="Arial" w:hAnsi="Arial" w:cs="Arial"/>
+        </w:rPr>
+        <w:t xml:space="preserve"> </w:t>
+      </w:r>
+      <w:r>
+        <w:rPr>
+          <w:rFonts w:ascii="Arial" w:hAnsi="Arial" w:cs="Arial"/>
+          <w:color w:val="000000" w:themeColor="text1"/>
+        </w:rPr>
+        <w:t xml:space="preserve">However, </w:t>
+      </w:r>
+      <w:r>
+        <w:rPr>
+          <w:rFonts w:ascii="Arial" w:hAnsi="Arial" w:cs="Arial"/>
+        </w:rPr>
+        <w:t xml:space="preserve">Facebook </w:t>
+      </w:r>
+      <w:r>
+        <w:rPr>
+          <w:rFonts w:ascii="Arial" w:hAnsi="Arial" w:cs="Arial"/>
+        </w:rPr>
+        <w:t>does</w:t>
+      </w:r>
+      <w:r>
+        <w:rPr>
+          <w:rFonts w:ascii="Arial" w:hAnsi="Arial" w:cs="Arial"/>
+        </w:rPr>
+        <w:t xml:space="preserve"> not directly benefit from external innovation provided by other companies. Facebook itself experienced</w:t>
+      </w:r>
+      <w:r>
+        <w:rPr>
+          <w:rFonts w:ascii="Arial" w:hAnsi="Arial" w:cs="Arial"/>
+        </w:rPr>
+        <w:t xml:space="preserve"> an internal innovation because “</w:t>
+      </w:r>
+      <w:r>
+        <w:rPr>
+          <w:rFonts w:ascii="Arial" w:hAnsi="Arial" w:cs="Arial"/>
+        </w:rPr>
+        <w:t>Facebook Ads became hard to manage, so Facebook needed to come up with a good solution for it. Jordan Walke worked on the prototype and created React.</w:t>
+      </w:r>
+      <w:r>
+        <w:rPr>
+          <w:rFonts w:ascii="Arial" w:hAnsi="Arial" w:cs="Arial"/>
+        </w:rPr>
+        <w:t xml:space="preserve">” </w:t>
       </w:r>
       <w:r>
         <w:rPr>
@@ -21693,12 +22918,7 @@
         <w:rPr>
           <w:rFonts w:ascii="Arial" w:hAnsi="Arial" w:cs="Arial"/>
         </w:rPr>
-        <w:instrText xml:space="preserve"> REF _Ref61728480 \h  \* MERGEFORMAT </w:instrText>
-      </w:r>
-      <w:r>
-        <w:rPr>
-          <w:rFonts w:ascii="Arial" w:hAnsi="Arial" w:cs="Arial"/>
-        </w:rPr>
+        <w:instrText xml:space="preserve"> ADDIN ZOTERO_ITEM CSL_CITATION {"citationID":"boDZ9FUH","properties":{"formattedCitation":"(H\\uc0\\u225{}mori, 2018, p. 1)","plainCitation":"(Hámori, 2018, p. 1)","noteIndex":0},"citationItems":[{"id":1510,"uris":["http://zotero.org/users/5092641/items/2ES628FM"],"uri":["http://zotero.org/users/5092641/items/2ES628FM"],"itemData":{"id":1510,"type":"post-weblog","title":"The History of React.js on a Timeline","URL":"https://blog.risingstack.com/the-history-of-react-js-on-a-timeline/","author":[{"family":"Hámori","given":"Ferenc"}],"accessed":{"date-parts":[["2021",1,19]]},"issued":{"date-parts":[["2018"]]}},"locator":"1"}],"schema":"https://github.com/citation-style-language/schema/raw/master/csl-citation.json"} </w:instrText>
       </w:r>
       <w:r>
         <w:rPr>
@@ -21710,14 +22930,7 @@
         <w:rPr>
           <w:rFonts w:ascii="Arial" w:hAnsi="Arial" w:cs="Arial"/>
         </w:rPr>
-        <w:t>Table 5</w:t>
-      </w:r>
-      <w:r>
-        <w:rPr>
-          <w:rFonts w:ascii="Arial" w:hAnsi="Arial" w:cs="Arial"/>
-        </w:rPr>
-        <w:noBreakHyphen/>
-        <w:t>1</w:t>
+        <w:t>(Hámori, 2018, p. 1)</w:t>
       </w:r>
       <w:r>
         <w:rPr>
@@ -21729,265 +22942,7 @@
         <w:rPr>
           <w:rFonts w:ascii="Arial" w:hAnsi="Arial" w:cs="Arial"/>
         </w:rPr>
-        <w:t>. O</w:t>
-      </w:r>
-      <w:r>
-        <w:rPr>
-          <w:rFonts w:ascii="Arial" w:hAnsi="Arial" w:cs="Arial"/>
-        </w:rPr>
-        <w:t>ne</w:t>
-      </w:r>
-      <w:r>
-        <w:rPr>
-          <w:rFonts w:ascii="Arial" w:hAnsi="Arial" w:cs="Arial"/>
-        </w:rPr>
-        <w:t xml:space="preserve"> contributor</w:t>
-      </w:r>
-      <w:r>
-        <w:rPr>
-          <w:rFonts w:ascii="Arial" w:hAnsi="Arial" w:cs="Arial"/>
-        </w:rPr>
-        <w:t xml:space="preserve"> was employed at Google </w:t>
-      </w:r>
-      <w:r>
-        <w:rPr>
-          <w:rFonts w:ascii="Arial" w:hAnsi="Arial" w:cs="Arial"/>
-        </w:rPr>
-        <w:t xml:space="preserve">but was a former employee at </w:t>
-      </w:r>
-      <w:r>
-        <w:rPr>
-          <w:rFonts w:ascii="Arial" w:hAnsi="Arial" w:cs="Arial"/>
-        </w:rPr>
-        <w:t>Facebook</w:t>
-      </w:r>
-      <w:r>
-        <w:rPr>
-          <w:rFonts w:ascii="Arial" w:hAnsi="Arial" w:cs="Arial"/>
-        </w:rPr>
-        <w:t>. The</w:t>
-      </w:r>
-      <w:r>
-        <w:rPr>
-          <w:rFonts w:ascii="Arial" w:hAnsi="Arial" w:cs="Arial"/>
-        </w:rPr>
-        <w:t xml:space="preserve"> second ranked contributor</w:t>
-      </w:r>
-      <w:r>
-        <w:rPr>
-          <w:rFonts w:ascii="Arial" w:hAnsi="Arial" w:cs="Arial"/>
-        </w:rPr>
-        <w:t xml:space="preserve"> </w:t>
-      </w:r>
-      <w:r>
-        <w:rPr>
-          <w:rFonts w:ascii="Arial" w:hAnsi="Arial" w:cs="Arial"/>
-        </w:rPr>
-        <w:t>was not found on social media platforms</w:t>
-      </w:r>
-      <w:r>
-        <w:rPr>
-          <w:rFonts w:ascii="Arial" w:hAnsi="Arial" w:cs="Arial"/>
-        </w:rPr>
-        <w:t>, h</w:t>
-      </w:r>
-      <w:r>
-        <w:rPr>
-          <w:rFonts w:ascii="Arial" w:hAnsi="Arial" w:cs="Arial"/>
-        </w:rPr>
-        <w:t>owever, we assume that all of the top 10 contributor</w:t>
-      </w:r>
-      <w:r>
-        <w:rPr>
-          <w:rFonts w:ascii="Arial" w:hAnsi="Arial" w:cs="Arial"/>
-        </w:rPr>
-        <w:t>s</w:t>
-      </w:r>
-      <w:r>
-        <w:rPr>
-          <w:rFonts w:ascii="Arial" w:hAnsi="Arial" w:cs="Arial"/>
-        </w:rPr>
-        <w:t xml:space="preserve"> ha</w:t>
-      </w:r>
-      <w:r>
-        <w:rPr>
-          <w:rFonts w:ascii="Arial" w:hAnsi="Arial" w:cs="Arial"/>
-        </w:rPr>
-        <w:t>ve</w:t>
-      </w:r>
-      <w:r>
-        <w:rPr>
-          <w:rFonts w:ascii="Arial" w:hAnsi="Arial" w:cs="Arial"/>
-        </w:rPr>
-        <w:t xml:space="preserve"> a </w:t>
-      </w:r>
-      <w:r>
-        <w:rPr>
-          <w:rFonts w:ascii="Arial" w:hAnsi="Arial" w:cs="Arial"/>
-        </w:rPr>
-        <w:t xml:space="preserve">strong </w:t>
-      </w:r>
-      <w:r>
-        <w:rPr>
-          <w:rFonts w:ascii="Arial" w:hAnsi="Arial" w:cs="Arial"/>
-        </w:rPr>
-        <w:t xml:space="preserve">relation </w:t>
-      </w:r>
-      <w:r>
-        <w:rPr>
-          <w:rFonts w:ascii="Arial" w:hAnsi="Arial" w:cs="Arial"/>
-        </w:rPr>
-        <w:t>with</w:t>
-      </w:r>
-      <w:r>
-        <w:rPr>
-          <w:rFonts w:ascii="Arial" w:hAnsi="Arial" w:cs="Arial"/>
-        </w:rPr>
-        <w:t xml:space="preserve"> </w:t>
-      </w:r>
-      <w:r>
-        <w:rPr>
-          <w:rFonts w:ascii="Arial" w:hAnsi="Arial" w:cs="Arial"/>
-        </w:rPr>
-        <w:t>Facebook</w:t>
-      </w:r>
-      <w:r>
-        <w:rPr>
-          <w:rFonts w:ascii="Arial" w:hAnsi="Arial" w:cs="Arial"/>
-        </w:rPr>
-        <w:t xml:space="preserve"> regardless of time</w:t>
-      </w:r>
-      <w:r>
-        <w:rPr>
-          <w:rFonts w:ascii="Arial" w:hAnsi="Arial" w:cs="Arial"/>
-        </w:rPr>
-        <w:t xml:space="preserve">. </w:t>
-      </w:r>
-      <w:r>
-        <w:rPr>
-          <w:rFonts w:ascii="Arial" w:hAnsi="Arial" w:cs="Arial"/>
-        </w:rPr>
-        <w:t xml:space="preserve">We find similarities with the </w:t>
-      </w:r>
-      <w:r>
-        <w:rPr>
-          <w:rFonts w:ascii="Arial" w:hAnsi="Arial" w:cs="Arial"/>
-        </w:rPr>
-        <w:t>React</w:t>
-      </w:r>
-      <w:r>
-        <w:rPr>
-          <w:rFonts w:ascii="Arial" w:hAnsi="Arial" w:cs="Arial"/>
-        </w:rPr>
-        <w:t xml:space="preserve"> project here as well</w:t>
-      </w:r>
-      <w:r>
-        <w:rPr>
-          <w:rFonts w:ascii="Arial" w:hAnsi="Arial" w:cs="Arial"/>
-        </w:rPr>
-        <w:t>. I</w:t>
-      </w:r>
-      <w:r>
-        <w:rPr>
-          <w:rFonts w:ascii="Arial" w:hAnsi="Arial" w:cs="Arial"/>
-        </w:rPr>
-        <w:t xml:space="preserve">n </w:t>
-      </w:r>
-      <w:r>
-        <w:rPr>
-          <w:rFonts w:ascii="Arial" w:hAnsi="Arial" w:cs="Arial"/>
-        </w:rPr>
-        <w:fldChar w:fldCharType="begin"/>
-      </w:r>
-      <w:r>
-        <w:rPr>
-          <w:rFonts w:ascii="Arial" w:hAnsi="Arial" w:cs="Arial"/>
-        </w:rPr>
-        <w:instrText xml:space="preserve"> REF _Ref61728480 \h  \* MERGEFORMAT </w:instrText>
-      </w:r>
-      <w:r>
-        <w:rPr>
-          <w:rFonts w:ascii="Arial" w:hAnsi="Arial" w:cs="Arial"/>
-        </w:rPr>
-      </w:r>
-      <w:r>
-        <w:rPr>
-          <w:rFonts w:ascii="Arial" w:hAnsi="Arial" w:cs="Arial"/>
-        </w:rPr>
-        <w:fldChar w:fldCharType="separate"/>
-      </w:r>
-      <w:r>
-        <w:rPr>
-          <w:rFonts w:ascii="Arial" w:hAnsi="Arial" w:cs="Arial"/>
-        </w:rPr>
-        <w:t>Table 5</w:t>
-      </w:r>
-      <w:r>
-        <w:rPr>
-          <w:rFonts w:ascii="Arial" w:hAnsi="Arial" w:cs="Arial"/>
-        </w:rPr>
-        <w:noBreakHyphen/>
-        <w:t>1</w:t>
-      </w:r>
-      <w:r>
-        <w:rPr>
-          <w:rFonts w:ascii="Arial" w:hAnsi="Arial" w:cs="Arial"/>
-        </w:rPr>
-        <w:fldChar w:fldCharType="end"/>
-      </w:r>
-      <w:r>
-        <w:rPr>
-          <w:rFonts w:ascii="Arial" w:hAnsi="Arial" w:cs="Arial"/>
-        </w:rPr>
-        <w:t xml:space="preserve"> the </w:t>
-      </w:r>
-      <w:r>
-        <w:rPr>
-          <w:rFonts w:ascii="Arial" w:hAnsi="Arial" w:cs="Arial"/>
-        </w:rPr>
-        <w:t xml:space="preserve">top 10 contributors </w:t>
-      </w:r>
-      <w:r>
-        <w:rPr>
-          <w:rFonts w:ascii="Arial" w:hAnsi="Arial" w:cs="Arial"/>
-        </w:rPr>
-        <w:t>are</w:t>
-      </w:r>
-      <w:r>
-        <w:rPr>
-          <w:rFonts w:ascii="Arial" w:hAnsi="Arial" w:cs="Arial"/>
-        </w:rPr>
-        <w:t xml:space="preserve"> identified to be </w:t>
-      </w:r>
-      <w:r>
-        <w:rPr>
-          <w:rFonts w:ascii="Arial" w:hAnsi="Arial" w:cs="Arial"/>
-        </w:rPr>
-        <w:t>Facebook</w:t>
-      </w:r>
-      <w:r>
-        <w:rPr>
-          <w:rFonts w:ascii="Arial" w:hAnsi="Arial" w:cs="Arial"/>
-        </w:rPr>
-        <w:t xml:space="preserve"> employees</w:t>
-      </w:r>
-      <w:r>
-        <w:rPr>
-          <w:rFonts w:ascii="Arial" w:hAnsi="Arial" w:cs="Arial"/>
-        </w:rPr>
-        <w:t xml:space="preserve"> and</w:t>
-      </w:r>
-      <w:r>
-        <w:rPr>
-          <w:rFonts w:ascii="Arial" w:hAnsi="Arial" w:cs="Arial"/>
-        </w:rPr>
-        <w:t xml:space="preserve"> only one has left the company since.</w:t>
-      </w:r>
-      <w:r>
-        <w:rPr>
-          <w:rFonts w:ascii="Arial" w:hAnsi="Arial" w:cs="Arial"/>
-        </w:rPr>
-        <w:t xml:space="preserve"> </w:t>
+        <w:t>.</w:t>
       </w:r>
     </w:p>
     <w:p>
@@ -21996,976 +22951,23 @@
         <w:jc w:val="both"/>
         <w:rPr>
           <w:rFonts w:ascii="Arial" w:hAnsi="Arial" w:cs="Arial"/>
-          <w:color w:val="C00000"/>
-          <w:lang w:val="en-GB"/>
-        </w:rPr>
-      </w:pPr>
-      <w:r>
-        <w:rPr>
-          <w:rFonts w:ascii="Arial" w:hAnsi="Arial" w:cs="Arial"/>
-          <w:b/>
-          <w:bCs/>
-          <w:color w:val="000000" w:themeColor="text1"/>
-        </w:rPr>
-        <w:t>C3: Business Opportunity:</w:t>
-      </w:r>
-      <w:r>
-        <w:rPr>
-          <w:rFonts w:ascii="Arial" w:hAnsi="Arial" w:cs="Arial"/>
-          <w:color w:val="000000" w:themeColor="text1"/>
-        </w:rPr>
-        <w:t xml:space="preserve"> </w:t>
-      </w:r>
-      <w:r>
-        <w:rPr>
-          <w:rFonts w:ascii="Arial" w:hAnsi="Arial" w:cs="Arial"/>
-          <w:color w:val="000000" w:themeColor="text1"/>
-        </w:rPr>
-        <w:t xml:space="preserve">According to </w:t>
-      </w:r>
-      <w:r>
-        <w:rPr>
-          <w:rFonts w:ascii="Arial" w:hAnsi="Arial" w:cs="Arial"/>
-          <w:color w:val="000000" w:themeColor="text1"/>
-        </w:rPr>
-        <w:fldChar w:fldCharType="begin"/>
-      </w:r>
-      <w:r>
-        <w:rPr>
-          <w:rFonts w:ascii="Arial" w:hAnsi="Arial" w:cs="Arial"/>
-          <w:color w:val="000000" w:themeColor="text1"/>
-        </w:rPr>
-        <w:instrText xml:space="preserve"> ADDIN ZOTERO_ITEM CSL_CITATION {"citationID":"Ww7aAHw5","properties":{"custom":"Zhou et al. (2016, p. 8)","formattedCitation":"Zhou et al. (2016, p. 8)","plainCitation":"Zhou et al. (2016, p. 8)","noteIndex":0},"citationItems":[{"id":1480,"uris":["http://zotero.org/users/5092641/items/22GRFDUH"],"uri":["http://zotero.org/users/5092641/items/22GRFDUH"],"itemData":{"id":1480,"type":"article-journal","container-title":"ACM Transactions on Software Engineering and Methodology","DOI":"10.1145/2876443","ISSN":"1049-331X, 1557-7392","issue":"2","journalAbbreviation":"ACM Trans. Softw. Eng. Methodol.","language":"en","page":"1-29","source":"DOI.org (Crossref)","title":"Inflow and Retention in OSS Communities with Commercial Involvement: A Case Study of Three Hybrid Projects","title-short":"Inflow and Retention in OSS Communities with Commercial Involvement","URL":"https://dl.acm.org/doi/10.1145/2876443","volume":"25","author":[{"family":"Zhou","given":"Minghui"},{"family":"Mockus","given":"Audris"},{"family":"Ma","given":"Xiujuan"},{"family":"Zhang","given":"Lu"},{"family":"Mei","given":"Hong"}],"accessed":{"date-parts":[["2020",12,25]]},"issued":{"date-parts":[["2016",5,16]]}},"locator":"8","label":"page"}],"schema":"https://github.com/citation-style-language/schema/raw/master/csl-citation.json"} </w:instrText>
-      </w:r>
-      <w:r>
-        <w:rPr>
-          <w:rFonts w:ascii="Arial" w:hAnsi="Arial" w:cs="Arial"/>
-          <w:color w:val="000000" w:themeColor="text1"/>
-        </w:rPr>
-        <w:fldChar w:fldCharType="separate"/>
-      </w:r>
-      <w:r>
-        <w:rPr>
-          <w:rFonts w:ascii="Arial" w:hAnsi="Arial" w:cs="Arial"/>
-          <w:color w:val="000000" w:themeColor="text1"/>
-        </w:rPr>
-        <w:t>Zhou et al. (2016, p. 8)</w:t>
-      </w:r>
-      <w:r>
-        <w:rPr>
-          <w:rFonts w:ascii="Arial" w:hAnsi="Arial" w:cs="Arial"/>
-          <w:color w:val="000000" w:themeColor="text1"/>
-        </w:rPr>
-        <w:fldChar w:fldCharType="end"/>
-      </w:r>
-      <w:r>
-        <w:rPr>
-          <w:rFonts w:ascii="Arial" w:hAnsi="Arial" w:cs="Arial"/>
-          <w:color w:val="000000" w:themeColor="text1"/>
-        </w:rPr>
-        <w:t>,</w:t>
-      </w:r>
-      <w:r>
-        <w:rPr>
-          <w:rFonts w:ascii="Arial" w:hAnsi="Arial" w:cs="Arial"/>
-        </w:rPr>
-        <w:t xml:space="preserve"> an OSS product is critically important for the company’s business when it fulfills to cases. First, is gaining direct profit from the OSS product. Second, is to have a strong association with profit </w:t>
-      </w:r>
-      <w:r>
-        <w:rPr>
-          <w:rFonts w:ascii="Arial" w:hAnsi="Arial" w:cs="Arial"/>
-        </w:rPr>
-        <w:lastRenderedPageBreak/>
-        <w:t xml:space="preserve">or receiving help to gain profit </w:t>
-      </w:r>
-      <w:r>
-        <w:rPr>
-          <w:rFonts w:ascii="Arial" w:hAnsi="Arial" w:cs="Arial"/>
-          <w:color w:val="C00000"/>
-        </w:rPr>
-        <w:t xml:space="preserve"> </w:t>
-      </w:r>
-      <w:r>
-        <w:rPr>
-          <w:rFonts w:ascii="Arial" w:hAnsi="Arial" w:cs="Arial"/>
-          <w:color w:val="000000" w:themeColor="text1"/>
-        </w:rPr>
-        <w:fldChar w:fldCharType="begin"/>
-      </w:r>
-      <w:r>
-        <w:rPr>
-          <w:rFonts w:ascii="Arial" w:hAnsi="Arial" w:cs="Arial"/>
-          <w:color w:val="000000" w:themeColor="text1"/>
-        </w:rPr>
-        <w:instrText xml:space="preserve"> ADDIN ZOTERO_ITEM CSL_CITATION {"citationID":"Iiio8vZy","properties":{"formattedCitation":"(Zhou et al., 2016, p. 8)","plainCitation":"(Zhou et al., 2016, p. 8)","noteIndex":0},"citationItems":[{"id":1480,"uris":["http://zotero.org/users/5092641/items/22GRFDUH"],"uri":["http://zotero.org/users/5092641/items/22GRFDUH"],"itemData":{"id":1480,"type":"article-journal","container-title":"ACM Transactions on Software Engineering and Methodology","DOI":"10.1145/2876443","ISSN":"1049-331X, 1557-7392","issue":"2","journalAbbreviation":"ACM Trans. Softw. Eng. Methodol.","language":"en","page":"1-29","source":"DOI.org (Crossref)","title":"Inflow and Retention in OSS Communities with Commercial Involvement: A Case Study of Three Hybrid Projects","title-short":"Inflow and Retention in OSS Communities with Commercial Involvement","URL":"https://dl.acm.org/doi/10.1145/2876443","volume":"25","author":[{"family":"Zhou","given":"Minghui"},{"family":"Mockus","given":"Audris"},{"family":"Ma","given":"Xiujuan"},{"family":"Zhang","given":"Lu"},{"family":"Mei","given":"Hong"}],"accessed":{"date-parts":[["2020",12,25]]},"issued":{"date-parts":[["2016",5,16]]}},"locator":"8"}],"schema":"https://github.com/citation-style-language/schema/raw/master/csl-citation.json"} </w:instrText>
-      </w:r>
-      <w:r>
-        <w:rPr>
-          <w:rFonts w:ascii="Arial" w:hAnsi="Arial" w:cs="Arial"/>
-          <w:color w:val="000000" w:themeColor="text1"/>
-        </w:rPr>
-        <w:fldChar w:fldCharType="separate"/>
-      </w:r>
-      <w:r>
-        <w:rPr>
-          <w:rFonts w:ascii="Arial" w:hAnsi="Arial" w:cs="Arial"/>
-          <w:color w:val="000000" w:themeColor="text1"/>
-        </w:rPr>
-        <w:t>(Zhou et al., 2016, p. 8)</w:t>
-      </w:r>
-      <w:r>
-        <w:rPr>
-          <w:rFonts w:ascii="Arial" w:hAnsi="Arial" w:cs="Arial"/>
-          <w:color w:val="000000" w:themeColor="text1"/>
-        </w:rPr>
-        <w:fldChar w:fldCharType="end"/>
-      </w:r>
-      <w:r>
-        <w:rPr>
-          <w:rFonts w:ascii="Arial" w:hAnsi="Arial" w:cs="Arial"/>
-          <w:color w:val="000000" w:themeColor="text1"/>
-        </w:rPr>
-        <w:t xml:space="preserve">. There is no evidence found that </w:t>
-      </w:r>
-      <w:r>
-        <w:rPr>
-          <w:rFonts w:ascii="Arial" w:hAnsi="Arial" w:cs="Arial"/>
-          <w:color w:val="000000" w:themeColor="text1"/>
+        </w:rPr>
+      </w:pPr>
+      <w:r>
+        <w:rPr>
+          <w:rFonts w:ascii="Arial" w:hAnsi="Arial" w:cs="Arial"/>
+        </w:rPr>
+        <w:t xml:space="preserve">Comparing to React, </w:t>
+      </w:r>
+      <w:r>
+        <w:rPr>
+          <w:rFonts w:ascii="Arial" w:hAnsi="Arial" w:cs="Arial"/>
         </w:rPr>
         <w:t>PyTorch</w:t>
       </w:r>
       <w:r>
         <w:rPr>
           <w:rFonts w:ascii="Arial" w:hAnsi="Arial" w:cs="Arial"/>
-          <w:color w:val="000000" w:themeColor="text1"/>
-        </w:rPr>
-        <w:t xml:space="preserve"> is critically important for the company’s business by gaining a direct profit from the OSS product. However, </w:t>
-      </w:r>
-      <w:r>
-        <w:rPr>
-          <w:rFonts w:ascii="Arial" w:hAnsi="Arial" w:cs="Arial"/>
-          <w:color w:val="000000" w:themeColor="text1"/>
-        </w:rPr>
-        <w:t>PyTorch</w:t>
-      </w:r>
-      <w:r>
-        <w:rPr>
-          <w:rFonts w:ascii="Arial" w:hAnsi="Arial" w:cs="Arial"/>
-          <w:color w:val="000000" w:themeColor="text1"/>
-        </w:rPr>
-        <w:t xml:space="preserve"> is partnered with large enterprises </w:t>
-      </w:r>
-      <w:r>
-        <w:rPr>
-          <w:rFonts w:ascii="Arial" w:hAnsi="Arial" w:cs="Arial"/>
-          <w:color w:val="000000" w:themeColor="text1"/>
-        </w:rPr>
-        <w:t>such as</w:t>
-      </w:r>
-      <w:r>
-        <w:rPr>
-          <w:rFonts w:ascii="Arial" w:hAnsi="Arial" w:cs="Arial"/>
-          <w:color w:val="000000" w:themeColor="text1"/>
-        </w:rPr>
-        <w:t xml:space="preserve"> Tesla, Amazon and Uber. This is an indication that </w:t>
-      </w:r>
-      <w:r>
-        <w:rPr>
-          <w:rFonts w:ascii="Arial" w:hAnsi="Arial" w:cs="Arial"/>
-          <w:color w:val="000000" w:themeColor="text1"/>
-        </w:rPr>
-        <w:t>PyTorch</w:t>
-      </w:r>
-      <w:r>
-        <w:rPr>
-          <w:rFonts w:ascii="Arial" w:hAnsi="Arial" w:cs="Arial"/>
-          <w:color w:val="000000" w:themeColor="text1"/>
-        </w:rPr>
-        <w:t xml:space="preserve"> is associated with great profit </w:t>
-      </w:r>
-      <w:r>
-        <w:rPr>
-          <w:rFonts w:ascii="Arial" w:hAnsi="Arial" w:cs="Arial"/>
-          <w:color w:val="000000" w:themeColor="text1"/>
-        </w:rPr>
-        <w:fldChar w:fldCharType="begin"/>
-      </w:r>
-      <w:r>
-        <w:rPr>
-          <w:rFonts w:ascii="Arial" w:hAnsi="Arial" w:cs="Arial"/>
-          <w:color w:val="000000" w:themeColor="text1"/>
-        </w:rPr>
-        <w:instrText xml:space="preserve"> ADDIN ZOTERO_ITEM CSL_CITATION {"citationID":"wYgMySbM","properties":{"formattedCitation":"(Wikipedia, 2020a)","plainCitation":"(Wikipedia, 2020a)","noteIndex":0},"citationItems":[{"id":1497,"uris":["http://zotero.org/users/5092641/items/P7S8MXAX"],"uri":["http://zotero.org/users/5092641/items/P7S8MXAX"],"itemData":{"id":1497,"type":"entry-encyclopedia","container-title":"PyTorch","title":"PyTorch","URL":"https://en.wikipedia.org/wiki/PyTorch","author":[{"family":"Wikipedia","given":""}],"accessed":{"date-parts":[["2021",1,15]]},"issued":{"date-parts":[["2020"]]}}}],"schema":"https://github.com/citation-style-language/schema/raw/master/csl-citation.json"} </w:instrText>
-      </w:r>
-      <w:r>
-        <w:rPr>
-          <w:rFonts w:ascii="Arial" w:hAnsi="Arial" w:cs="Arial"/>
-          <w:color w:val="000000" w:themeColor="text1"/>
-        </w:rPr>
-        <w:fldChar w:fldCharType="separate"/>
-      </w:r>
-      <w:r>
-        <w:rPr>
-          <w:rFonts w:ascii="Arial" w:hAnsi="Arial" w:cs="Arial"/>
-          <w:color w:val="000000" w:themeColor="text1"/>
-        </w:rPr>
-        <w:t>(Wikipedia, 2020a)</w:t>
-      </w:r>
-      <w:r>
-        <w:rPr>
-          <w:rFonts w:ascii="Arial" w:hAnsi="Arial" w:cs="Arial"/>
-          <w:color w:val="000000" w:themeColor="text1"/>
-        </w:rPr>
-        <w:fldChar w:fldCharType="end"/>
-      </w:r>
-      <w:r>
-        <w:rPr>
-          <w:rFonts w:ascii="Arial" w:hAnsi="Arial" w:cs="Arial"/>
-          <w:color w:val="000000" w:themeColor="text1"/>
-        </w:rPr>
-        <w:t>.</w:t>
-      </w:r>
-      <w:r>
-        <w:rPr>
-          <w:rFonts w:ascii="Arial" w:hAnsi="Arial" w:cs="Arial"/>
-        </w:rPr>
-        <w:t xml:space="preserve"> </w:t>
-      </w:r>
-      <w:r>
-        <w:rPr>
-          <w:rFonts w:ascii="Arial" w:hAnsi="Arial" w:cs="Arial"/>
-        </w:rPr>
-        <w:t>Similarly, w</w:t>
-      </w:r>
-      <w:r>
-        <w:rPr>
-          <w:rFonts w:ascii="Arial" w:hAnsi="Arial" w:cs="Arial"/>
-        </w:rPr>
-        <w:t xml:space="preserve">e </w:t>
-      </w:r>
-      <w:r>
-        <w:rPr>
-          <w:rFonts w:ascii="Arial" w:hAnsi="Arial" w:cs="Arial"/>
-        </w:rPr>
-        <w:t>derive</w:t>
-      </w:r>
-      <w:r>
-        <w:rPr>
-          <w:rFonts w:ascii="Arial" w:hAnsi="Arial" w:cs="Arial"/>
-        </w:rPr>
-        <w:t xml:space="preserve"> </w:t>
-      </w:r>
-      <w:r>
-        <w:rPr>
-          <w:rFonts w:ascii="Arial" w:hAnsi="Arial" w:cs="Arial"/>
-        </w:rPr>
-        <w:t>t</w:t>
-      </w:r>
-      <w:r>
-        <w:rPr>
-          <w:rFonts w:ascii="Arial" w:hAnsi="Arial" w:cs="Arial"/>
-        </w:rPr>
-        <w:t xml:space="preserve">he same results for the </w:t>
-      </w:r>
-      <w:r>
-        <w:rPr>
-          <w:rFonts w:ascii="Arial" w:hAnsi="Arial" w:cs="Arial"/>
-        </w:rPr>
-        <w:t>React</w:t>
-      </w:r>
-      <w:r>
-        <w:rPr>
-          <w:rFonts w:ascii="Arial" w:hAnsi="Arial" w:cs="Arial"/>
-        </w:rPr>
-        <w:t xml:space="preserve"> project</w:t>
-      </w:r>
-      <w:r>
-        <w:rPr>
-          <w:rFonts w:ascii="Arial" w:hAnsi="Arial" w:cs="Arial"/>
-        </w:rPr>
-        <w:t xml:space="preserve"> as </w:t>
-      </w:r>
-      <w:r>
-        <w:rPr>
-          <w:rFonts w:ascii="Arial" w:hAnsi="Arial" w:cs="Arial"/>
-        </w:rPr>
-        <w:t>React</w:t>
-      </w:r>
-      <w:r>
-        <w:rPr>
-          <w:rFonts w:ascii="Arial" w:hAnsi="Arial" w:cs="Arial"/>
-        </w:rPr>
-        <w:t xml:space="preserve"> has a strong association with receiving help to gain profit cost. </w:t>
-      </w:r>
-      <w:r>
-        <w:rPr>
-          <w:rFonts w:ascii="Arial" w:hAnsi="Arial" w:cs="Arial"/>
-        </w:rPr>
-        <w:t>Several major website</w:t>
-      </w:r>
-      <w:r>
-        <w:rPr>
-          <w:rFonts w:ascii="Arial" w:hAnsi="Arial" w:cs="Arial"/>
-        </w:rPr>
-        <w:t>s</w:t>
-      </w:r>
-      <w:r>
-        <w:rPr>
-          <w:rFonts w:ascii="Arial" w:hAnsi="Arial" w:cs="Arial"/>
-        </w:rPr>
-        <w:t xml:space="preserve"> utilize the </w:t>
-      </w:r>
-      <w:r>
-        <w:rPr>
-          <w:rFonts w:ascii="Arial" w:hAnsi="Arial" w:cs="Arial"/>
-        </w:rPr>
-        <w:t>React</w:t>
-      </w:r>
-      <w:r>
-        <w:rPr>
-          <w:rFonts w:ascii="Arial" w:hAnsi="Arial" w:cs="Arial"/>
-        </w:rPr>
-        <w:t xml:space="preserve"> framework namely, New York Times, PayPal, Netflix, Uber, Airbnb and many more. </w:t>
-      </w:r>
-      <w:r>
-        <w:rPr>
-          <w:rFonts w:ascii="Arial" w:hAnsi="Arial" w:cs="Arial"/>
-        </w:rPr>
-        <w:t>The compa</w:t>
-      </w:r>
-      <w:r>
-        <w:rPr>
-          <w:rFonts w:ascii="Arial" w:hAnsi="Arial" w:cs="Arial"/>
-        </w:rPr>
-        <w:t>ny’s</w:t>
-      </w:r>
-      <w:r>
-        <w:rPr>
-          <w:rFonts w:ascii="Arial" w:hAnsi="Arial" w:cs="Arial"/>
-        </w:rPr>
-        <w:t xml:space="preserve"> costs can be </w:t>
-      </w:r>
-      <w:r>
-        <w:rPr>
-          <w:rFonts w:ascii="Arial" w:hAnsi="Arial" w:cs="Arial"/>
-        </w:rPr>
-        <w:t xml:space="preserve">saved by being able to deploy easy to handle performant software to achieve best user experience interacting with the respective website </w:t>
-      </w:r>
-      <w:r>
-        <w:rPr>
-          <w:rFonts w:ascii="Arial" w:hAnsi="Arial" w:cs="Arial"/>
-        </w:rPr>
-        <w:fldChar w:fldCharType="begin"/>
-      </w:r>
-      <w:r>
-        <w:rPr>
-          <w:rFonts w:ascii="Arial" w:hAnsi="Arial" w:cs="Arial"/>
-        </w:rPr>
-        <w:instrText xml:space="preserve"> ADDIN ZOTERO_ITEM CSL_CITATION {"citationID":"lXrpURKJ","properties":{"formattedCitation":"(Karczewski, 2020, p. 1)","plainCitation":"(Karczewski, 2020, p. 1)","noteIndex":0},"citationItems":[{"id":1508,"uris":["http://zotero.org/users/5092641/items/SSDJ9DBW"],"uri":["http://zotero.org/users/5092641/items/SSDJ9DBW"],"itemData":{"id":1508,"type":"post-weblog","title":"21 Best Open Source React Developer Tools To Use In 2021","URL":"https://www.ideamotive.co/blog/best-open-source-react-developer-tools","author":[{"family":"Karczewski","given":"Dawid"}],"accessed":{"date-parts":[["2021",1,19]]},"issued":{"date-parts":[["2020"]]}},"locator":"1"}],"schema":"https://github.com/citation-style-language/schema/raw/master/csl-citation.json"} </w:instrText>
-      </w:r>
-      <w:r>
-        <w:rPr>
-          <w:rFonts w:ascii="Arial" w:hAnsi="Arial" w:cs="Arial"/>
-        </w:rPr>
-        <w:fldChar w:fldCharType="separate"/>
-      </w:r>
-      <w:r>
-        <w:rPr>
-          <w:rFonts w:ascii="Arial" w:hAnsi="Arial" w:cs="Arial"/>
-        </w:rPr>
-        <w:t>(Karczewski, 2020, p. 1)</w:t>
-      </w:r>
-      <w:r>
-        <w:rPr>
-          <w:rFonts w:ascii="Arial" w:hAnsi="Arial" w:cs="Arial"/>
-        </w:rPr>
-        <w:fldChar w:fldCharType="end"/>
-      </w:r>
-      <w:r>
-        <w:rPr>
-          <w:rFonts w:ascii="Arial" w:hAnsi="Arial" w:cs="Arial"/>
-        </w:rPr>
-        <w:t>.</w:t>
-      </w:r>
-    </w:p>
-    <w:p>
-      <w:pPr>
-        <w:spacing w:line="360" w:lineRule="auto"/>
-        <w:jc w:val="both"/>
-        <w:rPr>
-          <w:rFonts w:ascii="Arial" w:hAnsi="Arial" w:cs="Arial"/>
-        </w:rPr>
-      </w:pPr>
-      <w:r>
-        <w:rPr>
-          <w:rFonts w:ascii="Arial" w:hAnsi="Arial" w:cs="Arial"/>
-          <w:b/>
-          <w:bCs/>
-          <w:color w:val="000000" w:themeColor="text1"/>
-        </w:rPr>
-        <w:t>C4: Business Modell:</w:t>
-      </w:r>
-      <w:r>
-        <w:rPr>
-          <w:rFonts w:ascii="Arial" w:hAnsi="Arial" w:cs="Arial"/>
-          <w:color w:val="000000" w:themeColor="text1"/>
-        </w:rPr>
-        <w:t xml:space="preserve"> </w:t>
-      </w:r>
-      <w:r>
-        <w:rPr>
-          <w:rFonts w:ascii="Arial" w:hAnsi="Arial" w:cs="Arial"/>
-        </w:rPr>
-        <w:t>React</w:t>
-      </w:r>
-      <w:r>
-        <w:rPr>
-          <w:rFonts w:ascii="Arial" w:hAnsi="Arial" w:cs="Arial"/>
-        </w:rPr>
-        <w:t xml:space="preserve"> and </w:t>
-      </w:r>
-      <w:r>
-        <w:rPr>
-          <w:rFonts w:ascii="Arial" w:hAnsi="Arial" w:cs="Arial"/>
-        </w:rPr>
-        <w:t>PyTorch</w:t>
-      </w:r>
-      <w:r>
-        <w:rPr>
-          <w:rFonts w:ascii="Arial" w:hAnsi="Arial" w:cs="Arial"/>
-        </w:rPr>
-        <w:t xml:space="preserve"> were mainly developed by </w:t>
-      </w:r>
-      <w:r>
-        <w:rPr>
-          <w:rFonts w:ascii="Arial" w:hAnsi="Arial" w:cs="Arial"/>
-        </w:rPr>
-        <w:t>Facebook</w:t>
-      </w:r>
-      <w:r>
-        <w:rPr>
-          <w:rFonts w:ascii="Arial" w:hAnsi="Arial" w:cs="Arial"/>
-        </w:rPr>
-        <w:t>s</w:t>
-      </w:r>
-      <w:r>
-        <w:rPr>
-          <w:rFonts w:ascii="Arial" w:hAnsi="Arial" w:cs="Arial"/>
-        </w:rPr>
-        <w:t>’</w:t>
-      </w:r>
-      <w:r>
-        <w:rPr>
-          <w:rFonts w:ascii="Arial" w:hAnsi="Arial" w:cs="Arial"/>
-        </w:rPr>
-        <w:t xml:space="preserve"> employees, which gained </w:t>
-      </w:r>
-      <w:r>
-        <w:rPr>
-          <w:rFonts w:ascii="Arial" w:hAnsi="Arial" w:cs="Arial"/>
-        </w:rPr>
-        <w:t xml:space="preserve">partially </w:t>
-      </w:r>
-      <w:r>
-        <w:rPr>
-          <w:rFonts w:ascii="Arial" w:hAnsi="Arial" w:cs="Arial"/>
-        </w:rPr>
-        <w:t xml:space="preserve">outside technical support from the OSS community. </w:t>
-      </w:r>
-    </w:p>
-    <w:p>
-      <w:pPr>
-        <w:spacing w:line="360" w:lineRule="auto"/>
-        <w:jc w:val="both"/>
-        <w:rPr>
-          <w:rFonts w:ascii="Arial" w:hAnsi="Arial" w:cs="Arial"/>
-        </w:rPr>
-      </w:pPr>
-      <w:r>
-        <w:rPr>
-          <w:rFonts w:ascii="Arial" w:hAnsi="Arial" w:cs="Arial"/>
-        </w:rPr>
-        <w:t xml:space="preserve">As both open source projects were created to intend solving unique problems of </w:t>
-      </w:r>
-      <w:r>
-        <w:rPr>
-          <w:rFonts w:ascii="Arial" w:hAnsi="Arial" w:cs="Arial"/>
-        </w:rPr>
-        <w:t>Facebook</w:t>
-      </w:r>
-      <w:r>
-        <w:rPr>
-          <w:rFonts w:ascii="Arial" w:hAnsi="Arial" w:cs="Arial"/>
-        </w:rPr>
-        <w:t>,</w:t>
-      </w:r>
-      <w:r>
-        <w:rPr>
-          <w:rFonts w:ascii="Arial" w:hAnsi="Arial" w:cs="Arial"/>
-        </w:rPr>
-        <w:t xml:space="preserve"> but was not intended to solve business problems or prevent business threats. </w:t>
-      </w:r>
-      <w:r>
-        <w:rPr>
-          <w:rFonts w:ascii="Arial" w:hAnsi="Arial" w:cs="Arial"/>
-        </w:rPr>
-        <w:t>React</w:t>
-      </w:r>
-      <w:r>
-        <w:rPr>
-          <w:rFonts w:ascii="Arial" w:hAnsi="Arial" w:cs="Arial"/>
-        </w:rPr>
-        <w:t xml:space="preserve"> is widely used to build a business model for other companies, which utilize </w:t>
-      </w:r>
-      <w:r>
-        <w:rPr>
-          <w:rFonts w:ascii="Arial" w:hAnsi="Arial" w:cs="Arial"/>
-        </w:rPr>
-        <w:t>React</w:t>
-      </w:r>
-      <w:r>
-        <w:rPr>
-          <w:rFonts w:ascii="Arial" w:hAnsi="Arial" w:cs="Arial"/>
-        </w:rPr>
-        <w:t xml:space="preserve">.js for example, to build </w:t>
-      </w:r>
-      <w:r>
-        <w:rPr>
-          <w:rFonts w:ascii="Arial" w:hAnsi="Arial" w:cs="Arial"/>
-        </w:rPr>
-        <w:t>strong</w:t>
-      </w:r>
-      <w:r>
-        <w:rPr>
-          <w:rFonts w:ascii="Arial" w:hAnsi="Arial" w:cs="Arial"/>
-        </w:rPr>
-        <w:t xml:space="preserve"> </w:t>
-      </w:r>
-      <w:r>
-        <w:rPr>
-          <w:rFonts w:ascii="Arial" w:hAnsi="Arial" w:cs="Arial"/>
-        </w:rPr>
-        <w:t xml:space="preserve">web and mobil applications </w:t>
-      </w:r>
-      <w:r>
-        <w:rPr>
-          <w:rFonts w:ascii="Arial" w:hAnsi="Arial" w:cs="Arial"/>
-        </w:rPr>
-        <w:fldChar w:fldCharType="begin"/>
-      </w:r>
-      <w:r>
-        <w:rPr>
-          <w:rFonts w:ascii="Arial" w:hAnsi="Arial" w:cs="Arial"/>
-        </w:rPr>
-        <w:instrText xml:space="preserve"> ADDIN ZOTERO_ITEM CSL_CITATION {"citationID":"7owWGteR","properties":{"formattedCitation":"(Karczewski, 2020, p. 1)","plainCitation":"(Karczewski, 2020, p. 1)","noteIndex":0},"citationItems":[{"id":1508,"uris":["http://zotero.org/users/5092641/items/SSDJ9DBW"],"uri":["http://zotero.org/users/5092641/items/SSDJ9DBW"],"itemData":{"id":1508,"type":"post-weblog","title":"21 Best Open Source React Developer Tools To Use In 2021","URL":"https://www.ideamotive.co/blog/best-open-source-react-developer-tools","author":[{"family":"Karczewski","given":"Dawid"}],"accessed":{"date-parts":[["2021",1,19]]},"issued":{"date-parts":[["2020"]]}},"locator":"1"}],"schema":"https://github.com/citation-style-language/schema/raw/master/csl-citation.json"} </w:instrText>
-      </w:r>
-      <w:r>
-        <w:rPr>
-          <w:rFonts w:ascii="Arial" w:hAnsi="Arial" w:cs="Arial"/>
-        </w:rPr>
-        <w:fldChar w:fldCharType="separate"/>
-      </w:r>
-      <w:r>
-        <w:rPr>
-          <w:rFonts w:ascii="Arial" w:hAnsi="Arial" w:cs="Arial"/>
-        </w:rPr>
-        <w:t>(Karczewski, 2020, p. 1)</w:t>
-      </w:r>
-      <w:r>
-        <w:rPr>
-          <w:rFonts w:ascii="Arial" w:hAnsi="Arial" w:cs="Arial"/>
-        </w:rPr>
-        <w:fldChar w:fldCharType="end"/>
-      </w:r>
-      <w:r>
-        <w:rPr>
-          <w:rFonts w:ascii="Arial" w:hAnsi="Arial" w:cs="Arial"/>
-        </w:rPr>
-        <w:t xml:space="preserve">. </w:t>
-      </w:r>
-      <w:r>
-        <w:rPr>
-          <w:rFonts w:ascii="Arial" w:hAnsi="Arial" w:cs="Arial"/>
-        </w:rPr>
-        <w:t xml:space="preserve">Therefore, </w:t>
-      </w:r>
-      <w:r>
-        <w:rPr>
-          <w:rFonts w:ascii="Arial" w:hAnsi="Arial" w:cs="Arial"/>
-        </w:rPr>
-        <w:t>React</w:t>
-      </w:r>
-      <w:r>
-        <w:rPr>
-          <w:rFonts w:ascii="Arial" w:hAnsi="Arial" w:cs="Arial"/>
-        </w:rPr>
-        <w:t xml:space="preserve"> and </w:t>
-      </w:r>
-      <w:r>
-        <w:rPr>
-          <w:rFonts w:ascii="Arial" w:hAnsi="Arial" w:cs="Arial"/>
-        </w:rPr>
-        <w:t>PyTorch</w:t>
-      </w:r>
-      <w:r>
-        <w:rPr>
-          <w:rFonts w:ascii="Arial" w:hAnsi="Arial" w:cs="Arial"/>
-        </w:rPr>
-        <w:t xml:space="preserve"> were not developed to be a business model for </w:t>
-      </w:r>
-      <w:r>
-        <w:rPr>
-          <w:rFonts w:ascii="Arial" w:hAnsi="Arial" w:cs="Arial"/>
-        </w:rPr>
-        <w:t>Facebook</w:t>
-      </w:r>
-      <w:r>
-        <w:rPr>
-          <w:rFonts w:ascii="Arial" w:hAnsi="Arial" w:cs="Arial"/>
-        </w:rPr>
-        <w:t>.</w:t>
-      </w:r>
-    </w:p>
-    <w:p>
-      <w:pPr>
-        <w:spacing w:line="360" w:lineRule="auto"/>
-        <w:jc w:val="both"/>
-        <w:rPr>
-          <w:rFonts w:ascii="Arial" w:hAnsi="Arial" w:cs="Arial"/>
-        </w:rPr>
-      </w:pPr>
-    </w:p>
-    <w:p>
-      <w:pPr>
-        <w:spacing w:line="360" w:lineRule="auto"/>
-        <w:jc w:val="both"/>
-        <w:rPr>
-          <w:rFonts w:ascii="Arial" w:hAnsi="Arial" w:cs="Arial"/>
-        </w:rPr>
-      </w:pPr>
-      <w:r>
-        <w:rPr>
-          <w:rFonts w:ascii="Arial" w:hAnsi="Arial" w:cs="Arial"/>
-          <w:b/>
-          <w:bCs/>
-          <w:color w:val="000000" w:themeColor="text1"/>
-        </w:rPr>
-        <w:t>C5: External Innovation:</w:t>
-      </w:r>
-      <w:r>
-        <w:rPr>
-          <w:rFonts w:ascii="Arial" w:hAnsi="Arial" w:cs="Arial"/>
-          <w:color w:val="000000" w:themeColor="text1"/>
-        </w:rPr>
-        <w:t xml:space="preserve"> </w:t>
-      </w:r>
-      <w:r>
-        <w:rPr>
-          <w:rFonts w:ascii="Arial" w:hAnsi="Arial" w:cs="Arial"/>
-          <w:color w:val="000000" w:themeColor="text1"/>
-        </w:rPr>
-        <w:t xml:space="preserve">React </w:t>
-      </w:r>
-      <w:r>
-        <w:rPr>
-          <w:rFonts w:ascii="Arial" w:hAnsi="Arial" w:cs="Arial"/>
-          <w:color w:val="000000" w:themeColor="text1"/>
-        </w:rPr>
-        <w:t>provide</w:t>
-      </w:r>
-      <w:r>
-        <w:rPr>
-          <w:rFonts w:ascii="Arial" w:hAnsi="Arial" w:cs="Arial"/>
-          <w:color w:val="000000" w:themeColor="text1"/>
-        </w:rPr>
-        <w:t>s</w:t>
-      </w:r>
-      <w:r>
-        <w:rPr>
-          <w:rFonts w:ascii="Arial" w:hAnsi="Arial" w:cs="Arial"/>
-          <w:color w:val="000000" w:themeColor="text1"/>
-        </w:rPr>
-        <w:t xml:space="preserve"> external innovation to other companies</w:t>
-      </w:r>
-      <w:r>
-        <w:rPr>
-          <w:rFonts w:ascii="Arial" w:hAnsi="Arial" w:cs="Arial"/>
-          <w:color w:val="000000" w:themeColor="text1"/>
-        </w:rPr>
-        <w:t>.</w:t>
-      </w:r>
-      <w:r>
-        <w:rPr>
-          <w:rFonts w:ascii="Arial" w:hAnsi="Arial" w:cs="Arial"/>
-          <w:color w:val="000000" w:themeColor="text1"/>
-        </w:rPr>
-        <w:t xml:space="preserve"> </w:t>
-      </w:r>
-      <w:r>
-        <w:rPr>
-          <w:rFonts w:ascii="Arial" w:hAnsi="Arial" w:cs="Arial"/>
-        </w:rPr>
-        <w:t xml:space="preserve">For </w:t>
-      </w:r>
-      <w:r>
-        <w:rPr>
-          <w:rFonts w:ascii="Arial" w:hAnsi="Arial" w:cs="Arial"/>
-        </w:rPr>
-        <w:t>React</w:t>
-      </w:r>
-      <w:r>
-        <w:rPr>
-          <w:rFonts w:ascii="Arial" w:hAnsi="Arial" w:cs="Arial"/>
-        </w:rPr>
-        <w:t>, we outlined in C3 that a many major website</w:t>
-      </w:r>
-      <w:r>
-        <w:rPr>
-          <w:rFonts w:ascii="Arial" w:hAnsi="Arial" w:cs="Arial"/>
-        </w:rPr>
-        <w:t>s</w:t>
-      </w:r>
-      <w:r>
-        <w:rPr>
-          <w:rFonts w:ascii="Arial" w:hAnsi="Arial" w:cs="Arial"/>
-        </w:rPr>
-        <w:t xml:space="preserve"> </w:t>
-      </w:r>
-      <w:r>
-        <w:rPr>
-          <w:rFonts w:ascii="Arial" w:hAnsi="Arial" w:cs="Arial"/>
-        </w:rPr>
-        <w:t>are based</w:t>
-      </w:r>
-      <w:r>
-        <w:rPr>
-          <w:rFonts w:ascii="Arial" w:hAnsi="Arial" w:cs="Arial"/>
-        </w:rPr>
-        <w:t xml:space="preserve"> on </w:t>
-      </w:r>
-      <w:r>
-        <w:rPr>
-          <w:rFonts w:ascii="Arial" w:hAnsi="Arial" w:cs="Arial"/>
-        </w:rPr>
-        <w:t>React</w:t>
-      </w:r>
-      <w:r>
-        <w:rPr>
-          <w:rFonts w:ascii="Arial" w:hAnsi="Arial" w:cs="Arial"/>
-        </w:rPr>
-        <w:t xml:space="preserve"> tools</w:t>
-      </w:r>
-      <w:r>
-        <w:rPr>
-          <w:rFonts w:ascii="Arial" w:hAnsi="Arial" w:cs="Arial"/>
-        </w:rPr>
-        <w:t xml:space="preserve">. We can deduct by </w:t>
-      </w:r>
-      <w:r>
-        <w:rPr>
-          <w:rFonts w:ascii="Arial" w:hAnsi="Arial" w:cs="Arial"/>
-        </w:rPr>
-        <w:t xml:space="preserve">screening through </w:t>
-      </w:r>
-      <w:r>
-        <w:rPr>
-          <w:rFonts w:ascii="Arial" w:hAnsi="Arial" w:cs="Arial"/>
-        </w:rPr>
-        <w:t>GitHub</w:t>
-      </w:r>
-      <w:r>
-        <w:rPr>
-          <w:rFonts w:ascii="Arial" w:hAnsi="Arial" w:cs="Arial"/>
-        </w:rPr>
-        <w:t xml:space="preserve"> repo</w:t>
-      </w:r>
-      <w:r>
-        <w:rPr>
-          <w:rFonts w:ascii="Arial" w:hAnsi="Arial" w:cs="Arial"/>
-        </w:rPr>
-        <w:t>sitories</w:t>
-      </w:r>
-      <w:r>
-        <w:rPr>
-          <w:rFonts w:ascii="Arial" w:hAnsi="Arial" w:cs="Arial"/>
-        </w:rPr>
-        <w:t xml:space="preserve"> and </w:t>
-      </w:r>
-      <w:r>
-        <w:rPr>
-          <w:rFonts w:ascii="Arial" w:hAnsi="Arial" w:cs="Arial"/>
-        </w:rPr>
-        <w:t>our</w:t>
-      </w:r>
-      <w:r>
-        <w:rPr>
-          <w:rFonts w:ascii="Arial" w:hAnsi="Arial" w:cs="Arial"/>
-        </w:rPr>
-        <w:t xml:space="preserve"> finding</w:t>
-      </w:r>
-      <w:r>
-        <w:rPr>
-          <w:rFonts w:ascii="Arial" w:hAnsi="Arial" w:cs="Arial"/>
-        </w:rPr>
-        <w:t>s</w:t>
-      </w:r>
-      <w:r>
-        <w:rPr>
-          <w:rFonts w:ascii="Arial" w:hAnsi="Arial" w:cs="Arial"/>
-        </w:rPr>
-        <w:t>, that web develop</w:t>
-      </w:r>
-      <w:r>
-        <w:rPr>
-          <w:rFonts w:ascii="Arial" w:hAnsi="Arial" w:cs="Arial"/>
-        </w:rPr>
-        <w:t>ers</w:t>
-      </w:r>
-      <w:r>
-        <w:rPr>
-          <w:rFonts w:ascii="Arial" w:hAnsi="Arial" w:cs="Arial"/>
-        </w:rPr>
-        <w:t xml:space="preserve"> </w:t>
-      </w:r>
-      <w:r>
-        <w:rPr>
-          <w:rFonts w:ascii="Arial" w:hAnsi="Arial" w:cs="Arial"/>
-        </w:rPr>
-        <w:t>are</w:t>
-      </w:r>
-      <w:r>
-        <w:rPr>
-          <w:rFonts w:ascii="Arial" w:hAnsi="Arial" w:cs="Arial"/>
-        </w:rPr>
-        <w:t xml:space="preserve"> heavily </w:t>
-      </w:r>
-      <w:r>
-        <w:rPr>
-          <w:rFonts w:ascii="Arial" w:hAnsi="Arial" w:cs="Arial"/>
-        </w:rPr>
-        <w:t>relying</w:t>
-      </w:r>
-      <w:r>
-        <w:rPr>
-          <w:rFonts w:ascii="Arial" w:hAnsi="Arial" w:cs="Arial"/>
-        </w:rPr>
-        <w:t xml:space="preserve"> on the OSS project initiated by F</w:t>
-      </w:r>
-      <w:r>
-        <w:rPr>
-          <w:rFonts w:ascii="Arial" w:hAnsi="Arial" w:cs="Arial"/>
-        </w:rPr>
-        <w:t>acebook.</w:t>
-      </w:r>
-      <w:r>
-        <w:rPr>
-          <w:rFonts w:ascii="Arial" w:hAnsi="Arial" w:cs="Arial"/>
-        </w:rPr>
-        <w:t xml:space="preserve"> </w:t>
-      </w:r>
-      <w:r>
-        <w:rPr>
-          <w:rFonts w:ascii="Arial" w:hAnsi="Arial" w:cs="Arial"/>
-          <w:color w:val="000000" w:themeColor="text1"/>
-        </w:rPr>
-        <w:t xml:space="preserve">However, </w:t>
-      </w:r>
-      <w:r>
-        <w:rPr>
-          <w:rFonts w:ascii="Arial" w:hAnsi="Arial" w:cs="Arial"/>
-        </w:rPr>
-        <w:t xml:space="preserve">Facebook </w:t>
-      </w:r>
-      <w:r>
-        <w:rPr>
-          <w:rFonts w:ascii="Arial" w:hAnsi="Arial" w:cs="Arial"/>
-        </w:rPr>
-        <w:t>does</w:t>
-      </w:r>
-      <w:r>
-        <w:rPr>
-          <w:rFonts w:ascii="Arial" w:hAnsi="Arial" w:cs="Arial"/>
-        </w:rPr>
-        <w:t xml:space="preserve"> not directly benefit from external innovation provided by other companies. Facebook itself experienced</w:t>
-      </w:r>
-      <w:r>
-        <w:rPr>
-          <w:rFonts w:ascii="Arial" w:hAnsi="Arial" w:cs="Arial"/>
-        </w:rPr>
-        <w:t xml:space="preserve"> an internal innovation because “</w:t>
-      </w:r>
-      <w:r>
-        <w:rPr>
-          <w:rFonts w:ascii="Arial" w:hAnsi="Arial" w:cs="Arial"/>
-        </w:rPr>
-        <w:t>Facebook Ads became hard to manage, so Facebook needed to come up with a good solution for it. Jordan Walke worked on the prototype and created React.</w:t>
-      </w:r>
-      <w:r>
-        <w:rPr>
-          <w:rFonts w:ascii="Arial" w:hAnsi="Arial" w:cs="Arial"/>
-        </w:rPr>
-        <w:t xml:space="preserve">” </w:t>
-      </w:r>
-      <w:r>
-        <w:rPr>
-          <w:rFonts w:ascii="Arial" w:hAnsi="Arial" w:cs="Arial"/>
-        </w:rPr>
-        <w:fldChar w:fldCharType="begin"/>
-      </w:r>
-      <w:r>
-        <w:rPr>
-          <w:rFonts w:ascii="Arial" w:hAnsi="Arial" w:cs="Arial"/>
-        </w:rPr>
-        <w:instrText xml:space="preserve"> ADDIN ZOTERO_ITEM CSL_CITATION {"citationID":"1bOwAVf9","properties":{"formattedCitation":"(H\\uc0\\u225{}mori, 2018, p. 1)","plainCitation":"(Hámori, 2018, p. 1)","noteIndex":0},"citationItems":[{"id":1510,"uris":["http://zotero.org/users/5092641/items/2ES628FM"],"uri":["http://zotero.org/users/5092641/items/2ES628FM"],"itemData":{"id":1510,"type":"post-weblog","title":"The History of React.js on a Timeline","URL":"https://blog.risingstack.com/the-history-of-react-js-on-a-timeline/","author":[{"family":"Hámori","given":"Ferenc"}],"accessed":{"date-parts":[["2021",1,19]]},"issued":{"date-parts":[["2018"]]}},"locator":"1"}],"schema":"https://github.com/citation-style-language/schema/raw/master/csl-citation.json"} </w:instrText>
-      </w:r>
-      <w:r>
-        <w:rPr>
-          <w:rFonts w:ascii="Arial" w:hAnsi="Arial" w:cs="Arial"/>
-        </w:rPr>
-        <w:fldChar w:fldCharType="separate"/>
-      </w:r>
-      <w:r>
-        <w:rPr>
-          <w:rFonts w:ascii="Arial" w:hAnsi="Arial" w:cs="Arial"/>
-        </w:rPr>
-        <w:t>(Hámori, 2018, p. 1)</w:t>
-      </w:r>
-      <w:r>
-        <w:rPr>
-          <w:rFonts w:ascii="Arial" w:hAnsi="Arial" w:cs="Arial"/>
-        </w:rPr>
-        <w:fldChar w:fldCharType="end"/>
-      </w:r>
-      <w:r>
-        <w:rPr>
-          <w:rFonts w:ascii="Arial" w:hAnsi="Arial" w:cs="Arial"/>
-        </w:rPr>
-        <w:t>.</w:t>
-      </w:r>
-    </w:p>
-    <w:p>
-      <w:pPr>
-        <w:spacing w:line="360" w:lineRule="auto"/>
-        <w:jc w:val="both"/>
-        <w:rPr>
-          <w:rFonts w:ascii="Arial" w:hAnsi="Arial" w:cs="Arial"/>
-        </w:rPr>
-      </w:pPr>
-      <w:r>
-        <w:rPr>
-          <w:rFonts w:ascii="Arial" w:hAnsi="Arial" w:cs="Arial"/>
-        </w:rPr>
-        <w:t xml:space="preserve">Comparing to React, </w:t>
-      </w:r>
-      <w:r>
-        <w:rPr>
-          <w:rFonts w:ascii="Arial" w:hAnsi="Arial" w:cs="Arial"/>
-        </w:rPr>
-        <w:t>PyTorch</w:t>
-      </w:r>
-      <w:r>
-        <w:rPr>
-          <w:rFonts w:ascii="Arial" w:hAnsi="Arial" w:cs="Arial"/>
         </w:rPr>
         <w:t xml:space="preserve"> became the </w:t>
       </w:r>
@@ -22973,7 +22975,19 @@
         <w:rPr>
           <w:rFonts w:ascii="Arial" w:hAnsi="Arial" w:cs="Arial"/>
         </w:rPr>
-        <w:t>the successor to the Torch scientific computing framework</w:t>
+        <w:t xml:space="preserve">successor </w:t>
+      </w:r>
+      <w:r>
+        <w:rPr>
+          <w:rFonts w:ascii="Arial" w:hAnsi="Arial" w:cs="Arial"/>
+        </w:rPr>
+        <w:t>of</w:t>
+      </w:r>
+      <w:r>
+        <w:rPr>
+          <w:rFonts w:ascii="Arial" w:hAnsi="Arial" w:cs="Arial"/>
+        </w:rPr>
+        <w:t xml:space="preserve"> the Torch scientific computing framework</w:t>
       </w:r>
       <w:r>
         <w:rPr>

</xml_diff>

<commit_message>
Discussion about Software Quality (C1) and Business Opportunity (C3)
</commit_message>
<xml_diff>
--- a/OSIP_Term Paper.docx
+++ b/OSIP_Term Paper.docx
@@ -19511,168 +19511,6 @@
     </w:p>
     <w:p>
       <w:pPr>
-        <w:spacing w:line="360" w:lineRule="auto"/>
-        <w:jc w:val="both"/>
-        <w:rPr>
-          <w:rFonts w:ascii="Arial" w:hAnsi="Arial" w:cs="Arial"/>
-        </w:rPr>
-      </w:pPr>
-    </w:p>
-    <w:p>
-      <w:pPr>
-        <w:spacing w:line="360" w:lineRule="auto"/>
-        <w:jc w:val="both"/>
-        <w:rPr>
-          <w:rFonts w:ascii="Arial" w:hAnsi="Arial" w:cs="Arial"/>
-        </w:rPr>
-      </w:pPr>
-    </w:p>
-    <w:p>
-      <w:pPr>
-        <w:spacing w:line="360" w:lineRule="auto"/>
-        <w:jc w:val="both"/>
-        <w:rPr>
-          <w:rFonts w:ascii="Arial" w:hAnsi="Arial" w:cs="Arial"/>
-        </w:rPr>
-      </w:pPr>
-    </w:p>
-    <w:p>
-      <w:pPr>
-        <w:spacing w:line="360" w:lineRule="auto"/>
-        <w:jc w:val="both"/>
-        <w:rPr>
-          <w:rFonts w:ascii="Arial" w:hAnsi="Arial" w:cs="Arial"/>
-        </w:rPr>
-      </w:pPr>
-    </w:p>
-    <w:p>
-      <w:pPr>
-        <w:spacing w:line="360" w:lineRule="auto"/>
-        <w:jc w:val="both"/>
-        <w:rPr>
-          <w:rFonts w:ascii="Arial" w:hAnsi="Arial" w:cs="Arial"/>
-        </w:rPr>
-      </w:pPr>
-    </w:p>
-    <w:p>
-      <w:pPr>
-        <w:spacing w:line="360" w:lineRule="auto"/>
-        <w:jc w:val="both"/>
-        <w:rPr>
-          <w:rFonts w:ascii="Arial" w:hAnsi="Arial" w:cs="Arial"/>
-        </w:rPr>
-      </w:pPr>
-    </w:p>
-    <w:p>
-      <w:pPr>
-        <w:spacing w:line="360" w:lineRule="auto"/>
-        <w:jc w:val="both"/>
-        <w:rPr>
-          <w:rFonts w:ascii="Arial" w:hAnsi="Arial" w:cs="Arial"/>
-        </w:rPr>
-      </w:pPr>
-    </w:p>
-    <w:p>
-      <w:pPr>
-        <w:spacing w:line="360" w:lineRule="auto"/>
-        <w:jc w:val="both"/>
-        <w:rPr>
-          <w:rFonts w:ascii="Arial" w:hAnsi="Arial" w:cs="Arial"/>
-        </w:rPr>
-      </w:pPr>
-    </w:p>
-    <w:p>
-      <w:pPr>
-        <w:spacing w:line="360" w:lineRule="auto"/>
-        <w:jc w:val="both"/>
-        <w:rPr>
-          <w:rFonts w:ascii="Arial" w:hAnsi="Arial" w:cs="Arial"/>
-        </w:rPr>
-      </w:pPr>
-    </w:p>
-    <w:p>
-      <w:pPr>
-        <w:spacing w:line="360" w:lineRule="auto"/>
-        <w:jc w:val="both"/>
-        <w:rPr>
-          <w:rFonts w:ascii="Arial" w:hAnsi="Arial" w:cs="Arial"/>
-        </w:rPr>
-      </w:pPr>
-    </w:p>
-    <w:p>
-      <w:pPr>
-        <w:spacing w:line="360" w:lineRule="auto"/>
-        <w:jc w:val="both"/>
-        <w:rPr>
-          <w:rFonts w:ascii="Arial" w:hAnsi="Arial" w:cs="Arial"/>
-        </w:rPr>
-      </w:pPr>
-    </w:p>
-    <w:p>
-      <w:pPr>
-        <w:spacing w:line="360" w:lineRule="auto"/>
-        <w:jc w:val="both"/>
-        <w:rPr>
-          <w:rFonts w:ascii="Arial" w:hAnsi="Arial" w:cs="Arial"/>
-        </w:rPr>
-      </w:pPr>
-    </w:p>
-    <w:p>
-      <w:pPr>
-        <w:spacing w:line="360" w:lineRule="auto"/>
-        <w:jc w:val="both"/>
-        <w:rPr>
-          <w:rFonts w:ascii="Arial" w:hAnsi="Arial" w:cs="Arial"/>
-        </w:rPr>
-      </w:pPr>
-    </w:p>
-    <w:p>
-      <w:pPr>
-        <w:spacing w:line="360" w:lineRule="auto"/>
-        <w:jc w:val="both"/>
-        <w:rPr>
-          <w:rFonts w:ascii="Arial" w:hAnsi="Arial" w:cs="Arial"/>
-        </w:rPr>
-      </w:pPr>
-    </w:p>
-    <w:p>
-      <w:pPr>
-        <w:spacing w:line="360" w:lineRule="auto"/>
-        <w:jc w:val="both"/>
-        <w:rPr>
-          <w:rFonts w:ascii="Arial" w:hAnsi="Arial" w:cs="Arial"/>
-        </w:rPr>
-      </w:pPr>
-    </w:p>
-    <w:p>
-      <w:pPr>
-        <w:spacing w:line="360" w:lineRule="auto"/>
-        <w:jc w:val="both"/>
-        <w:rPr>
-          <w:rFonts w:ascii="Arial" w:hAnsi="Arial" w:cs="Arial"/>
-        </w:rPr>
-      </w:pPr>
-    </w:p>
-    <w:p>
-      <w:pPr>
-        <w:spacing w:line="360" w:lineRule="auto"/>
-        <w:jc w:val="both"/>
-        <w:rPr>
-          <w:rFonts w:ascii="Arial" w:hAnsi="Arial" w:cs="Arial"/>
-        </w:rPr>
-      </w:pPr>
-    </w:p>
-    <w:p>
-      <w:pPr>
-        <w:spacing w:line="360" w:lineRule="auto"/>
-        <w:jc w:val="both"/>
-        <w:rPr>
-          <w:rFonts w:ascii="Arial" w:hAnsi="Arial" w:cs="Arial"/>
-        </w:rPr>
-      </w:pPr>
-    </w:p>
-    <w:p>
-      <w:pPr>
         <w:pStyle w:val="berschrift3"/>
         <w:rPr>
           <w:rFonts w:ascii="Arial" w:hAnsi="Arial" w:cs="Arial"/>
@@ -19687,7 +19525,6 @@
           <w:sz w:val="28"/>
           <w:szCs w:val="28"/>
         </w:rPr>
-        <w:lastRenderedPageBreak/>
         <w:t>Case Study:</w:t>
       </w:r>
       <w:r>
@@ -21280,6 +21117,7 @@
         <w:rPr>
           <w:rFonts w:ascii="Arial" w:hAnsi="Arial" w:cs="Arial"/>
         </w:rPr>
+        <w:lastRenderedPageBreak/>
         <w:t>29</w:t>
       </w:r>
       <w:r>
@@ -21916,14 +21754,7 @@
         <w:rPr>
           <w:rFonts w:ascii="Arial" w:hAnsi="Arial" w:cs="Arial"/>
         </w:rPr>
-        <w:t xml:space="preserve">. Further, React is also widely used to build a business model for other companies, which utilize React.js for example, to build strong web and </w:t>
-      </w:r>
-      <w:r>
-        <w:rPr>
-          <w:rFonts w:ascii="Arial" w:hAnsi="Arial" w:cs="Arial"/>
-        </w:rPr>
-        <w:lastRenderedPageBreak/>
-        <w:t xml:space="preserve">mobil applications </w:t>
+        <w:t xml:space="preserve">. Further, React is also widely used to build a business model for other companies, which utilize React.js for example, to build strong web and mobil applications </w:t>
       </w:r>
       <w:r>
         <w:rPr>
@@ -22478,6 +22309,7 @@
           <w:bCs/>
           <w:color w:val="000000" w:themeColor="text1"/>
         </w:rPr>
+        <w:lastRenderedPageBreak/>
         <w:t>C5: External Innovation:</w:t>
       </w:r>
       <w:r>
@@ -22983,6 +22815,159 @@
         </w:rPr>
         <w:t>.</w:t>
       </w:r>
+    </w:p>
+    <w:p>
+      <w:pPr>
+        <w:spacing w:line="360" w:lineRule="auto"/>
+        <w:jc w:val="both"/>
+        <w:rPr>
+          <w:rFonts w:ascii="Arial" w:hAnsi="Arial" w:cs="Arial"/>
+        </w:rPr>
+      </w:pPr>
+    </w:p>
+    <w:p>
+      <w:pPr>
+        <w:spacing w:line="360" w:lineRule="auto"/>
+        <w:jc w:val="both"/>
+        <w:rPr>
+          <w:rFonts w:ascii="Arial" w:hAnsi="Arial" w:cs="Arial"/>
+        </w:rPr>
+      </w:pPr>
+    </w:p>
+    <w:p>
+      <w:pPr>
+        <w:spacing w:line="360" w:lineRule="auto"/>
+        <w:jc w:val="both"/>
+        <w:rPr>
+          <w:rFonts w:ascii="Arial" w:hAnsi="Arial" w:cs="Arial"/>
+        </w:rPr>
+      </w:pPr>
+    </w:p>
+    <w:p>
+      <w:pPr>
+        <w:spacing w:line="360" w:lineRule="auto"/>
+        <w:jc w:val="both"/>
+        <w:rPr>
+          <w:rFonts w:ascii="Arial" w:hAnsi="Arial" w:cs="Arial"/>
+        </w:rPr>
+      </w:pPr>
+    </w:p>
+    <w:p>
+      <w:pPr>
+        <w:spacing w:line="360" w:lineRule="auto"/>
+        <w:jc w:val="both"/>
+        <w:rPr>
+          <w:rFonts w:ascii="Arial" w:hAnsi="Arial" w:cs="Arial"/>
+        </w:rPr>
+      </w:pPr>
+    </w:p>
+    <w:p>
+      <w:pPr>
+        <w:spacing w:line="360" w:lineRule="auto"/>
+        <w:jc w:val="both"/>
+        <w:rPr>
+          <w:rFonts w:ascii="Arial" w:hAnsi="Arial" w:cs="Arial"/>
+        </w:rPr>
+      </w:pPr>
+    </w:p>
+    <w:p>
+      <w:pPr>
+        <w:spacing w:line="360" w:lineRule="auto"/>
+        <w:jc w:val="both"/>
+        <w:rPr>
+          <w:rFonts w:ascii="Arial" w:hAnsi="Arial" w:cs="Arial"/>
+        </w:rPr>
+      </w:pPr>
+    </w:p>
+    <w:p>
+      <w:pPr>
+        <w:spacing w:line="360" w:lineRule="auto"/>
+        <w:jc w:val="both"/>
+        <w:rPr>
+          <w:rFonts w:ascii="Arial" w:hAnsi="Arial" w:cs="Arial"/>
+        </w:rPr>
+      </w:pPr>
+    </w:p>
+    <w:p>
+      <w:pPr>
+        <w:spacing w:line="360" w:lineRule="auto"/>
+        <w:jc w:val="both"/>
+        <w:rPr>
+          <w:rFonts w:ascii="Arial" w:hAnsi="Arial" w:cs="Arial"/>
+        </w:rPr>
+      </w:pPr>
+    </w:p>
+    <w:p>
+      <w:pPr>
+        <w:spacing w:line="360" w:lineRule="auto"/>
+        <w:jc w:val="both"/>
+        <w:rPr>
+          <w:rFonts w:ascii="Arial" w:hAnsi="Arial" w:cs="Arial"/>
+        </w:rPr>
+      </w:pPr>
+    </w:p>
+    <w:p>
+      <w:pPr>
+        <w:spacing w:line="360" w:lineRule="auto"/>
+        <w:jc w:val="both"/>
+        <w:rPr>
+          <w:rFonts w:ascii="Arial" w:hAnsi="Arial" w:cs="Arial"/>
+        </w:rPr>
+      </w:pPr>
+    </w:p>
+    <w:p>
+      <w:pPr>
+        <w:spacing w:line="360" w:lineRule="auto"/>
+        <w:jc w:val="both"/>
+        <w:rPr>
+          <w:rFonts w:ascii="Arial" w:hAnsi="Arial" w:cs="Arial"/>
+        </w:rPr>
+      </w:pPr>
+    </w:p>
+    <w:p>
+      <w:pPr>
+        <w:spacing w:line="360" w:lineRule="auto"/>
+        <w:jc w:val="both"/>
+        <w:rPr>
+          <w:rFonts w:ascii="Arial" w:hAnsi="Arial" w:cs="Arial"/>
+        </w:rPr>
+      </w:pPr>
+    </w:p>
+    <w:p>
+      <w:pPr>
+        <w:spacing w:line="360" w:lineRule="auto"/>
+        <w:jc w:val="both"/>
+        <w:rPr>
+          <w:rFonts w:ascii="Arial" w:hAnsi="Arial" w:cs="Arial"/>
+        </w:rPr>
+      </w:pPr>
+    </w:p>
+    <w:p>
+      <w:pPr>
+        <w:spacing w:line="360" w:lineRule="auto"/>
+        <w:jc w:val="both"/>
+        <w:rPr>
+          <w:rFonts w:ascii="Arial" w:hAnsi="Arial" w:cs="Arial"/>
+        </w:rPr>
+      </w:pPr>
+    </w:p>
+    <w:p>
+      <w:pPr>
+        <w:spacing w:line="360" w:lineRule="auto"/>
+        <w:jc w:val="both"/>
+        <w:rPr>
+          <w:rFonts w:ascii="Arial" w:hAnsi="Arial" w:cs="Arial"/>
+        </w:rPr>
+      </w:pPr>
+    </w:p>
+    <w:p>
+      <w:pPr>
+        <w:spacing w:line="360" w:lineRule="auto"/>
+        <w:jc w:val="both"/>
+        <w:rPr>
+          <w:rFonts w:ascii="Arial" w:hAnsi="Arial" w:cs="Arial"/>
+        </w:rPr>
+      </w:pPr>
     </w:p>
     <w:p>
       <w:pPr>
@@ -23015,6 +23000,7 @@
           <w:szCs w:val="28"/>
           <w:lang w:val="de-DE"/>
         </w:rPr>
+        <w:lastRenderedPageBreak/>
         <w:t>Discussion</w:t>
       </w:r>
       <w:bookmarkEnd w:id="41"/>
@@ -23041,19 +23027,13 @@
         <w:rPr>
           <w:rFonts w:ascii="Arial" w:hAnsi="Arial" w:cs="Arial"/>
         </w:rPr>
-        <w:t xml:space="preserve">While analyzing the scientific literatures and the two </w:t>
-      </w:r>
-      <w:r>
-        <w:rPr>
-          <w:rFonts w:ascii="Arial" w:hAnsi="Arial" w:cs="Arial"/>
-        </w:rPr>
-        <w:t>Facebook</w:t>
-      </w:r>
-      <w:r>
-        <w:rPr>
-          <w:rFonts w:ascii="Arial" w:hAnsi="Arial" w:cs="Arial"/>
-        </w:rPr>
-        <w:t xml:space="preserve"> OSS projects, we try to answer the questions:</w:t>
+        <w:t xml:space="preserve">In this section, we discuss about the previous findings and try to answer </w:t>
+      </w:r>
+      <w:r>
+        <w:rPr>
+          <w:rFonts w:ascii="Arial" w:hAnsi="Arial" w:cs="Arial"/>
+        </w:rPr>
+        <w:t>the questions:</w:t>
       </w:r>
     </w:p>
     <w:p>
@@ -23079,32 +23059,34 @@
       <w:pPr>
         <w:spacing w:line="360" w:lineRule="auto"/>
         <w:jc w:val="both"/>
-        <w:rPr>
-          <w:rFonts w:ascii="Arial" w:hAnsi="Arial" w:cs="Arial"/>
-          <w:lang w:val="de-DE"/>
-        </w:rPr>
-      </w:pPr>
-      <w:r>
-        <w:rPr>
-          <w:rFonts w:ascii="Arial" w:hAnsi="Arial" w:cs="Arial"/>
-        </w:rPr>
-        <w:t xml:space="preserve"> “</w:t>
-      </w:r>
-      <w:r>
-        <w:rPr>
-          <w:rFonts w:ascii="Arial" w:hAnsi="Arial" w:cs="Arial"/>
-          <w:i/>
-          <w:iCs/>
-        </w:rPr>
-        <w:t xml:space="preserve">Is the OSS product critically important for the company’s business?” </w:t>
-      </w:r>
-      <w:r>
         <w:rPr>
           <w:rFonts w:ascii="Arial" w:hAnsi="Arial" w:cs="Arial"/>
           <w:i/>
           <w:iCs/>
           <w:lang w:val="de-DE"/>
         </w:rPr>
+      </w:pPr>
+      <w:r>
+        <w:rPr>
+          <w:rFonts w:ascii="Arial" w:hAnsi="Arial" w:cs="Arial"/>
+        </w:rPr>
+        <w:t xml:space="preserve"> “</w:t>
+      </w:r>
+      <w:r>
+        <w:rPr>
+          <w:rFonts w:ascii="Arial" w:hAnsi="Arial" w:cs="Arial"/>
+          <w:i/>
+          <w:iCs/>
+        </w:rPr>
+        <w:t xml:space="preserve">Is the OSS product critically important for the company’s business?” </w:t>
+      </w:r>
+      <w:r>
+        <w:rPr>
+          <w:rFonts w:ascii="Arial" w:hAnsi="Arial" w:cs="Arial"/>
+          <w:i/>
+          <w:iCs/>
+          <w:lang w:val="de-DE"/>
+        </w:rPr>
         <w:t>(Q2)</w:t>
       </w:r>
     </w:p>
@@ -23112,13 +23094,988 @@
       <w:pPr>
         <w:spacing w:line="360" w:lineRule="auto"/>
         <w:jc w:val="both"/>
+        <w:rPr>
+          <w:rFonts w:ascii="Arial" w:hAnsi="Arial" w:cs="Arial"/>
+          <w:lang w:val="de-DE"/>
+        </w:rPr>
+      </w:pPr>
+    </w:p>
+    <w:p>
+      <w:pPr>
+        <w:spacing w:line="360" w:lineRule="auto"/>
+        <w:jc w:val="both"/>
+        <w:rPr>
+          <w:rFonts w:ascii="Arial" w:hAnsi="Arial" w:cs="Arial"/>
+          <w:color w:val="385623" w:themeColor="accent6" w:themeShade="80"/>
+        </w:rPr>
+      </w:pPr>
+      <w:r>
+        <w:rPr>
+          <w:rFonts w:ascii="Arial" w:hAnsi="Arial" w:cs="Arial"/>
+        </w:rPr>
+        <w:t xml:space="preserve">Our investigation shows </w:t>
+      </w:r>
+      <w:r>
+        <w:rPr>
+          <w:rFonts w:ascii="Arial" w:hAnsi="Arial" w:cs="Arial"/>
+        </w:rPr>
+        <w:t xml:space="preserve">that </w:t>
+      </w:r>
+      <w:r>
+        <w:rPr>
+          <w:rFonts w:ascii="Arial" w:hAnsi="Arial" w:cs="Arial"/>
+          <w:i/>
+          <w:iCs/>
+        </w:rPr>
+        <w:t>S</w:t>
+      </w:r>
+      <w:r>
+        <w:rPr>
+          <w:rFonts w:ascii="Arial" w:hAnsi="Arial" w:cs="Arial"/>
+          <w:i/>
+          <w:iCs/>
+        </w:rPr>
+        <w:t xml:space="preserve">oftware </w:t>
+      </w:r>
+      <w:r>
+        <w:rPr>
+          <w:rFonts w:ascii="Arial" w:hAnsi="Arial" w:cs="Arial"/>
+          <w:i/>
+          <w:iCs/>
+        </w:rPr>
+        <w:t>Q</w:t>
+      </w:r>
+      <w:r>
+        <w:rPr>
+          <w:rFonts w:ascii="Arial" w:hAnsi="Arial" w:cs="Arial"/>
+          <w:i/>
+          <w:iCs/>
+        </w:rPr>
+        <w:t>uality</w:t>
+      </w:r>
+      <w:r>
+        <w:rPr>
+          <w:rFonts w:ascii="Arial" w:hAnsi="Arial" w:cs="Arial"/>
+        </w:rPr>
+        <w:t xml:space="preserve"> (C1) following by </w:t>
+      </w:r>
+      <w:r>
+        <w:rPr>
+          <w:rFonts w:ascii="Arial" w:hAnsi="Arial" w:cs="Arial"/>
+          <w:i/>
+          <w:iCs/>
+        </w:rPr>
+        <w:t xml:space="preserve">Business </w:t>
+      </w:r>
+      <w:r>
+        <w:rPr>
+          <w:rFonts w:ascii="Arial" w:hAnsi="Arial" w:cs="Arial"/>
+          <w:i/>
+          <w:iCs/>
+        </w:rPr>
+        <w:t>O</w:t>
+      </w:r>
+      <w:r>
+        <w:rPr>
+          <w:rFonts w:ascii="Arial" w:hAnsi="Arial" w:cs="Arial"/>
+          <w:i/>
+          <w:iCs/>
+        </w:rPr>
+        <w:t>pportunity</w:t>
+      </w:r>
+      <w:r>
+        <w:rPr>
+          <w:rFonts w:ascii="Arial" w:hAnsi="Arial" w:cs="Arial"/>
+        </w:rPr>
+        <w:t xml:space="preserve"> </w:t>
+      </w:r>
+      <w:r>
+        <w:rPr>
+          <w:rFonts w:ascii="Arial" w:hAnsi="Arial" w:cs="Arial"/>
+        </w:rPr>
+        <w:t>(C3) are</w:t>
+      </w:r>
+      <w:r>
+        <w:rPr>
+          <w:rFonts w:ascii="Arial" w:hAnsi="Arial" w:cs="Arial"/>
+        </w:rPr>
+        <w:t xml:space="preserve"> the most common reason </w:t>
+      </w:r>
+      <w:r>
+        <w:rPr>
+          <w:rFonts w:ascii="Arial" w:hAnsi="Arial" w:cs="Arial"/>
+        </w:rPr>
+        <w:t>for companies to invest into OSS projects</w:t>
+      </w:r>
+      <w:r>
+        <w:rPr>
+          <w:rFonts w:ascii="Arial" w:hAnsi="Arial" w:cs="Arial"/>
+        </w:rPr>
+        <w:t xml:space="preserve"> as presented in </w:t>
+      </w:r>
+      <w:r>
+        <w:rPr>
+          <w:rFonts w:ascii="Arial" w:hAnsi="Arial" w:cs="Arial"/>
+        </w:rPr>
+        <w:fldChar w:fldCharType="begin"/>
+      </w:r>
+      <w:r>
+        <w:rPr>
+          <w:rFonts w:ascii="Arial" w:hAnsi="Arial" w:cs="Arial"/>
+        </w:rPr>
+        <w:instrText xml:space="preserve"> REF _Ref61622769 \h </w:instrText>
+      </w:r>
+      <w:r>
+        <w:rPr>
+          <w:rFonts w:ascii="Arial" w:hAnsi="Arial" w:cs="Arial"/>
+        </w:rPr>
+      </w:r>
+      <w:r>
+        <w:rPr>
+          <w:rFonts w:ascii="Arial" w:hAnsi="Arial" w:cs="Arial"/>
+        </w:rPr>
+        <w:fldChar w:fldCharType="separate"/>
+      </w:r>
+      <w:r>
+        <w:rPr>
+          <w:rFonts w:ascii="Arial" w:hAnsi="Arial" w:cs="Arial"/>
+        </w:rPr>
+        <w:t xml:space="preserve">Table </w:t>
+      </w:r>
+      <w:r>
+        <w:rPr>
+          <w:rFonts w:ascii="Arial" w:hAnsi="Arial" w:cs="Arial"/>
+        </w:rPr>
+        <w:t>4</w:t>
+      </w:r>
+      <w:r>
+        <w:rPr>
+          <w:rFonts w:ascii="Arial" w:hAnsi="Arial" w:cs="Arial"/>
+        </w:rPr>
+        <w:noBreakHyphen/>
+      </w:r>
+      <w:r>
+        <w:rPr>
+          <w:rFonts w:ascii="Arial" w:hAnsi="Arial" w:cs="Arial"/>
+        </w:rPr>
+        <w:t>1</w:t>
+      </w:r>
+      <w:r>
+        <w:rPr>
+          <w:rFonts w:ascii="Arial" w:hAnsi="Arial" w:cs="Arial"/>
+        </w:rPr>
+        <w:fldChar w:fldCharType="end"/>
+      </w:r>
+      <w:r>
+        <w:rPr>
+          <w:rFonts w:ascii="Arial" w:hAnsi="Arial" w:cs="Arial"/>
+        </w:rPr>
+        <w:t xml:space="preserve">. </w:t>
+      </w:r>
+      <w:r>
+        <w:rPr>
+          <w:rFonts w:ascii="Arial" w:hAnsi="Arial" w:cs="Arial"/>
+        </w:rPr>
+        <w:t xml:space="preserve">From </w:t>
+      </w:r>
+      <w:r>
+        <w:rPr>
+          <w:rFonts w:ascii="Arial" w:hAnsi="Arial" w:cs="Arial"/>
+        </w:rPr>
+        <w:t>our</w:t>
+      </w:r>
+      <w:r>
+        <w:rPr>
+          <w:rFonts w:ascii="Arial" w:hAnsi="Arial" w:cs="Arial"/>
+        </w:rPr>
+        <w:t xml:space="preserve"> literature review, we identified that companies have realized the importance of a healthy and active community, which is essential to software quality. </w:t>
+      </w:r>
+      <w:r>
+        <w:rPr>
+          <w:rFonts w:ascii="Arial" w:hAnsi="Arial" w:cs="Arial"/>
+        </w:rPr>
+        <w:t xml:space="preserve">The development experience of the respective contributors comes in hand with the software quality. To </w:t>
+      </w:r>
+      <w:r>
+        <w:rPr>
+          <w:rFonts w:ascii="Arial" w:hAnsi="Arial" w:cs="Arial"/>
+        </w:rPr>
+        <w:t>guarantee</w:t>
+      </w:r>
+      <w:r>
+        <w:rPr>
+          <w:rFonts w:ascii="Arial" w:hAnsi="Arial" w:cs="Arial"/>
+        </w:rPr>
+        <w:t xml:space="preserve"> software quality, </w:t>
+      </w:r>
+      <w:r>
+        <w:rPr>
+          <w:rFonts w:ascii="Arial" w:hAnsi="Arial" w:cs="Arial"/>
+        </w:rPr>
+        <w:t>OSS projects</w:t>
+      </w:r>
+      <w:r>
+        <w:rPr>
+          <w:rFonts w:ascii="Arial" w:hAnsi="Arial" w:cs="Arial"/>
+        </w:rPr>
+        <w:t xml:space="preserve"> need</w:t>
+      </w:r>
+      <w:r>
+        <w:rPr>
+          <w:rFonts w:ascii="Arial" w:hAnsi="Arial" w:cs="Arial"/>
+        </w:rPr>
+        <w:t xml:space="preserve"> to maintain </w:t>
+      </w:r>
+      <w:r>
+        <w:rPr>
+          <w:rFonts w:ascii="Arial" w:hAnsi="Arial" w:cs="Arial"/>
+        </w:rPr>
+        <w:t xml:space="preserve">the </w:t>
+      </w:r>
+      <w:r>
+        <w:rPr>
+          <w:rFonts w:ascii="Arial" w:hAnsi="Arial" w:cs="Arial"/>
+        </w:rPr>
+        <w:t>expertise of experienced</w:t>
+      </w:r>
+      <w:r>
+        <w:rPr>
+          <w:rFonts w:ascii="Arial" w:hAnsi="Arial" w:cs="Arial"/>
+        </w:rPr>
+        <w:t xml:space="preserve"> developers. </w:t>
+      </w:r>
+      <w:r>
+        <w:rPr>
+          <w:rFonts w:ascii="Arial" w:hAnsi="Arial" w:cs="Arial"/>
+        </w:rPr>
+        <w:t>T</w:t>
+      </w:r>
+      <w:r>
+        <w:rPr>
+          <w:rFonts w:ascii="Arial" w:hAnsi="Arial" w:cs="Arial"/>
+        </w:rPr>
+        <w:t>o</w:t>
+      </w:r>
+      <w:r>
+        <w:rPr>
+          <w:rFonts w:ascii="Arial" w:hAnsi="Arial" w:cs="Arial"/>
+        </w:rPr>
+        <w:t xml:space="preserve"> gather new ideas</w:t>
+      </w:r>
+      <w:r>
+        <w:rPr>
+          <w:rFonts w:ascii="Arial" w:hAnsi="Arial" w:cs="Arial"/>
+        </w:rPr>
+        <w:t xml:space="preserve">, </w:t>
+      </w:r>
+      <w:r>
+        <w:rPr>
+          <w:rFonts w:ascii="Arial" w:hAnsi="Arial" w:cs="Arial"/>
+        </w:rPr>
+        <w:t xml:space="preserve">the </w:t>
+      </w:r>
+      <w:r>
+        <w:rPr>
+          <w:rFonts w:ascii="Arial" w:hAnsi="Arial" w:cs="Arial"/>
+        </w:rPr>
+        <w:t>support</w:t>
+      </w:r>
+      <w:r>
+        <w:rPr>
+          <w:rFonts w:ascii="Arial" w:hAnsi="Arial" w:cs="Arial"/>
+        </w:rPr>
+        <w:t xml:space="preserve"> of</w:t>
+      </w:r>
+      <w:r>
+        <w:rPr>
+          <w:rFonts w:ascii="Arial" w:hAnsi="Arial" w:cs="Arial"/>
+        </w:rPr>
+        <w:t xml:space="preserve"> </w:t>
+      </w:r>
+      <w:r>
+        <w:rPr>
+          <w:rFonts w:ascii="Arial" w:hAnsi="Arial" w:cs="Arial"/>
+        </w:rPr>
+        <w:t>rather inexperienced developers</w:t>
+      </w:r>
+      <w:r>
+        <w:rPr>
+          <w:rFonts w:ascii="Arial" w:hAnsi="Arial" w:cs="Arial"/>
+        </w:rPr>
+        <w:t xml:space="preserve"> needs to be done by giving </w:t>
+      </w:r>
+      <w:r>
+        <w:rPr>
+          <w:rFonts w:ascii="Arial" w:hAnsi="Arial" w:cs="Arial"/>
+        </w:rPr>
+        <w:t>feedback</w:t>
+      </w:r>
+      <w:r>
+        <w:rPr>
+          <w:rFonts w:ascii="Arial" w:hAnsi="Arial" w:cs="Arial"/>
+        </w:rPr>
+        <w:t>s</w:t>
+      </w:r>
+      <w:r>
+        <w:rPr>
+          <w:rFonts w:ascii="Arial" w:hAnsi="Arial" w:cs="Arial"/>
+        </w:rPr>
+        <w:t xml:space="preserve"> and support from the senior developers on their work. This is important since these interactions vivid the OSS community and strenghen their collaborations. This, in turn, promotes active participation in OSS projects and keep software quality in a steady improvement cycle. </w:t>
+      </w:r>
+      <w:r>
+        <w:rPr>
+          <w:rFonts w:ascii="Arial" w:hAnsi="Arial" w:cs="Arial"/>
+        </w:rPr>
+        <w:t xml:space="preserve">The constructive feedback on the project is for companies more important than the reputation </w:t>
+      </w:r>
+      <w:r>
+        <w:rPr>
+          <w:rFonts w:ascii="Arial" w:hAnsi="Arial" w:cs="Arial"/>
+          <w:highlight w:val="yellow"/>
+        </w:rPr>
+        <w:t>(Referenz).</w:t>
+      </w:r>
+      <w:r>
+        <w:rPr>
+          <w:rFonts w:ascii="Arial" w:hAnsi="Arial" w:cs="Arial"/>
+        </w:rPr>
+        <w:t xml:space="preserve"> </w:t>
+      </w:r>
+      <w:r>
+        <w:rPr>
+          <w:rFonts w:ascii="Arial" w:hAnsi="Arial" w:cs="Arial"/>
+        </w:rPr>
+        <w:t xml:space="preserve">From the case study review, we have identified constant </w:t>
+      </w:r>
+      <w:r>
+        <w:rPr>
+          <w:rFonts w:ascii="Arial" w:hAnsi="Arial" w:cs="Arial"/>
+        </w:rPr>
+        <w:t xml:space="preserve">updated </w:t>
+      </w:r>
+      <w:r>
+        <w:rPr>
+          <w:rFonts w:ascii="Arial" w:hAnsi="Arial" w:cs="Arial"/>
+        </w:rPr>
+        <w:t>software</w:t>
+      </w:r>
+      <w:r>
+        <w:rPr>
+          <w:rFonts w:ascii="Arial" w:hAnsi="Arial" w:cs="Arial"/>
+        </w:rPr>
+        <w:t xml:space="preserve"> </w:t>
+      </w:r>
+      <w:r>
+        <w:rPr>
+          <w:rFonts w:ascii="Arial" w:hAnsi="Arial" w:cs="Arial"/>
+        </w:rPr>
+        <w:t>versions o</w:t>
+      </w:r>
+      <w:r>
+        <w:rPr>
+          <w:rFonts w:ascii="Arial" w:hAnsi="Arial" w:cs="Arial"/>
+        </w:rPr>
+        <w:t>f</w:t>
+      </w:r>
+      <w:r>
+        <w:rPr>
+          <w:rFonts w:ascii="Arial" w:hAnsi="Arial" w:cs="Arial"/>
+        </w:rPr>
+        <w:t xml:space="preserve"> React and PyTorch. The </w:t>
+      </w:r>
+      <w:r>
+        <w:rPr>
+          <w:rFonts w:ascii="Arial" w:hAnsi="Arial" w:cs="Arial"/>
+        </w:rPr>
+        <w:t>numbers</w:t>
+      </w:r>
+      <w:r>
+        <w:rPr>
+          <w:rFonts w:ascii="Arial" w:hAnsi="Arial" w:cs="Arial"/>
+        </w:rPr>
+        <w:t xml:space="preserve"> needs to be investigated more in detail. </w:t>
+      </w:r>
+      <w:r>
+        <w:rPr>
+          <w:rFonts w:ascii="Arial" w:hAnsi="Arial" w:cs="Arial"/>
+        </w:rPr>
+        <w:t>W</w:t>
+      </w:r>
+      <w:r>
+        <w:rPr>
+          <w:rFonts w:ascii="Arial" w:hAnsi="Arial" w:cs="Arial"/>
+        </w:rPr>
+        <w:t xml:space="preserve">e surely can say that </w:t>
+      </w:r>
+      <w:r>
+        <w:rPr>
+          <w:rFonts w:ascii="Arial" w:hAnsi="Arial" w:cs="Arial"/>
+        </w:rPr>
+        <w:t xml:space="preserve">software quality is currentlly in a constant improvement process, which demands from the developers that certain software quality standards needs to be met. </w:t>
+      </w:r>
+      <w:r>
+        <w:rPr>
+          <w:rFonts w:ascii="Arial" w:hAnsi="Arial" w:cs="Arial"/>
+        </w:rPr>
+        <w:t>Eventhoug</w:t>
+      </w:r>
+      <w:r>
+        <w:rPr>
+          <w:rFonts w:ascii="Arial" w:hAnsi="Arial" w:cs="Arial"/>
+        </w:rPr>
+        <w:t>h</w:t>
+      </w:r>
+      <w:r>
+        <w:rPr>
+          <w:rFonts w:ascii="Arial" w:hAnsi="Arial" w:cs="Arial"/>
+        </w:rPr>
+        <w:t>,</w:t>
+      </w:r>
+      <w:r>
+        <w:rPr>
+          <w:rFonts w:ascii="Arial" w:hAnsi="Arial" w:cs="Arial"/>
+        </w:rPr>
+        <w:t xml:space="preserve"> there is a relativ</w:t>
+      </w:r>
+      <w:r>
+        <w:rPr>
+          <w:rFonts w:ascii="Arial" w:hAnsi="Arial" w:cs="Arial"/>
+        </w:rPr>
+        <w:t xml:space="preserve">ely huge community of </w:t>
+      </w:r>
+      <w:r>
+        <w:rPr>
+          <w:rFonts w:ascii="Arial" w:hAnsi="Arial" w:cs="Arial"/>
+        </w:rPr>
+        <w:t>1</w:t>
+      </w:r>
+      <w:r>
+        <w:rPr>
+          <w:rFonts w:ascii="Arial" w:hAnsi="Arial" w:cs="Arial"/>
+        </w:rPr>
+        <w:t>.</w:t>
+      </w:r>
+      <w:r>
+        <w:rPr>
+          <w:rFonts w:ascii="Arial" w:hAnsi="Arial" w:cs="Arial"/>
+        </w:rPr>
+        <w:t>527</w:t>
+      </w:r>
+      <w:r>
+        <w:rPr>
+          <w:rFonts w:ascii="Arial" w:hAnsi="Arial" w:cs="Arial"/>
+        </w:rPr>
+        <w:t xml:space="preserve"> contributors</w:t>
+      </w:r>
+      <w:r>
+        <w:rPr>
+          <w:rFonts w:ascii="Arial" w:hAnsi="Arial" w:cs="Arial"/>
+        </w:rPr>
+        <w:t xml:space="preserve"> </w:t>
+      </w:r>
+      <w:r>
+        <w:rPr>
+          <w:rFonts w:ascii="Arial" w:hAnsi="Arial" w:cs="Arial"/>
+        </w:rPr>
+        <w:t xml:space="preserve">in React </w:t>
+      </w:r>
+      <w:r>
+        <w:rPr>
+          <w:rFonts w:ascii="Arial" w:hAnsi="Arial" w:cs="Arial"/>
+        </w:rPr>
+        <w:t>and</w:t>
+      </w:r>
+      <w:r>
+        <w:rPr>
+          <w:rFonts w:ascii="Arial" w:hAnsi="Arial" w:cs="Arial"/>
+        </w:rPr>
+        <w:t xml:space="preserve"> 1.699</w:t>
+      </w:r>
+      <w:r>
+        <w:rPr>
+          <w:rFonts w:ascii="Arial" w:hAnsi="Arial" w:cs="Arial"/>
+        </w:rPr>
+        <w:t xml:space="preserve"> </w:t>
+      </w:r>
+      <w:r>
+        <w:rPr>
+          <w:rFonts w:ascii="Arial" w:hAnsi="Arial" w:cs="Arial"/>
+        </w:rPr>
+        <w:t>contributors</w:t>
+      </w:r>
+      <w:r>
+        <w:rPr>
+          <w:rFonts w:ascii="Arial" w:hAnsi="Arial" w:cs="Arial"/>
+        </w:rPr>
+        <w:t xml:space="preserve"> in PyTorch</w:t>
+      </w:r>
+      <w:r>
+        <w:rPr>
+          <w:rFonts w:ascii="Arial" w:hAnsi="Arial" w:cs="Arial"/>
+        </w:rPr>
+        <w:t>,</w:t>
+      </w:r>
+      <w:r>
+        <w:rPr>
+          <w:rFonts w:ascii="Arial" w:hAnsi="Arial" w:cs="Arial"/>
+        </w:rPr>
+        <w:t xml:space="preserve"> the top 10 contributors made up 24</w:t>
+      </w:r>
+      <w:r>
+        <w:rPr>
+          <w:rFonts w:ascii="Arial" w:hAnsi="Arial" w:cs="Arial"/>
+        </w:rPr>
+        <w:t xml:space="preserve">% to </w:t>
+      </w:r>
+      <w:r>
+        <w:rPr>
+          <w:rFonts w:ascii="Arial" w:hAnsi="Arial" w:cs="Arial"/>
+        </w:rPr>
+        <w:t>50% of the contributions of these projects in total</w:t>
+      </w:r>
+      <w:r>
+        <w:rPr>
+          <w:rFonts w:ascii="Arial" w:hAnsi="Arial" w:cs="Arial"/>
+        </w:rPr>
+        <w:t xml:space="preserve">. This is shown in the appendix </w:t>
+      </w:r>
+      <w:r>
+        <w:rPr>
+          <w:rFonts w:ascii="Arial" w:hAnsi="Arial" w:cs="Arial"/>
+        </w:rPr>
+        <w:fldChar w:fldCharType="begin"/>
+      </w:r>
+      <w:r>
+        <w:rPr>
+          <w:rFonts w:ascii="Arial" w:hAnsi="Arial" w:cs="Arial"/>
+        </w:rPr>
+        <w:instrText xml:space="preserve"> REF _Ref59823601 \h </w:instrText>
+      </w:r>
+      <w:r>
+        <w:rPr>
+          <w:rFonts w:ascii="Arial" w:hAnsi="Arial" w:cs="Arial"/>
+        </w:rPr>
+      </w:r>
+      <w:r>
+        <w:rPr>
+          <w:rFonts w:ascii="Arial" w:hAnsi="Arial" w:cs="Arial"/>
+        </w:rPr>
+        <w:fldChar w:fldCharType="separate"/>
+      </w:r>
+      <w:r>
+        <w:rPr>
+          <w:rFonts w:ascii="Arial" w:hAnsi="Arial" w:cs="Arial"/>
+        </w:rPr>
+        <w:t xml:space="preserve">Table </w:t>
+      </w:r>
+      <w:r>
+        <w:rPr>
+          <w:rFonts w:ascii="Arial" w:hAnsi="Arial" w:cs="Arial"/>
+        </w:rPr>
+        <w:t>5</w:t>
+      </w:r>
+      <w:r>
+        <w:rPr>
+          <w:rFonts w:ascii="Arial" w:hAnsi="Arial" w:cs="Arial"/>
+        </w:rPr>
+        <w:noBreakHyphen/>
+        <w:t>2</w:t>
+      </w:r>
+      <w:r>
+        <w:rPr>
+          <w:rFonts w:ascii="Arial" w:hAnsi="Arial" w:cs="Arial"/>
+        </w:rPr>
+        <w:fldChar w:fldCharType="end"/>
+      </w:r>
+      <w:r>
+        <w:rPr>
+          <w:rFonts w:ascii="Arial" w:hAnsi="Arial" w:cs="Arial"/>
+        </w:rPr>
+        <w:t xml:space="preserve"> and </w:t>
+      </w:r>
+      <w:r>
+        <w:rPr>
+          <w:rFonts w:ascii="Arial" w:hAnsi="Arial" w:cs="Arial"/>
+        </w:rPr>
+        <w:fldChar w:fldCharType="begin"/>
+      </w:r>
+      <w:r>
+        <w:rPr>
+          <w:rFonts w:ascii="Arial" w:hAnsi="Arial" w:cs="Arial"/>
+        </w:rPr>
+        <w:instrText xml:space="preserve"> REF _Ref61809415 \h </w:instrText>
+      </w:r>
+      <w:r>
+        <w:rPr>
+          <w:rFonts w:ascii="Arial" w:hAnsi="Arial" w:cs="Arial"/>
+        </w:rPr>
+      </w:r>
+      <w:r>
+        <w:rPr>
+          <w:rFonts w:ascii="Arial" w:hAnsi="Arial" w:cs="Arial"/>
+        </w:rPr>
+        <w:fldChar w:fldCharType="separate"/>
+      </w:r>
+      <w:r>
+        <w:rPr>
+          <w:rFonts w:ascii="Arial" w:hAnsi="Arial" w:cs="Arial"/>
+        </w:rPr>
+        <w:t xml:space="preserve">Table </w:t>
+      </w:r>
+      <w:r>
+        <w:rPr>
+          <w:rFonts w:ascii="Arial" w:hAnsi="Arial" w:cs="Arial"/>
+        </w:rPr>
+        <w:t>5</w:t>
+      </w:r>
+      <w:r>
+        <w:rPr>
+          <w:rFonts w:ascii="Arial" w:hAnsi="Arial" w:cs="Arial"/>
+        </w:rPr>
+        <w:noBreakHyphen/>
+        <w:t>3</w:t>
+      </w:r>
+      <w:r>
+        <w:rPr>
+          <w:rFonts w:ascii="Arial" w:hAnsi="Arial" w:cs="Arial"/>
+        </w:rPr>
+        <w:fldChar w:fldCharType="end"/>
+      </w:r>
+      <w:r>
+        <w:rPr>
+          <w:rFonts w:ascii="Arial" w:hAnsi="Arial" w:cs="Arial"/>
+        </w:rPr>
+        <w:t>.</w:t>
+      </w:r>
+      <w:r>
+        <w:rPr>
+          <w:rFonts w:ascii="Arial" w:hAnsi="Arial" w:cs="Arial"/>
+        </w:rPr>
+        <w:t xml:space="preserve"> The significance of the actual distribution of experience and inexperienced contributors needs more investigation</w:t>
+      </w:r>
+      <w:r>
+        <w:rPr>
+          <w:rFonts w:ascii="Arial" w:hAnsi="Arial" w:cs="Arial"/>
+        </w:rPr>
+        <w:t>s</w:t>
+      </w:r>
+      <w:r>
+        <w:rPr>
+          <w:rFonts w:ascii="Arial" w:hAnsi="Arial" w:cs="Arial"/>
+        </w:rPr>
+        <w:t xml:space="preserve"> to measure how software quality was actually improved by the contributions of the OSS community. Also,</w:t>
+      </w:r>
+      <w:r>
+        <w:rPr>
+          <w:rFonts w:ascii="Arial" w:hAnsi="Arial" w:cs="Arial"/>
+        </w:rPr>
+        <w:t xml:space="preserve"> the difference between</w:t>
+      </w:r>
+      <w:r>
+        <w:rPr>
+          <w:rFonts w:ascii="Arial" w:hAnsi="Arial" w:cs="Arial"/>
+        </w:rPr>
+        <w:t xml:space="preserve"> employed and non-employees of Facebook can </w:t>
+      </w:r>
+      <w:r>
+        <w:rPr>
+          <w:rFonts w:ascii="Arial" w:hAnsi="Arial" w:cs="Arial"/>
+        </w:rPr>
+        <w:t>play</w:t>
+      </w:r>
+      <w:r>
+        <w:rPr>
+          <w:rFonts w:ascii="Arial" w:hAnsi="Arial" w:cs="Arial"/>
+        </w:rPr>
+        <w:t xml:space="preserve"> role in software quality as the top 10 contributors have a strong association with the company Facebook as indicated in </w:t>
+      </w:r>
+      <w:r>
+        <w:rPr>
+          <w:rFonts w:ascii="Arial" w:hAnsi="Arial" w:cs="Arial"/>
+        </w:rPr>
+        <w:fldChar w:fldCharType="begin"/>
+      </w:r>
+      <w:r>
+        <w:rPr>
+          <w:rFonts w:ascii="Arial" w:hAnsi="Arial" w:cs="Arial"/>
+        </w:rPr>
+        <w:instrText xml:space="preserve"> REF _Ref62053794 \h </w:instrText>
+      </w:r>
+      <w:r>
+        <w:rPr>
+          <w:rFonts w:ascii="Arial" w:hAnsi="Arial" w:cs="Arial"/>
+        </w:rPr>
+      </w:r>
+      <w:r>
+        <w:rPr>
+          <w:rFonts w:ascii="Arial" w:hAnsi="Arial" w:cs="Arial"/>
+        </w:rPr>
+        <w:fldChar w:fldCharType="separate"/>
+      </w:r>
+      <w:r>
+        <w:rPr>
+          <w:rFonts w:ascii="Arial" w:hAnsi="Arial" w:cs="Arial"/>
+        </w:rPr>
+        <w:t xml:space="preserve">Table </w:t>
+      </w:r>
+      <w:r>
+        <w:rPr>
+          <w:rFonts w:ascii="Arial" w:hAnsi="Arial" w:cs="Arial"/>
+        </w:rPr>
+        <w:t>5</w:t>
+      </w:r>
+      <w:r>
+        <w:rPr>
+          <w:rFonts w:ascii="Arial" w:hAnsi="Arial" w:cs="Arial"/>
+        </w:rPr>
+        <w:noBreakHyphen/>
+        <w:t>1</w:t>
+      </w:r>
+      <w:r>
+        <w:rPr>
+          <w:rFonts w:ascii="Arial" w:hAnsi="Arial" w:cs="Arial"/>
+        </w:rPr>
+        <w:fldChar w:fldCharType="end"/>
+      </w:r>
+      <w:r>
+        <w:rPr>
+          <w:rFonts w:ascii="Arial" w:hAnsi="Arial" w:cs="Arial"/>
+        </w:rPr>
+        <w:t xml:space="preserve"> and thus, influence the behavior of each individuals. </w:t>
+      </w:r>
+    </w:p>
+    <w:p>
+      <w:pPr>
+        <w:spacing w:line="360" w:lineRule="auto"/>
+        <w:jc w:val="both"/>
+        <w:rPr>
+          <w:rFonts w:ascii="Arial" w:hAnsi="Arial" w:cs="Arial"/>
+        </w:rPr>
+      </w:pPr>
+    </w:p>
+    <w:p>
+      <w:pPr>
+        <w:spacing w:line="360" w:lineRule="auto"/>
+        <w:jc w:val="both"/>
+        <w:rPr>
+          <w:rFonts w:ascii="Arial" w:hAnsi="Arial" w:cs="Arial"/>
+        </w:rPr>
+      </w:pPr>
+    </w:p>
+    <w:p>
+      <w:pPr>
+        <w:spacing w:line="360" w:lineRule="auto"/>
+        <w:jc w:val="both"/>
+        <w:rPr>
+          <w:rFonts w:ascii="Arial" w:hAnsi="Arial" w:cs="Arial"/>
+        </w:rPr>
+      </w:pPr>
+    </w:p>
+    <w:p>
+      <w:pPr>
+        <w:spacing w:line="360" w:lineRule="auto"/>
+        <w:jc w:val="both"/>
+        <w:rPr>
+          <w:rFonts w:ascii="Arial" w:hAnsi="Arial" w:cs="Arial"/>
+        </w:rPr>
+      </w:pPr>
+      <w:r>
+        <w:rPr>
+          <w:rFonts w:ascii="Arial" w:hAnsi="Arial" w:cs="Arial"/>
+        </w:rPr>
+        <w:lastRenderedPageBreak/>
+        <w:t>Business Opportunity</w:t>
+      </w:r>
+      <w:r>
+        <w:rPr>
+          <w:rFonts w:ascii="Arial" w:hAnsi="Arial" w:cs="Arial"/>
+        </w:rPr>
+        <w:t xml:space="preserve"> …</w:t>
+      </w:r>
+    </w:p>
+    <w:p>
+      <w:pPr>
+        <w:spacing w:line="360" w:lineRule="auto"/>
+        <w:jc w:val="both"/>
+        <w:rPr>
+          <w:rFonts w:ascii="Arial" w:hAnsi="Arial" w:cs="Arial"/>
+        </w:rPr>
+      </w:pPr>
+    </w:p>
+    <w:p>
+      <w:pPr>
+        <w:spacing w:line="360" w:lineRule="auto"/>
+        <w:jc w:val="both"/>
+        <w:rPr>
+          <w:rFonts w:ascii="Arial" w:hAnsi="Arial" w:cs="Arial"/>
+        </w:rPr>
+      </w:pPr>
+    </w:p>
+    <w:p>
+      <w:pPr>
+        <w:spacing w:line="360" w:lineRule="auto"/>
+        <w:jc w:val="both"/>
+        <w:rPr>
+          <w:rFonts w:ascii="Arial" w:hAnsi="Arial" w:cs="Arial"/>
+        </w:rPr>
+      </w:pPr>
+      <w:r>
+        <w:rPr>
+          <w:rFonts w:ascii="Arial" w:hAnsi="Arial" w:cs="Arial"/>
+          <w:b/>
+          <w:bCs/>
+        </w:rPr>
+        <w:t>Persönliche Meinung abgeben</w:t>
+      </w:r>
+      <w:r>
+        <w:rPr>
+          <w:rFonts w:ascii="Arial" w:hAnsi="Arial" w:cs="Arial"/>
+          <w:b/>
+          <w:bCs/>
+        </w:rPr>
+        <w:t xml:space="preserve"> + Kleine Zusammenfassung</w:t>
+      </w:r>
+      <w:r>
+        <w:rPr>
+          <w:rFonts w:ascii="Arial" w:hAnsi="Arial" w:cs="Arial"/>
+          <w:b/>
+          <w:bCs/>
+        </w:rPr>
+        <w:t>:</w:t>
+      </w:r>
+      <w:r>
+        <w:rPr>
+          <w:rFonts w:ascii="Arial" w:hAnsi="Arial" w:cs="Arial"/>
+        </w:rPr>
+        <w:t xml:space="preserve"> We perceive the OSS community participation in Facebooks OSS projects React and PyTorch positively as they benefit from the huge number of participants.</w:t>
+      </w:r>
+      <w:r>
+        <w:rPr>
+          <w:rFonts w:ascii="Arial" w:hAnsi="Arial" w:cs="Arial"/>
+        </w:rPr>
+        <w:t xml:space="preserve"> </w:t>
+      </w:r>
+    </w:p>
+    <w:p>
+      <w:pPr>
+        <w:spacing w:line="360" w:lineRule="auto"/>
+        <w:jc w:val="both"/>
+        <w:rPr>
+          <w:rFonts w:ascii="Arial" w:hAnsi="Arial" w:cs="Arial"/>
+        </w:rPr>
+      </w:pPr>
+    </w:p>
+    <w:p>
+      <w:pPr>
+        <w:spacing w:line="360" w:lineRule="auto"/>
+        <w:jc w:val="both"/>
+        <w:rPr>
+          <w:rFonts w:ascii="Arial" w:hAnsi="Arial" w:cs="Arial"/>
+        </w:rPr>
+      </w:pPr>
+    </w:p>
+    <w:p>
+      <w:pPr>
+        <w:spacing w:line="360" w:lineRule="auto"/>
+        <w:jc w:val="both"/>
+        <w:rPr>
+          <w:rFonts w:ascii="Arial" w:hAnsi="Arial" w:cs="Arial"/>
+          <w:lang w:val="de-DE"/>
+        </w:rPr>
+      </w:pPr>
+      <w:r>
+        <w:rPr>
+          <w:rFonts w:ascii="Arial" w:hAnsi="Arial" w:cs="Arial"/>
+          <w:lang w:val="de-DE"/>
+        </w:rPr>
+        <w:t>Durch relativ große Community, da viele gleichzeitig</w:t>
+      </w:r>
+      <w:r>
+        <w:rPr>
+          <w:rFonts w:ascii="Arial" w:hAnsi="Arial" w:cs="Arial"/>
+          <w:lang w:val="de-DE"/>
+        </w:rPr>
+        <w:t xml:space="preserve"> darin arbeiten aber auch viele Fehler aufkommen können / kleine Feeatures / Schönheitsmerkmale werden nicht vernachlässigt. </w:t>
+      </w:r>
+      <w:r>
+        <w:rPr>
+          <w:lang w:val="de-DE"/>
+        </w:rPr>
+        <w:sym w:font="Wingdings" w:char="F0E0"/>
+      </w:r>
+      <w:r>
+        <w:rPr>
+          <w:rFonts w:ascii="Arial" w:hAnsi="Arial" w:cs="Arial"/>
+          <w:lang w:val="de-DE"/>
+        </w:rPr>
+        <w:t xml:space="preserve"> effizienter wenn viele an codes arbeiten als wenn nur angestellt arbeiten, dadurch wird jeder case aufgegriffen und hinterfragt. Kritisch</w:t>
+      </w:r>
+      <w:r>
+        <w:rPr>
+          <w:rFonts w:ascii="Arial" w:hAnsi="Arial" w:cs="Arial"/>
+          <w:lang w:val="de-DE"/>
+        </w:rPr>
+        <w:t xml:space="preserve"> </w:t>
+      </w:r>
+      <w:r>
+        <w:rPr>
+          <w:lang w:val="de-DE"/>
+        </w:rPr>
+        <w:sym w:font="Wingdings" w:char="F0E0"/>
+      </w:r>
+      <w:r>
+        <w:rPr>
+          <w:rFonts w:ascii="Arial" w:hAnsi="Arial" w:cs="Arial"/>
+          <w:lang w:val="de-DE"/>
+        </w:rPr>
+        <w:t xml:space="preserve"> aber im vordergrund ist auch, dass man die community gesund hält um auch softwayre qualität zu garantieren</w:t>
+      </w:r>
+      <w:r>
+        <w:rPr>
+          <w:rFonts w:ascii="Arial" w:hAnsi="Arial" w:cs="Arial"/>
+          <w:lang w:val="de-DE"/>
+        </w:rPr>
+        <w:t>. Nicht auf HOW eingehen, sondern gehen nur auf WHYs ein, da wir uns auf das Paper auf die WHYs konzentiert haben.</w:t>
+      </w:r>
+    </w:p>
+    <w:p>
+      <w:pPr>
+        <w:spacing w:line="360" w:lineRule="auto"/>
+        <w:jc w:val="both"/>
+        <w:rPr>
+          <w:rFonts w:ascii="Arial" w:hAnsi="Arial" w:cs="Arial"/>
+          <w:lang w:val="de-DE"/>
+        </w:rPr>
+      </w:pPr>
+    </w:p>
+    <w:p>
+      <w:pPr>
+        <w:spacing w:line="360" w:lineRule="auto"/>
+        <w:jc w:val="both"/>
+        <w:rPr>
+          <w:rFonts w:ascii="Arial" w:hAnsi="Arial" w:cs="Arial"/>
+          <w:lang w:val="de-DE"/>
+        </w:rPr>
+      </w:pPr>
+    </w:p>
+    <w:p>
+      <w:pPr>
+        <w:spacing w:line="360" w:lineRule="auto"/>
+        <w:jc w:val="both"/>
+        <w:rPr>
+          <w:rFonts w:ascii="Arial" w:hAnsi="Arial" w:cs="Arial"/>
+          <w:lang w:val="de-DE"/>
+        </w:rPr>
+      </w:pPr>
+      <w:r>
         <w:rPr>
           <w:rFonts w:ascii="Arial" w:hAnsi="Arial" w:cs="Arial"/>
           <w:b/>
           <w:bCs/>
           <w:lang w:val="de-DE"/>
         </w:rPr>
-      </w:pPr>
+        <w:t xml:space="preserve">Diskussion über </w:t>
+      </w:r>
       <w:r>
         <w:rPr>
           <w:rFonts w:ascii="Arial" w:hAnsi="Arial" w:cs="Arial"/>
@@ -23126,7 +24083,84 @@
           <w:bCs/>
           <w:lang w:val="de-DE"/>
         </w:rPr>
-        <w:t>Hier Gründe aufzählen und beschreiben, warum Unternehmen in OSS projects investieren.</w:t>
+        <w:t>C2: Outside technical support:</w:t>
+      </w:r>
+      <w:r>
+        <w:rPr>
+          <w:rFonts w:ascii="Arial" w:hAnsi="Arial" w:cs="Arial"/>
+          <w:lang w:val="de-DE"/>
+        </w:rPr>
+        <w:t xml:space="preserve"> Unternehmen bekommen kein</w:t>
+      </w:r>
+      <w:r>
+        <w:rPr>
+          <w:rFonts w:ascii="Arial" w:hAnsi="Arial" w:cs="Arial"/>
+          <w:lang w:val="de-DE"/>
+        </w:rPr>
+        <w:t>en kontinuerlieren außenstehenden technischen support</w:t>
+      </w:r>
+      <w:r>
+        <w:rPr>
+          <w:rFonts w:ascii="Arial" w:hAnsi="Arial" w:cs="Arial"/>
+          <w:lang w:val="de-DE"/>
+        </w:rPr>
+        <w:t xml:space="preserve">, </w:t>
+      </w:r>
+      <w:r>
+        <w:rPr>
+          <w:rFonts w:ascii="Arial" w:hAnsi="Arial" w:cs="Arial"/>
+          <w:lang w:val="de-DE"/>
+        </w:rPr>
+        <w:t xml:space="preserve">wie wir in tabelle xxx festgestellt haben. Da nur </w:t>
+      </w:r>
+      <w:r>
+        <w:rPr>
+          <w:rFonts w:ascii="Arial" w:hAnsi="Arial" w:cs="Arial"/>
+          <w:lang w:val="de-DE"/>
+        </w:rPr>
+        <w:t>Facebook</w:t>
+      </w:r>
+      <w:r>
+        <w:rPr>
+          <w:rFonts w:ascii="Arial" w:hAnsi="Arial" w:cs="Arial"/>
+          <w:lang w:val="de-DE"/>
+        </w:rPr>
+        <w:t xml:space="preserve"> mitarbeiter das projekt vorangetrieben haben. Wohl möglich gibt es untern den 100000(?) contributors eine bestimmte anzahl von support, die nicht für </w:t>
+      </w:r>
+      <w:r>
+        <w:rPr>
+          <w:rFonts w:ascii="Arial" w:hAnsi="Arial" w:cs="Arial"/>
+          <w:lang w:val="de-DE"/>
+        </w:rPr>
+        <w:t>Facebook</w:t>
+      </w:r>
+      <w:r>
+        <w:rPr>
+          <w:rFonts w:ascii="Arial" w:hAnsi="Arial" w:cs="Arial"/>
+          <w:lang w:val="de-DE"/>
+        </w:rPr>
+        <w:t xml:space="preserve"> arbeiten. Dies braucht jedoch mehr untersuchung.</w:t>
+      </w:r>
+      <w:r>
+        <w:rPr>
+          <w:rFonts w:ascii="Arial" w:hAnsi="Arial" w:cs="Arial"/>
+          <w:lang w:val="de-DE"/>
+        </w:rPr>
+        <w:t xml:space="preserve"> Wir können hier sagen, dass outside technical support keinen Grund für </w:t>
+      </w:r>
+      <w:r>
+        <w:rPr>
+          <w:rFonts w:ascii="Arial" w:hAnsi="Arial" w:cs="Arial"/>
+          <w:lang w:val="de-DE"/>
+        </w:rPr>
+        <w:t>Facebook</w:t>
+      </w:r>
+      <w:r>
+        <w:rPr>
+          <w:rFonts w:ascii="Arial" w:hAnsi="Arial" w:cs="Arial"/>
+          <w:lang w:val="de-DE"/>
+        </w:rPr>
+        <w:t xml:space="preserve"> ist in ein OSS projekt zu investieren.</w:t>
       </w:r>
     </w:p>
     <w:p>
@@ -23138,13 +24172,6 @@
           <w:lang w:val="de-DE"/>
         </w:rPr>
       </w:pPr>
-      <w:r>
-        <w:rPr>
-          <w:rFonts w:ascii="Arial" w:hAnsi="Arial" w:cs="Arial"/>
-          <w:lang w:val="de-DE"/>
-        </w:rPr>
-        <w:t>Kritisch hinterfragen, Meinung geben</w:t>
-      </w:r>
     </w:p>
     <w:p>
       <w:pPr>
@@ -23152,1218 +24179,356 @@
         <w:jc w:val="both"/>
         <w:rPr>
           <w:rFonts w:ascii="Arial" w:hAnsi="Arial" w:cs="Arial"/>
+        </w:rPr>
+      </w:pPr>
+    </w:p>
+    <w:p>
+      <w:pPr>
+        <w:spacing w:line="360" w:lineRule="auto"/>
+        <w:jc w:val="both"/>
+        <w:rPr>
+          <w:rFonts w:ascii="Arial" w:hAnsi="Arial" w:cs="Arial"/>
+          <w:color w:val="385623" w:themeColor="accent6" w:themeShade="80"/>
+        </w:rPr>
+      </w:pPr>
+      <w:r>
+        <w:rPr>
+          <w:rFonts w:ascii="Arial" w:hAnsi="Arial" w:cs="Arial"/>
+          <w:color w:val="385623" w:themeColor="accent6" w:themeShade="80"/>
+        </w:rPr>
+        <w:t xml:space="preserve">In comparison to </w:t>
+      </w:r>
+      <w:r>
+        <w:rPr>
+          <w:rFonts w:ascii="Arial" w:hAnsi="Arial" w:cs="Arial"/>
+          <w:color w:val="385623" w:themeColor="accent6" w:themeShade="80"/>
+        </w:rPr>
+        <w:t>React</w:t>
+      </w:r>
+      <w:r>
+        <w:rPr>
+          <w:rFonts w:ascii="Arial" w:hAnsi="Arial" w:cs="Arial"/>
+          <w:color w:val="385623" w:themeColor="accent6" w:themeShade="80"/>
+        </w:rPr>
+        <w:t xml:space="preserve">, the OSS project </w:t>
+      </w:r>
+      <w:r>
+        <w:rPr>
+          <w:rFonts w:ascii="Arial" w:hAnsi="Arial" w:cs="Arial"/>
+          <w:color w:val="385623" w:themeColor="accent6" w:themeShade="80"/>
+        </w:rPr>
+        <w:t>PyTorch</w:t>
+      </w:r>
+      <w:r>
+        <w:rPr>
+          <w:rFonts w:ascii="Arial" w:hAnsi="Arial" w:cs="Arial"/>
+          <w:color w:val="385623" w:themeColor="accent6" w:themeShade="80"/>
+        </w:rPr>
+        <w:t xml:space="preserve"> has 5,1 million less users, but </w:t>
+      </w:r>
+      <w:r>
+        <w:rPr>
+          <w:rFonts w:ascii="Arial" w:hAnsi="Arial" w:cs="Arial"/>
+          <w:color w:val="385623" w:themeColor="accent6" w:themeShade="80"/>
+        </w:rPr>
+        <w:t>PyTorch</w:t>
+      </w:r>
+      <w:r>
+        <w:rPr>
+          <w:rFonts w:ascii="Arial" w:hAnsi="Arial" w:cs="Arial"/>
+          <w:color w:val="385623" w:themeColor="accent6" w:themeShade="80"/>
+        </w:rPr>
+        <w:t xml:space="preserve"> has more than the double of commits and similar but less count of contributors. </w:t>
+      </w:r>
+      <w:r>
+        <w:rPr>
+          <w:rFonts w:ascii="Arial" w:hAnsi="Arial" w:cs="Arial"/>
+          <w:color w:val="385623" w:themeColor="accent6" w:themeShade="80"/>
+        </w:rPr>
+        <w:t>PyTorch</w:t>
+      </w:r>
+      <w:r>
+        <w:rPr>
+          <w:rFonts w:ascii="Arial" w:hAnsi="Arial" w:cs="Arial"/>
+          <w:color w:val="385623" w:themeColor="accent6" w:themeShade="80"/>
+        </w:rPr>
+        <w:t xml:space="preserve"> has approximately hundred contributor more than </w:t>
+      </w:r>
+      <w:r>
+        <w:rPr>
+          <w:rFonts w:ascii="Arial" w:hAnsi="Arial" w:cs="Arial"/>
+          <w:color w:val="385623" w:themeColor="accent6" w:themeShade="80"/>
+        </w:rPr>
+        <w:t>React</w:t>
+      </w:r>
+      <w:r>
+        <w:rPr>
+          <w:rFonts w:ascii="Arial" w:hAnsi="Arial" w:cs="Arial"/>
+          <w:color w:val="385623" w:themeColor="accent6" w:themeShade="80"/>
+        </w:rPr>
+        <w:t xml:space="preserve">, even though the </w:t>
+      </w:r>
+      <w:r>
+        <w:rPr>
+          <w:rFonts w:ascii="Arial" w:hAnsi="Arial" w:cs="Arial"/>
+          <w:color w:val="385623" w:themeColor="accent6" w:themeShade="80"/>
+        </w:rPr>
+        <w:t>PyTorch</w:t>
+      </w:r>
+      <w:r>
+        <w:rPr>
+          <w:rFonts w:ascii="Arial" w:hAnsi="Arial" w:cs="Arial"/>
+          <w:color w:val="385623" w:themeColor="accent6" w:themeShade="80"/>
+        </w:rPr>
+        <w:t xml:space="preserve">  project started 4 years later than </w:t>
+      </w:r>
+      <w:r>
+        <w:rPr>
+          <w:rFonts w:ascii="Arial" w:hAnsi="Arial" w:cs="Arial"/>
+          <w:color w:val="385623" w:themeColor="accent6" w:themeShade="80"/>
+        </w:rPr>
+        <w:t>React</w:t>
+      </w:r>
+      <w:r>
+        <w:rPr>
+          <w:rFonts w:ascii="Arial" w:hAnsi="Arial" w:cs="Arial"/>
+          <w:color w:val="385623" w:themeColor="accent6" w:themeShade="80"/>
+        </w:rPr>
+        <w:t xml:space="preserve">. </w:t>
+      </w:r>
+      <w:r>
+        <w:rPr>
+          <w:rFonts w:ascii="Arial" w:hAnsi="Arial" w:cs="Arial"/>
+          <w:color w:val="385623" w:themeColor="accent6" w:themeShade="80"/>
+          <w:highlight w:val="yellow"/>
+        </w:rPr>
+        <w:t>Ein Diagramm Vergleich hier wäre nice!</w:t>
+      </w:r>
+    </w:p>
+    <w:p>
+      <w:pPr>
+        <w:spacing w:line="360" w:lineRule="auto"/>
+        <w:jc w:val="both"/>
+        <w:rPr>
+          <w:rFonts w:ascii="Arial" w:hAnsi="Arial" w:cs="Arial"/>
+        </w:rPr>
+      </w:pPr>
+    </w:p>
+    <w:p>
+      <w:pPr>
+        <w:spacing w:line="360" w:lineRule="auto"/>
+        <w:jc w:val="both"/>
+        <w:rPr>
+          <w:rFonts w:ascii="Arial" w:hAnsi="Arial" w:cs="Arial"/>
           <w:lang w:val="de-DE"/>
         </w:rPr>
       </w:pPr>
-      <w:r>
+    </w:p>
+    <w:p>
+      <w:pPr>
+        <w:spacing w:line="360" w:lineRule="auto"/>
+        <w:jc w:val="both"/>
+        <w:rPr>
+          <w:rFonts w:ascii="Arial" w:hAnsi="Arial" w:cs="Arial"/>
+          <w:color w:val="C00000"/>
+          <w:lang w:val="en-GB"/>
+        </w:rPr>
+      </w:pPr>
+    </w:p>
+    <w:p>
+      <w:pPr>
+        <w:spacing w:line="360" w:lineRule="auto"/>
+        <w:jc w:val="both"/>
+        <w:rPr>
+          <w:rFonts w:ascii="Arial" w:hAnsi="Arial" w:cs="Arial"/>
+          <w:color w:val="C00000"/>
+        </w:rPr>
+      </w:pPr>
+      <w:r>
+        <w:rPr>
+          <w:rFonts w:ascii="Arial" w:hAnsi="Arial" w:cs="Arial"/>
+          <w:color w:val="C00000"/>
+        </w:rPr>
+        <w:lastRenderedPageBreak/>
+        <w:t xml:space="preserve">Although we do not have a complete knowledge of the companies’ intentions, we could learn about company actions, visions, goals, market share, and values based on the information gathered from company websites, news articles, personal blogs, commit comments, and other documents. Therefore, we conducted an extensive Internet search for the materials relevant to this study: </w:t>
+      </w:r>
+      <w:r>
+        <w:rPr>
+          <w:rFonts w:ascii="Arial" w:hAnsi="Arial" w:cs="Arial"/>
+          <w:color w:val="C00000"/>
+        </w:rPr>
+        <w:fldChar w:fldCharType="begin"/>
+      </w:r>
+      <w:r>
+        <w:rPr>
+          <w:rFonts w:ascii="Arial" w:hAnsi="Arial" w:cs="Arial"/>
+          <w:color w:val="C00000"/>
+        </w:rPr>
+        <w:instrText xml:space="preserve"> ADDIN ZOTERO_ITEM CSL_CITATION {"citationID":"V92nJpkk","properties":{"formattedCitation":"(Zhou et al., 2016, p. 9)","plainCitation":"(Zhou et al., 2016, p. 9)","noteIndex":0},"citationItems":[{"id":1480,"uris":["http://zotero.org/users/5092641/items/22GRFDUH"],"uri":["http://zotero.org/users/5092641/items/22GRFDUH"],"itemData":{"id":1480,"type":"article-journal","container-title":"ACM Transactions on Software Engineering and Methodology","DOI":"10.1145/2876443","ISSN":"1049-331X, 1557-7392","issue":"2","journalAbbreviation":"ACM Trans. Softw. Eng. Methodol.","language":"en","page":"1-29","source":"DOI.org (Crossref)","title":"Inflow and Retention in OSS Communities with Commercial Involvement: A Case Study of Three Hybrid Projects","title-short":"Inflow and Retention in OSS Communities with Commercial Involvement","URL":"https://dl.acm.org/doi/10.1145/2876443","volume":"25","author":[{"family":"Zhou","given":"Minghui"},{"family":"Mockus","given":"Audris"},{"family":"Ma","given":"Xiujuan"},{"family":"Zhang","given":"Lu"},{"family":"Mei","given":"Hong"}],"accessed":{"date-parts":[["2020",12,25]]},"issued":{"date-parts":[["2016",5,16]]}},"locator":"9"}],"schema":"https://github.com/citation-style-language/schema/raw/master/csl-citation.json"} </w:instrText>
+      </w:r>
+      <w:r>
+        <w:rPr>
+          <w:rFonts w:ascii="Arial" w:hAnsi="Arial" w:cs="Arial"/>
+          <w:color w:val="C00000"/>
+        </w:rPr>
+        <w:fldChar w:fldCharType="separate"/>
+      </w:r>
+      <w:r>
+        <w:rPr>
+          <w:rFonts w:ascii="Arial" w:hAnsi="Arial" w:cs="Arial"/>
+          <w:color w:val="C00000"/>
+        </w:rPr>
+        <w:t>(Zhou et al., 2016, p. 9)</w:t>
+      </w:r>
+      <w:r>
+        <w:rPr>
+          <w:rFonts w:ascii="Arial" w:hAnsi="Arial" w:cs="Arial"/>
+          <w:color w:val="C00000"/>
+        </w:rPr>
+        <w:fldChar w:fldCharType="end"/>
+      </w:r>
+    </w:p>
+    <w:p>
+      <w:pPr>
+        <w:spacing w:line="360" w:lineRule="auto"/>
+        <w:jc w:val="both"/>
+        <w:rPr>
+          <w:rFonts w:ascii="Arial" w:hAnsi="Arial" w:cs="Arial"/>
+          <w:color w:val="C00000"/>
+        </w:rPr>
+      </w:pPr>
+    </w:p>
+    <w:p>
+      <w:pPr>
+        <w:spacing w:line="360" w:lineRule="auto"/>
+        <w:jc w:val="both"/>
+        <w:rPr>
+          <w:rFonts w:ascii="Arial" w:hAnsi="Arial" w:cs="Arial"/>
+        </w:rPr>
+      </w:pPr>
+    </w:p>
+    <w:p>
+      <w:pPr>
+        <w:spacing w:line="360" w:lineRule="auto"/>
+        <w:jc w:val="both"/>
+        <w:rPr>
+          <w:rFonts w:ascii="Arial" w:hAnsi="Arial" w:cs="Arial"/>
+          <w:color w:val="C00000"/>
+          <w:lang w:val="de-DE"/>
+        </w:rPr>
+      </w:pPr>
+      <w:r>
+        <w:rPr>
+          <w:rFonts w:ascii="Arial" w:hAnsi="Arial" w:cs="Arial"/>
+          <w:color w:val="C00000"/>
+          <w:lang w:val="de-DE"/>
+        </w:rPr>
+        <w:t>In dem paper wird nur gesagt, dass OSS durch den US staat gefördert werden sollte indem</w:t>
+      </w:r>
+      <w:r>
+        <w:rPr>
+          <w:rFonts w:ascii="Arial" w:hAnsi="Arial" w:cs="Arial"/>
+          <w:color w:val="C00000"/>
+          <w:lang w:val="de-DE"/>
+        </w:rPr>
+        <w:t xml:space="preserve"> die bevölkerung ihren teil dazu beiträgt und vom government gefunded und gemanged wird. Es gibt keine direkten bezug von OSS projects im unternehmen, aber allgemein werden diese unternehmen wie </w:t>
+      </w:r>
+      <w:r>
+        <w:rPr>
+          <w:rFonts w:ascii="Arial" w:hAnsi="Arial" w:cs="Arial"/>
+          <w:color w:val="C00000"/>
+          <w:lang w:val="de-DE"/>
+        </w:rPr>
+        <w:t>Facebook</w:t>
+      </w:r>
+      <w:r>
+        <w:rPr>
+          <w:rFonts w:ascii="Arial" w:hAnsi="Arial" w:cs="Arial"/>
+          <w:color w:val="C00000"/>
+          <w:lang w:val="de-DE"/>
+        </w:rPr>
+        <w:t xml:space="preserve"> immer wieder erwähnt und sozusagen als vorreiter bzw. vorbild genommen wie man OSS projects erfolgreich durchzieht</w:t>
+      </w:r>
+    </w:p>
+    <w:p>
+      <w:pPr>
+        <w:spacing w:line="360" w:lineRule="auto"/>
+        <w:jc w:val="both"/>
+        <w:rPr>
+          <w:rFonts w:ascii="Arial" w:hAnsi="Arial" w:cs="Arial"/>
+          <w:color w:val="C00000"/>
+          <w:lang w:val="de-DE"/>
+        </w:rPr>
+      </w:pPr>
+      <w:r>
+        <w:rPr>
+          <w:rFonts w:ascii="Arial" w:hAnsi="Arial" w:cs="Arial"/>
+          <w:color w:val="C00000"/>
+        </w:rPr>
+        <w:t xml:space="preserve">The reasons to build public software in the United States are thus both negative and </w:t>
+      </w:r>
+      <w:r>
+        <w:rPr>
+          <w:rFonts w:ascii="Arial" w:hAnsi="Arial" w:cs="Arial"/>
+          <w:color w:val="C00000"/>
+        </w:rPr>
+        <w:t>React</w:t>
+      </w:r>
+      <w:r>
+        <w:rPr>
+          <w:rFonts w:ascii="Arial" w:hAnsi="Arial" w:cs="Arial"/>
+          <w:color w:val="C00000"/>
+        </w:rPr>
+        <w:t xml:space="preserve">ive to recent events on one hand, as well as positive and of long standing on the other. We wish to stop the threats that commercial- driven social media pose to our democratic culture (a negative reason), but also to build a healthier civic and community life than we have ever had. Positive motivations like those have spurred various efforts to innovate over the past 20 years, encouraged by the surprising success of free and open source software (e.g., Linux, Apache, Firefox, Wordpress, and Drupal) and the very democratically operated Wikipedia, powered by the MediaWiki software, which is licensed under the GNU General Public License v2+. </w:t>
+      </w:r>
+      <w:r>
+        <w:rPr>
+          <w:rFonts w:ascii="Arial" w:hAnsi="Arial" w:cs="Arial"/>
+          <w:color w:val="C00000"/>
+        </w:rPr>
+        <w:fldChar w:fldCharType="begin"/>
+      </w:r>
+      <w:r>
+        <w:rPr>
+          <w:rFonts w:ascii="Arial" w:hAnsi="Arial" w:cs="Arial"/>
+          <w:color w:val="C00000"/>
+        </w:rPr>
+        <w:instrText xml:space="preserve"> ADDIN ZOTERO_ITEM CSL_CITATION {"citationID":"vcb1pPQf","properties":{"formattedCitation":"(Gastil &amp; Davies, 2020, p. 4)","plainCitation":"(Gastil &amp; Davies, 2020, p. 4)","noteIndex":0},"citationItems":[{"id":1484,"uris":["http://zotero.org/users/5092641/items/YS9TXGGE"],"uri":["http://zotero.org/users/5092641/items/YS9TXGGE"],"itemData":{"id":1484,"type":"article-journal","container-title":"Digital Government: Research and Practice","DOI":"10.1145/3342194","ISSN":"2691-199X, 2639-0175","issue":"1","journalAbbreviation":"Digit. Gov.: Res. Pract.","language":"en","page":"1-15","source":"DOI.org (Crossref)","title":"Digital Democracy: Episode IV—A New Hope*: How a Corporation for Public Software Could Transform Digital Engagement for Government and Civil Society","title-short":"Digital Democracy","URL":"https://dl.acm.org/doi/10.1145/3342194","volume":"1","author":[{"family":"Gastil","given":"John"},{"family":"Davies","given":"Todd"}],"accessed":{"date-parts":[["2020",12,25]]},"issued":{"date-parts":[["2020",2,18]]}},"locator":"4"}],"schema":"https://github.com/citation-style-language/schema/raw/master/csl-citation.json"} </w:instrText>
+      </w:r>
+      <w:r>
+        <w:rPr>
+          <w:rFonts w:ascii="Arial" w:hAnsi="Arial" w:cs="Arial"/>
+          <w:color w:val="C00000"/>
+        </w:rPr>
+        <w:fldChar w:fldCharType="separate"/>
+      </w:r>
+      <w:r>
+        <w:rPr>
+          <w:rFonts w:ascii="Arial" w:hAnsi="Arial" w:cs="Arial"/>
+          <w:color w:val="C00000"/>
+          <w:lang w:val="de-DE"/>
+        </w:rPr>
+        <w:t>(Gastil &amp; Davies, 2020, p. 4)</w:t>
+      </w:r>
+      <w:r>
+        <w:rPr>
+          <w:rFonts w:ascii="Arial" w:hAnsi="Arial" w:cs="Arial"/>
+          <w:color w:val="C00000"/>
+        </w:rPr>
+        <w:fldChar w:fldCharType="end"/>
+      </w:r>
+    </w:p>
+    <w:p>
+      <w:pPr>
+        <w:spacing w:line="360" w:lineRule="auto"/>
+        <w:jc w:val="both"/>
         <w:rPr>
           <w:rFonts w:ascii="Arial" w:hAnsi="Arial" w:cs="Arial"/>
           <w:b/>
           <w:bCs/>
           <w:lang w:val="de-DE"/>
         </w:rPr>
-        <w:t xml:space="preserve">Diskussion über </w:t>
-      </w:r>
-      <w:r>
-        <w:rPr>
-          <w:rFonts w:ascii="Arial" w:hAnsi="Arial" w:cs="Arial"/>
-          <w:b/>
-          <w:bCs/>
-          <w:lang w:val="de-DE"/>
-        </w:rPr>
-        <w:t>C1: Software quality:</w:t>
-      </w:r>
-      <w:r>
-        <w:rPr>
-          <w:rFonts w:ascii="Arial" w:hAnsi="Arial" w:cs="Arial"/>
-          <w:lang w:val="de-DE"/>
-        </w:rPr>
-        <w:t xml:space="preserve"> Ist der wichtigste Grund </w:t>
-      </w:r>
-      <w:r>
-        <w:rPr>
-          <w:rFonts w:ascii="Arial" w:hAnsi="Arial" w:cs="Arial"/>
-          <w:lang w:val="de-DE"/>
-        </w:rPr>
-        <w:t xml:space="preserve">von allen </w:t>
-      </w:r>
-      <w:r>
-        <w:rPr>
-          <w:rFonts w:ascii="Arial" w:hAnsi="Arial" w:cs="Arial"/>
-          <w:lang w:val="de-DE"/>
-        </w:rPr>
-        <w:t xml:space="preserve">für Unternehmen in OSS projekts zu investieren. Wie wird software quality denn beschrieben? Nennen. </w:t>
-      </w:r>
-      <w:r>
-        <w:rPr>
-          <w:rFonts w:ascii="Arial" w:hAnsi="Arial" w:cs="Arial"/>
-          <w:lang w:val="de-DE"/>
-        </w:rPr>
-        <w:t xml:space="preserve">Durch relativ große Community, da viele gleichzeitig darin arbeiten aber auch viele Fehler aufkommen können / kleine Feeatures / Schönheitsmerkmale werden nicht vernachlässigt. </w:t>
-      </w:r>
-      <w:r>
-        <w:rPr>
-          <w:lang w:val="de-DE"/>
-        </w:rPr>
-        <w:sym w:font="Wingdings" w:char="F0E0"/>
-      </w:r>
-      <w:r>
-        <w:rPr>
-          <w:rFonts w:ascii="Arial" w:hAnsi="Arial" w:cs="Arial"/>
-          <w:lang w:val="de-DE"/>
-        </w:rPr>
-        <w:t xml:space="preserve"> effizienter wenn viele an codes arbeiten als wenn nur angestellt arbeiten, dadurch wird jeder case aufgegriffen und hinterfragt. Kritisch</w:t>
-      </w:r>
-      <w:r>
-        <w:rPr>
-          <w:rFonts w:ascii="Arial" w:hAnsi="Arial" w:cs="Arial"/>
-          <w:lang w:val="de-DE"/>
-        </w:rPr>
-        <w:t xml:space="preserve"> </w:t>
-      </w:r>
-      <w:r>
-        <w:rPr>
-          <w:lang w:val="de-DE"/>
-        </w:rPr>
-        <w:sym w:font="Wingdings" w:char="F0E0"/>
-      </w:r>
-      <w:r>
-        <w:rPr>
-          <w:rFonts w:ascii="Arial" w:hAnsi="Arial" w:cs="Arial"/>
-          <w:lang w:val="de-DE"/>
-        </w:rPr>
-        <w:t xml:space="preserve"> aber im vordergrund ist auch, dass man die community gesund hält um auch softwayre qualität zu garantieren</w:t>
-      </w:r>
-      <w:r>
-        <w:rPr>
-          <w:rFonts w:ascii="Arial" w:hAnsi="Arial" w:cs="Arial"/>
-          <w:lang w:val="de-DE"/>
-        </w:rPr>
-        <w:t>. Nicht auf HOW eingehen, sondern gehen nur auf WHYs ein, da wir uns auf das Paper auf die WHYs konzentiert haben.</w:t>
-      </w:r>
-    </w:p>
-    <w:p>
-      <w:pPr>
-        <w:spacing w:line="360" w:lineRule="auto"/>
-        <w:jc w:val="both"/>
-        <w:rPr>
-          <w:rFonts w:ascii="Arial" w:hAnsi="Arial" w:cs="Arial"/>
-          <w:lang w:val="de-DE"/>
-        </w:rPr>
-      </w:pPr>
-      <w:r>
-        <w:rPr>
-          <w:rFonts w:ascii="Arial" w:hAnsi="Arial" w:cs="Arial"/>
-          <w:b/>
-          <w:bCs/>
-          <w:lang w:val="de-DE"/>
-        </w:rPr>
-        <w:t xml:space="preserve">Diskussion über </w:t>
-      </w:r>
-      <w:r>
-        <w:rPr>
-          <w:rFonts w:ascii="Arial" w:hAnsi="Arial" w:cs="Arial"/>
-          <w:b/>
-          <w:bCs/>
-          <w:lang w:val="de-DE"/>
-        </w:rPr>
-        <w:t>C2: Outside technical support:</w:t>
-      </w:r>
-      <w:r>
-        <w:rPr>
-          <w:rFonts w:ascii="Arial" w:hAnsi="Arial" w:cs="Arial"/>
-          <w:lang w:val="de-DE"/>
-        </w:rPr>
-        <w:t xml:space="preserve"> Unternehmen bekommen kein</w:t>
-      </w:r>
-      <w:r>
-        <w:rPr>
-          <w:rFonts w:ascii="Arial" w:hAnsi="Arial" w:cs="Arial"/>
-          <w:lang w:val="de-DE"/>
-        </w:rPr>
-        <w:t>en kontinuerlieren außenstehenden technischen support</w:t>
-      </w:r>
-      <w:r>
-        <w:rPr>
-          <w:rFonts w:ascii="Arial" w:hAnsi="Arial" w:cs="Arial"/>
-          <w:lang w:val="de-DE"/>
-        </w:rPr>
-        <w:t xml:space="preserve">, </w:t>
-      </w:r>
-      <w:r>
-        <w:rPr>
-          <w:rFonts w:ascii="Arial" w:hAnsi="Arial" w:cs="Arial"/>
-          <w:lang w:val="de-DE"/>
-        </w:rPr>
-        <w:t xml:space="preserve">wie wir in tabelle xxx festgestellt haben. Da nur </w:t>
-      </w:r>
-      <w:r>
-        <w:rPr>
-          <w:rFonts w:ascii="Arial" w:hAnsi="Arial" w:cs="Arial"/>
-          <w:lang w:val="de-DE"/>
-        </w:rPr>
-        <w:t>Facebook</w:t>
-      </w:r>
-      <w:r>
-        <w:rPr>
-          <w:rFonts w:ascii="Arial" w:hAnsi="Arial" w:cs="Arial"/>
-          <w:lang w:val="de-DE"/>
-        </w:rPr>
-        <w:t xml:space="preserve"> mitarbeiter das projekt vorangetrieben haben. Wohl möglich gibt es untern den 100000(?) contributors eine bestimmte anzahl von support, die nicht für </w:t>
-      </w:r>
-      <w:r>
-        <w:rPr>
-          <w:rFonts w:ascii="Arial" w:hAnsi="Arial" w:cs="Arial"/>
-          <w:lang w:val="de-DE"/>
-        </w:rPr>
-        <w:t>Facebook</w:t>
-      </w:r>
-      <w:r>
-        <w:rPr>
-          <w:rFonts w:ascii="Arial" w:hAnsi="Arial" w:cs="Arial"/>
-          <w:lang w:val="de-DE"/>
-        </w:rPr>
-        <w:t xml:space="preserve"> arbeiten. Dies braucht jedoch mehr untersuchung.</w:t>
-      </w:r>
-      <w:r>
-        <w:rPr>
-          <w:rFonts w:ascii="Arial" w:hAnsi="Arial" w:cs="Arial"/>
-          <w:lang w:val="de-DE"/>
-        </w:rPr>
-        <w:t xml:space="preserve"> Wir können hier sagen, dass outside technical support keinen Grund für </w:t>
-      </w:r>
-      <w:r>
-        <w:rPr>
-          <w:rFonts w:ascii="Arial" w:hAnsi="Arial" w:cs="Arial"/>
-          <w:lang w:val="de-DE"/>
-        </w:rPr>
-        <w:t>Facebook</w:t>
-      </w:r>
-      <w:r>
-        <w:rPr>
-          <w:rFonts w:ascii="Arial" w:hAnsi="Arial" w:cs="Arial"/>
-          <w:lang w:val="de-DE"/>
-        </w:rPr>
-        <w:t xml:space="preserve"> ist in ein OSS projekt zu investieren.</w:t>
-      </w:r>
-    </w:p>
-    <w:p>
-      <w:pPr>
-        <w:spacing w:line="360" w:lineRule="auto"/>
-        <w:jc w:val="both"/>
-        <w:rPr>
-          <w:rFonts w:ascii="Arial" w:hAnsi="Arial" w:cs="Arial"/>
-          <w:lang w:val="de-DE"/>
-        </w:rPr>
-      </w:pPr>
-    </w:p>
-    <w:p>
-      <w:pPr>
-        <w:spacing w:line="360" w:lineRule="auto"/>
-        <w:jc w:val="both"/>
-        <w:rPr>
-          <w:rFonts w:ascii="Arial" w:hAnsi="Arial" w:cs="Arial"/>
-          <w:lang w:val="de-DE"/>
-        </w:rPr>
-      </w:pPr>
-    </w:p>
-    <w:p>
-      <w:pPr>
-        <w:spacing w:line="360" w:lineRule="auto"/>
-        <w:jc w:val="both"/>
-        <w:rPr>
-          <w:rFonts w:ascii="Arial" w:hAnsi="Arial" w:cs="Arial"/>
-        </w:rPr>
-      </w:pPr>
-      <w:r>
-        <w:rPr>
-          <w:rFonts w:ascii="Arial" w:hAnsi="Arial" w:cs="Arial"/>
-        </w:rPr>
-        <w:t xml:space="preserve">We limit our investigations on the commercial objectives of companies and find out that </w:t>
-      </w:r>
-      <w:r>
-        <w:rPr>
-          <w:rFonts w:ascii="Arial" w:hAnsi="Arial" w:cs="Arial"/>
-          <w:highlight w:val="yellow"/>
-        </w:rPr>
-        <w:t>C1 zB</w:t>
-      </w:r>
-      <w:r>
-        <w:rPr>
-          <w:rFonts w:ascii="Arial" w:hAnsi="Arial" w:cs="Arial"/>
-        </w:rPr>
-        <w:t xml:space="preserve"> has the highest number of crosses in our finding table x. </w:t>
-      </w:r>
-    </w:p>
-    <w:p>
-      <w:pPr>
-        <w:spacing w:line="360" w:lineRule="auto"/>
-        <w:jc w:val="both"/>
-        <w:rPr>
-          <w:rFonts w:ascii="Arial" w:hAnsi="Arial" w:cs="Arial"/>
-        </w:rPr>
-      </w:pPr>
-      <w:r>
-        <w:rPr>
-          <w:rFonts w:ascii="Arial" w:hAnsi="Arial" w:cs="Arial"/>
-        </w:rPr>
-        <w:t>This indicates that…</w:t>
-      </w:r>
-    </w:p>
-    <w:p>
-      <w:pPr>
-        <w:spacing w:line="360" w:lineRule="auto"/>
-        <w:jc w:val="both"/>
-        <w:rPr>
-          <w:rFonts w:ascii="Arial" w:hAnsi="Arial" w:cs="Arial"/>
-        </w:rPr>
-      </w:pPr>
-      <w:r>
-        <w:rPr>
-          <w:rFonts w:ascii="Arial" w:hAnsi="Arial" w:cs="Arial"/>
-        </w:rPr>
-        <w:t>However, another paper mentioned that…</w:t>
-      </w:r>
-    </w:p>
-    <w:p>
-      <w:pPr>
-        <w:spacing w:line="360" w:lineRule="auto"/>
-        <w:jc w:val="both"/>
-        <w:rPr>
-          <w:rFonts w:ascii="Arial" w:hAnsi="Arial" w:cs="Arial"/>
-        </w:rPr>
-      </w:pPr>
-    </w:p>
-    <w:p>
-      <w:pPr>
-        <w:spacing w:line="360" w:lineRule="auto"/>
-        <w:jc w:val="both"/>
-        <w:rPr>
-          <w:rFonts w:ascii="Arial" w:hAnsi="Arial" w:cs="Arial"/>
-          <w:b/>
-          <w:bCs/>
-          <w:lang w:val="de-DE"/>
-        </w:rPr>
-      </w:pPr>
-      <w:r>
-        <w:rPr>
-          <w:rFonts w:ascii="Arial" w:hAnsi="Arial" w:cs="Arial"/>
-          <w:b/>
-          <w:bCs/>
-          <w:lang w:val="de-DE"/>
-        </w:rPr>
-        <w:t xml:space="preserve">Warum haben wir </w:t>
-      </w:r>
-      <w:r>
-        <w:rPr>
-          <w:rFonts w:ascii="Arial" w:hAnsi="Arial" w:cs="Arial"/>
-          <w:b/>
-          <w:bCs/>
-          <w:lang w:val="de-DE"/>
-        </w:rPr>
-        <w:t>PyTorch</w:t>
-      </w:r>
-      <w:r>
-        <w:rPr>
-          <w:rFonts w:ascii="Arial" w:hAnsi="Arial" w:cs="Arial"/>
-          <w:b/>
-          <w:bCs/>
-          <w:lang w:val="de-DE"/>
-        </w:rPr>
-        <w:t xml:space="preserve"> und </w:t>
-      </w:r>
-      <w:r>
-        <w:rPr>
-          <w:rFonts w:ascii="Arial" w:hAnsi="Arial" w:cs="Arial"/>
-          <w:b/>
-          <w:bCs/>
-          <w:lang w:val="de-DE"/>
-        </w:rPr>
-        <w:t>React</w:t>
-      </w:r>
-      <w:r>
-        <w:rPr>
-          <w:rFonts w:ascii="Arial" w:hAnsi="Arial" w:cs="Arial"/>
-          <w:b/>
-          <w:bCs/>
-          <w:lang w:val="de-DE"/>
-        </w:rPr>
-        <w:t xml:space="preserve"> gewählt?</w:t>
-      </w:r>
-    </w:p>
-    <w:p>
-      <w:pPr>
-        <w:spacing w:line="360" w:lineRule="auto"/>
-        <w:jc w:val="both"/>
-        <w:rPr>
-          <w:rFonts w:ascii="Arial" w:hAnsi="Arial" w:cs="Arial"/>
-          <w:b/>
-          <w:bCs/>
-          <w:lang w:val="de-DE"/>
-        </w:rPr>
-      </w:pPr>
-      <w:r>
-        <w:rPr>
-          <w:rFonts w:ascii="Arial" w:hAnsi="Arial" w:cs="Arial"/>
-          <w:b/>
-          <w:bCs/>
-          <w:lang w:val="de-DE"/>
-        </w:rPr>
-        <w:lastRenderedPageBreak/>
-        <w:t>Was haben wir daraus für Gründe erkannt, warum Unternehmen in OSS projekten investieren?</w:t>
-      </w:r>
-    </w:p>
-    <w:p>
-      <w:pPr>
-        <w:spacing w:line="360" w:lineRule="auto"/>
-        <w:jc w:val="both"/>
-        <w:rPr>
-          <w:rFonts w:ascii="Arial" w:hAnsi="Arial" w:cs="Arial"/>
-        </w:rPr>
-      </w:pPr>
-      <w:r>
-        <w:rPr>
-          <w:rFonts w:ascii="Arial" w:hAnsi="Arial" w:cs="Arial"/>
-        </w:rPr>
-        <w:t xml:space="preserve">We saw </w:t>
-      </w:r>
-      <w:r>
-        <w:rPr>
-          <w:rFonts w:ascii="Arial" w:hAnsi="Arial" w:cs="Arial"/>
-          <w:highlight w:val="yellow"/>
-        </w:rPr>
-        <w:t>C1 zB</w:t>
-      </w:r>
-      <w:r>
-        <w:rPr>
-          <w:rFonts w:ascii="Arial" w:hAnsi="Arial" w:cs="Arial"/>
-        </w:rPr>
-        <w:t xml:space="preserve"> as the most important reason for company to invest into OSS projects.</w:t>
-      </w:r>
-    </w:p>
-    <w:p>
-      <w:pPr>
-        <w:spacing w:line="360" w:lineRule="auto"/>
-        <w:jc w:val="both"/>
-        <w:rPr>
-          <w:rFonts w:ascii="Arial" w:hAnsi="Arial" w:cs="Arial"/>
-        </w:rPr>
-      </w:pPr>
-    </w:p>
-    <w:p>
-      <w:pPr>
-        <w:pStyle w:val="Listenabsatz"/>
-        <w:numPr>
-          <w:ilvl w:val="0"/>
-          <w:numId w:val="20"/>
-        </w:numPr>
-        <w:spacing w:line="360" w:lineRule="auto"/>
-        <w:jc w:val="both"/>
-        <w:rPr>
-          <w:rFonts w:ascii="Arial" w:hAnsi="Arial" w:cs="Arial"/>
-          <w:lang w:val="de-DE"/>
-        </w:rPr>
-      </w:pPr>
-      <w:r>
-        <w:rPr>
-          <w:rFonts w:ascii="Arial" w:hAnsi="Arial" w:cs="Arial"/>
-          <w:lang w:val="de-DE"/>
-        </w:rPr>
-        <w:t>Das besondere wäre in unserem Term Paper, dass unser Modell angewendet werden kann, um Gründe zu finden warum ein IT Unternehmen in FLOSS porjects intervestiert, ohne dabei auf die leute zu zugehen und Interviews durchzuführen.</w:t>
-      </w:r>
-    </w:p>
-    <w:p>
-      <w:pPr>
-        <w:spacing w:line="360" w:lineRule="auto"/>
-        <w:jc w:val="both"/>
-        <w:rPr>
-          <w:rFonts w:ascii="Arial" w:hAnsi="Arial" w:cs="Arial"/>
-          <w:lang w:val="de-DE"/>
-        </w:rPr>
-      </w:pPr>
-    </w:p>
-    <w:p>
-      <w:pPr>
-        <w:spacing w:line="360" w:lineRule="auto"/>
-        <w:jc w:val="both"/>
-        <w:rPr>
-          <w:rFonts w:ascii="Arial" w:hAnsi="Arial" w:cs="Arial"/>
-          <w:b/>
-          <w:bCs/>
-          <w:lang w:val="de-DE"/>
-        </w:rPr>
-      </w:pPr>
-      <w:r>
-        <w:rPr>
-          <w:rFonts w:ascii="Arial" w:hAnsi="Arial" w:cs="Arial"/>
-          <w:b/>
-          <w:bCs/>
-          <w:lang w:val="de-DE"/>
-        </w:rPr>
-        <w:t xml:space="preserve">Unterschiede zu der Intensität der Commits und den Entwicklungsjahren von </w:t>
-      </w:r>
-      <w:r>
-        <w:rPr>
-          <w:rFonts w:ascii="Arial" w:hAnsi="Arial" w:cs="Arial"/>
-          <w:b/>
-          <w:bCs/>
-          <w:lang w:val="de-DE"/>
-        </w:rPr>
-        <w:t>React</w:t>
-      </w:r>
-      <w:r>
-        <w:rPr>
-          <w:rFonts w:ascii="Arial" w:hAnsi="Arial" w:cs="Arial"/>
-          <w:b/>
-          <w:bCs/>
-          <w:lang w:val="de-DE"/>
-        </w:rPr>
-        <w:t xml:space="preserve"> und </w:t>
-      </w:r>
-      <w:r>
-        <w:rPr>
-          <w:rFonts w:ascii="Arial" w:hAnsi="Arial" w:cs="Arial"/>
-          <w:b/>
-          <w:bCs/>
-          <w:lang w:val="de-DE"/>
-        </w:rPr>
-        <w:t>PyTorch</w:t>
-      </w:r>
-      <w:r>
-        <w:rPr>
-          <w:rFonts w:ascii="Arial" w:hAnsi="Arial" w:cs="Arial"/>
-          <w:b/>
-          <w:bCs/>
-          <w:lang w:val="de-DE"/>
-        </w:rPr>
-        <w:t xml:space="preserve"> geben:</w:t>
-      </w:r>
-    </w:p>
-    <w:p>
-      <w:pPr>
-        <w:spacing w:line="360" w:lineRule="auto"/>
-        <w:jc w:val="both"/>
-        <w:rPr>
-          <w:rFonts w:ascii="Arial" w:hAnsi="Arial" w:cs="Arial"/>
-          <w:b/>
-          <w:bCs/>
-          <w:lang w:val="en-GB"/>
-        </w:rPr>
-      </w:pPr>
-      <w:r>
-        <w:rPr>
-          <w:rFonts w:ascii="Arial" w:hAnsi="Arial" w:cs="Arial"/>
-          <w:b/>
-          <w:bCs/>
-          <w:lang w:val="en-GB"/>
-        </w:rPr>
-        <w:t>….</w:t>
-      </w:r>
-    </w:p>
-    <w:p>
-      <w:pPr>
-        <w:spacing w:line="360" w:lineRule="auto"/>
-        <w:jc w:val="both"/>
-        <w:rPr>
-          <w:rFonts w:ascii="Arial" w:hAnsi="Arial" w:cs="Arial"/>
-          <w:color w:val="C00000"/>
-          <w:lang w:val="en-GB"/>
-        </w:rPr>
-      </w:pPr>
-    </w:p>
-    <w:p>
-      <w:pPr>
-        <w:spacing w:line="360" w:lineRule="auto"/>
-        <w:jc w:val="both"/>
-        <w:rPr>
-          <w:rFonts w:ascii="Arial" w:hAnsi="Arial" w:cs="Arial"/>
-          <w:color w:val="C00000"/>
-        </w:rPr>
-      </w:pPr>
-      <w:r>
-        <w:rPr>
-          <w:rFonts w:ascii="Arial" w:hAnsi="Arial" w:cs="Arial"/>
-          <w:color w:val="C00000"/>
-        </w:rPr>
-        <w:t xml:space="preserve">Although we do not have a complete knowledge of the companies’ intentions, we could learn about company actions, visions, goals, market share, and values based on the information gathered from company websites, news articles, personal blogs, commit comments, and other documents. Therefore, we conducted an extensive Internet search for the materials relevant to this study: </w:t>
-      </w:r>
-      <w:r>
-        <w:rPr>
-          <w:rFonts w:ascii="Arial" w:hAnsi="Arial" w:cs="Arial"/>
-          <w:color w:val="C00000"/>
-        </w:rPr>
-        <w:fldChar w:fldCharType="begin"/>
-      </w:r>
-      <w:r>
-        <w:rPr>
-          <w:rFonts w:ascii="Arial" w:hAnsi="Arial" w:cs="Arial"/>
-          <w:color w:val="C00000"/>
-        </w:rPr>
-        <w:instrText xml:space="preserve"> ADDIN ZOTERO_ITEM CSL_CITATION {"citationID":"V92nJpkk","properties":{"formattedCitation":"(Zhou et al., 2016, p. 9)","plainCitation":"(Zhou et al., 2016, p. 9)","noteIndex":0},"citationItems":[{"id":1480,"uris":["http://zotero.org/users/5092641/items/22GRFDUH"],"uri":["http://zotero.org/users/5092641/items/22GRFDUH"],"itemData":{"id":1480,"type":"article-journal","container-title":"ACM Transactions on Software Engineering and Methodology","DOI":"10.1145/2876443","ISSN":"1049-331X, 1557-7392","issue":"2","journalAbbreviation":"ACM Trans. Softw. Eng. Methodol.","language":"en","page":"1-29","source":"DOI.org (Crossref)","title":"Inflow and Retention in OSS Communities with Commercial Involvement: A Case Study of Three Hybrid Projects","title-short":"Inflow and Retention in OSS Communities with Commercial Involvement","URL":"https://dl.acm.org/doi/10.1145/2876443","volume":"25","author":[{"family":"Zhou","given":"Minghui"},{"family":"Mockus","given":"Audris"},{"family":"Ma","given":"Xiujuan"},{"family":"Zhang","given":"Lu"},{"family":"Mei","given":"Hong"}],"accessed":{"date-parts":[["2020",12,25]]},"issued":{"date-parts":[["2016",5,16]]}},"locator":"9"}],"schema":"https://github.com/citation-style-language/schema/raw/master/csl-citation.json"} </w:instrText>
-      </w:r>
-      <w:r>
-        <w:rPr>
-          <w:rFonts w:ascii="Arial" w:hAnsi="Arial" w:cs="Arial"/>
-          <w:color w:val="C00000"/>
-        </w:rPr>
-        <w:fldChar w:fldCharType="separate"/>
-      </w:r>
-      <w:r>
-        <w:rPr>
-          <w:rFonts w:ascii="Arial" w:hAnsi="Arial" w:cs="Arial"/>
-          <w:color w:val="C00000"/>
-        </w:rPr>
-        <w:t>(Zhou et al., 2016, p. 9)</w:t>
-      </w:r>
-      <w:r>
-        <w:rPr>
-          <w:rFonts w:ascii="Arial" w:hAnsi="Arial" w:cs="Arial"/>
-          <w:color w:val="C00000"/>
-        </w:rPr>
-        <w:fldChar w:fldCharType="end"/>
-      </w:r>
-    </w:p>
-    <w:p>
-      <w:pPr>
-        <w:spacing w:line="360" w:lineRule="auto"/>
-        <w:jc w:val="both"/>
-        <w:rPr>
-          <w:rFonts w:ascii="Arial" w:hAnsi="Arial" w:cs="Arial"/>
-          <w:color w:val="C00000"/>
-        </w:rPr>
-      </w:pPr>
-    </w:p>
-    <w:p>
-      <w:pPr>
-        <w:spacing w:line="360" w:lineRule="auto"/>
-        <w:jc w:val="both"/>
-        <w:rPr>
-          <w:rFonts w:ascii="Arial" w:hAnsi="Arial" w:cs="Arial"/>
-        </w:rPr>
-      </w:pPr>
-    </w:p>
-    <w:p>
-      <w:pPr>
-        <w:spacing w:line="360" w:lineRule="auto"/>
-        <w:jc w:val="both"/>
-        <w:rPr>
-          <w:rFonts w:ascii="Arial" w:hAnsi="Arial" w:cs="Arial"/>
-          <w:color w:val="C00000"/>
-          <w:lang w:val="de-DE"/>
-        </w:rPr>
-      </w:pPr>
-      <w:r>
-        <w:rPr>
-          <w:rFonts w:ascii="Arial" w:hAnsi="Arial" w:cs="Arial"/>
-          <w:color w:val="C00000"/>
-          <w:lang w:val="de-DE"/>
-        </w:rPr>
-        <w:t>In dem paper wird nur gesagt, dass OSS durch den US staat gefördert werden sollte indem</w:t>
-      </w:r>
-      <w:r>
-        <w:rPr>
-          <w:rFonts w:ascii="Arial" w:hAnsi="Arial" w:cs="Arial"/>
-          <w:color w:val="C00000"/>
-          <w:lang w:val="de-DE"/>
-        </w:rPr>
-        <w:t xml:space="preserve"> die bevölkerung ihren teil dazu beiträgt und vom government gefunded und gemanged wird. Es gibt keine direkten bezug von OSS projects im unternehmen, aber allgemein werden diese unternehmen wie </w:t>
-      </w:r>
-      <w:r>
-        <w:rPr>
-          <w:rFonts w:ascii="Arial" w:hAnsi="Arial" w:cs="Arial"/>
-          <w:color w:val="C00000"/>
-          <w:lang w:val="de-DE"/>
-        </w:rPr>
-        <w:t>Facebook</w:t>
-      </w:r>
-      <w:r>
-        <w:rPr>
-          <w:rFonts w:ascii="Arial" w:hAnsi="Arial" w:cs="Arial"/>
-          <w:color w:val="C00000"/>
-          <w:lang w:val="de-DE"/>
-        </w:rPr>
-        <w:t xml:space="preserve"> immer wieder erwähnt und sozusagen als vorreiter bzw. vorbild genommen wie man OSS projects erfolgreich durchzieht</w:t>
-      </w:r>
-    </w:p>
-    <w:p>
-      <w:pPr>
-        <w:spacing w:line="360" w:lineRule="auto"/>
-        <w:jc w:val="both"/>
-        <w:rPr>
-          <w:rFonts w:ascii="Arial" w:hAnsi="Arial" w:cs="Arial"/>
-          <w:color w:val="C00000"/>
-          <w:lang w:val="de-DE"/>
-        </w:rPr>
-      </w:pPr>
-      <w:r>
-        <w:rPr>
-          <w:rFonts w:ascii="Arial" w:hAnsi="Arial" w:cs="Arial"/>
-          <w:color w:val="C00000"/>
-        </w:rPr>
-        <w:t xml:space="preserve">The reasons to build public software in the United States are thus both negative and </w:t>
-      </w:r>
-      <w:r>
-        <w:rPr>
-          <w:rFonts w:ascii="Arial" w:hAnsi="Arial" w:cs="Arial"/>
-          <w:color w:val="C00000"/>
-        </w:rPr>
-        <w:t>React</w:t>
-      </w:r>
-      <w:r>
-        <w:rPr>
-          <w:rFonts w:ascii="Arial" w:hAnsi="Arial" w:cs="Arial"/>
-          <w:color w:val="C00000"/>
-        </w:rPr>
-        <w:t xml:space="preserve">ive to recent events on one hand, as well as positive and of long standing on the other. We wish to stop the threats that commercial- driven social media pose to our democratic culture (a negative reason), but also to build a healthier civic and community life than we have ever had. Positive motivations like those have spurred various efforts to innovate over the past 20 years, encouraged by the surprising success of free and open source software (e.g., Linux, Apache, Firefox, Wordpress, and Drupal) and the very democratically operated Wikipedia, powered by the </w:t>
-      </w:r>
-      <w:r>
-        <w:rPr>
-          <w:rFonts w:ascii="Arial" w:hAnsi="Arial" w:cs="Arial"/>
-          <w:color w:val="C00000"/>
-        </w:rPr>
-        <w:lastRenderedPageBreak/>
-        <w:t xml:space="preserve">MediaWiki software, which is licensed under the GNU General Public License v2+. </w:t>
-      </w:r>
-      <w:r>
-        <w:rPr>
-          <w:rFonts w:ascii="Arial" w:hAnsi="Arial" w:cs="Arial"/>
-          <w:color w:val="C00000"/>
-        </w:rPr>
-        <w:fldChar w:fldCharType="begin"/>
-      </w:r>
-      <w:r>
-        <w:rPr>
-          <w:rFonts w:ascii="Arial" w:hAnsi="Arial" w:cs="Arial"/>
-          <w:color w:val="C00000"/>
-        </w:rPr>
-        <w:instrText xml:space="preserve"> ADDIN ZOTERO_ITEM CSL_CITATION {"citationID":"vcb1pPQf","properties":{"formattedCitation":"(Gastil &amp; Davies, 2020, p. 4)","plainCitation":"(Gastil &amp; Davies, 2020, p. 4)","noteIndex":0},"citationItems":[{"id":1484,"uris":["http://zotero.org/users/5092641/items/YS9TXGGE"],"uri":["http://zotero.org/users/5092641/items/YS9TXGGE"],"itemData":{"id":1484,"type":"article-journal","container-title":"Digital Government: Research and Practice","DOI":"10.1145/3342194","ISSN":"2691-199X, 2639-0175","issue":"1","journalAbbreviation":"Digit. Gov.: Res. Pract.","language":"en","page":"1-15","source":"DOI.org (Crossref)","title":"Digital Democracy: Episode IV—A New Hope*: How a Corporation for Public Software Could Transform Digital Engagement for Government and Civil Society","title-short":"Digital Democracy","URL":"https://dl.acm.org/doi/10.1145/3342194","volume":"1","author":[{"family":"Gastil","given":"John"},{"family":"Davies","given":"Todd"}],"accessed":{"date-parts":[["2020",12,25]]},"issued":{"date-parts":[["2020",2,18]]}},"locator":"4"}],"schema":"https://github.com/citation-style-language/schema/raw/master/csl-citation.json"} </w:instrText>
-      </w:r>
-      <w:r>
-        <w:rPr>
-          <w:rFonts w:ascii="Arial" w:hAnsi="Arial" w:cs="Arial"/>
-          <w:color w:val="C00000"/>
-        </w:rPr>
-        <w:fldChar w:fldCharType="separate"/>
-      </w:r>
-      <w:r>
-        <w:rPr>
-          <w:rFonts w:ascii="Arial" w:hAnsi="Arial" w:cs="Arial"/>
-          <w:color w:val="C00000"/>
-          <w:lang w:val="de-DE"/>
-        </w:rPr>
-        <w:t>(Gastil &amp; Davies, 2020, p. 4)</w:t>
-      </w:r>
-      <w:r>
-        <w:rPr>
-          <w:rFonts w:ascii="Arial" w:hAnsi="Arial" w:cs="Arial"/>
-          <w:color w:val="C00000"/>
-        </w:rPr>
-        <w:fldChar w:fldCharType="end"/>
-      </w:r>
-    </w:p>
-    <w:p>
-      <w:pPr>
-        <w:spacing w:line="360" w:lineRule="auto"/>
-        <w:jc w:val="both"/>
-        <w:rPr>
-          <w:rFonts w:ascii="Arial" w:hAnsi="Arial" w:cs="Arial"/>
-          <w:b/>
-          <w:bCs/>
-          <w:lang w:val="de-DE"/>
-        </w:rPr>
-      </w:pPr>
-    </w:p>
-    <w:p>
-      <w:pPr>
-        <w:spacing w:line="360" w:lineRule="auto"/>
-        <w:jc w:val="both"/>
-        <w:rPr>
-          <w:rFonts w:ascii="Arial" w:hAnsi="Arial" w:cs="Arial"/>
-          <w:b/>
-          <w:bCs/>
-          <w:color w:val="385623" w:themeColor="accent6" w:themeShade="80"/>
-          <w:lang w:val="de-DE"/>
-        </w:rPr>
-      </w:pPr>
-      <w:r>
-        <w:rPr>
-          <w:rFonts w:ascii="Arial" w:hAnsi="Arial" w:cs="Arial"/>
-          <w:b/>
-          <w:bCs/>
-          <w:color w:val="385623" w:themeColor="accent6" w:themeShade="80"/>
-          <w:lang w:val="de-DE"/>
-        </w:rPr>
-        <w:t>Das steht bereits in 3.4 Case Study Analysis, aber eine kurze Aufgreifung warum die Contribution zahlen so variieren wäre nicht schlecht:</w:t>
-      </w:r>
-    </w:p>
-    <w:p>
-      <w:pPr>
-        <w:spacing w:line="360" w:lineRule="auto"/>
-        <w:jc w:val="both"/>
-        <w:rPr>
-          <w:rFonts w:ascii="Arial" w:hAnsi="Arial" w:cs="Arial"/>
-          <w:b/>
-          <w:bCs/>
-          <w:color w:val="385623" w:themeColor="accent6" w:themeShade="80"/>
-          <w:lang w:val="de-DE"/>
-        </w:rPr>
-      </w:pPr>
-      <w:r>
-        <w:rPr>
-          <w:rFonts w:ascii="Arial" w:hAnsi="Arial" w:cs="Arial"/>
-          <w:b/>
-          <w:bCs/>
-          <w:color w:val="385623" w:themeColor="accent6" w:themeShade="80"/>
-          <w:lang w:val="de-DE"/>
-        </w:rPr>
-        <w:t xml:space="preserve">(Ansonsten kann der Abschnitt gelöscht werden. </w:t>
-      </w:r>
-      <w:r>
-        <w:rPr>
-          <w:rFonts w:ascii="Arial" w:hAnsi="Arial" w:cs="Arial"/>
-          <w:b/>
-          <w:bCs/>
-          <w:color w:val="385623" w:themeColor="accent6" w:themeShade="80"/>
-          <w:lang w:val="de-DE"/>
-        </w:rPr>
-        <w:t>Dient nur der Information)</w:t>
-      </w:r>
-    </w:p>
-    <w:p>
-      <w:pPr>
-        <w:pStyle w:val="Beschriftung"/>
-        <w:jc w:val="center"/>
-        <w:rPr>
-          <w:rFonts w:ascii="Arial" w:hAnsi="Arial" w:cs="Arial"/>
-          <w:lang w:val="de-DE"/>
-        </w:rPr>
-      </w:pPr>
-      <w:r>
-        <w:rPr>
-          <w:rFonts w:ascii="Arial" w:hAnsi="Arial" w:cs="Arial"/>
-          <w:color w:val="385623" w:themeColor="accent6" w:themeShade="80"/>
-          <w:lang w:val="de-DE"/>
-        </w:rPr>
-        <w:t xml:space="preserve">In the </w:t>
-      </w:r>
-      <w:r>
-        <w:rPr>
-          <w:rFonts w:ascii="Arial" w:hAnsi="Arial" w:cs="Arial"/>
-          <w:color w:val="385623" w:themeColor="accent6" w:themeShade="80"/>
-        </w:rPr>
-        <w:fldChar w:fldCharType="begin"/>
-      </w:r>
-      <w:r>
-        <w:rPr>
-          <w:rFonts w:ascii="Arial" w:hAnsi="Arial" w:cs="Arial"/>
-          <w:color w:val="385623" w:themeColor="accent6" w:themeShade="80"/>
-          <w:lang w:val="de-DE"/>
-        </w:rPr>
-        <w:instrText xml:space="preserve"> REF _Ref61728480 \h </w:instrText>
-      </w:r>
-      <w:r>
-        <w:rPr>
-          <w:rFonts w:ascii="Arial" w:hAnsi="Arial" w:cs="Arial"/>
-          <w:color w:val="385623" w:themeColor="accent6" w:themeShade="80"/>
-        </w:rPr>
-      </w:r>
-      <w:r>
-        <w:rPr>
-          <w:rFonts w:ascii="Arial" w:hAnsi="Arial" w:cs="Arial"/>
-          <w:color w:val="385623" w:themeColor="accent6" w:themeShade="80"/>
-        </w:rPr>
-        <w:fldChar w:fldCharType="separate"/>
-      </w:r>
-    </w:p>
-    <w:p>
-      <w:pPr>
-        <w:spacing w:line="360" w:lineRule="auto"/>
-        <w:jc w:val="both"/>
-        <w:rPr>
-          <w:rFonts w:ascii="Arial" w:hAnsi="Arial" w:cs="Arial"/>
-          <w:color w:val="385623" w:themeColor="accent6" w:themeShade="80"/>
-        </w:rPr>
-      </w:pPr>
-      <w:r>
-        <w:rPr>
-          <w:rFonts w:ascii="Arial" w:hAnsi="Arial" w:cs="Arial"/>
-        </w:rPr>
-        <w:t xml:space="preserve">Table </w:t>
-      </w:r>
-      <w:r>
-        <w:rPr>
-          <w:rFonts w:ascii="Arial" w:hAnsi="Arial" w:cs="Arial"/>
-        </w:rPr>
-        <w:t>5</w:t>
-      </w:r>
-      <w:r>
-        <w:rPr>
-          <w:rFonts w:ascii="Arial" w:hAnsi="Arial" w:cs="Arial"/>
-        </w:rPr>
-        <w:noBreakHyphen/>
-        <w:t>1</w:t>
-      </w:r>
-      <w:r>
-        <w:rPr>
-          <w:rFonts w:ascii="Arial" w:hAnsi="Arial" w:cs="Arial"/>
-          <w:color w:val="385623" w:themeColor="accent6" w:themeShade="80"/>
-        </w:rPr>
-        <w:fldChar w:fldCharType="end"/>
-      </w:r>
-      <w:r>
-        <w:rPr>
-          <w:rFonts w:ascii="Arial" w:hAnsi="Arial" w:cs="Arial"/>
-          <w:color w:val="385623" w:themeColor="accent6" w:themeShade="80"/>
-        </w:rPr>
-        <w:t xml:space="preserve">, we collected data on the top 10 contributors of </w:t>
-      </w:r>
-      <w:r>
-        <w:rPr>
-          <w:rFonts w:ascii="Arial" w:hAnsi="Arial" w:cs="Arial"/>
-          <w:color w:val="385623" w:themeColor="accent6" w:themeShade="80"/>
-        </w:rPr>
-        <w:t>React</w:t>
-      </w:r>
-      <w:r>
-        <w:rPr>
-          <w:rFonts w:ascii="Arial" w:hAnsi="Arial" w:cs="Arial"/>
-          <w:color w:val="385623" w:themeColor="accent6" w:themeShade="80"/>
-        </w:rPr>
-        <w:t xml:space="preserve"> and </w:t>
-      </w:r>
-      <w:r>
-        <w:rPr>
-          <w:rFonts w:ascii="Arial" w:hAnsi="Arial" w:cs="Arial"/>
-          <w:color w:val="385623" w:themeColor="accent6" w:themeShade="80"/>
-        </w:rPr>
-        <w:t>PyTorch</w:t>
-      </w:r>
-      <w:r>
-        <w:rPr>
-          <w:rFonts w:ascii="Arial" w:hAnsi="Arial" w:cs="Arial"/>
-          <w:color w:val="385623" w:themeColor="accent6" w:themeShade="80"/>
-        </w:rPr>
-        <w:t xml:space="preserve"> listed in the </w:t>
-      </w:r>
-      <w:r>
-        <w:rPr>
-          <w:rFonts w:ascii="Arial" w:hAnsi="Arial" w:cs="Arial"/>
-          <w:color w:val="385623" w:themeColor="accent6" w:themeShade="80"/>
-        </w:rPr>
-        <w:t>GitHub</w:t>
-      </w:r>
-      <w:r>
-        <w:rPr>
-          <w:rFonts w:ascii="Arial" w:hAnsi="Arial" w:cs="Arial"/>
-          <w:color w:val="385623" w:themeColor="accent6" w:themeShade="80"/>
-        </w:rPr>
-        <w:t xml:space="preserve"> statistics. We identified the user name of the top 10 contributors automatically listed on the statistics extracted from the OSS projects on </w:t>
-      </w:r>
-      <w:r>
-        <w:rPr>
-          <w:rFonts w:ascii="Arial" w:hAnsi="Arial" w:cs="Arial"/>
-          <w:color w:val="385623" w:themeColor="accent6" w:themeShade="80"/>
-        </w:rPr>
-        <w:t>GitHub</w:t>
-      </w:r>
-      <w:r>
-        <w:rPr>
-          <w:rFonts w:ascii="Arial" w:hAnsi="Arial" w:cs="Arial"/>
-          <w:color w:val="385623" w:themeColor="accent6" w:themeShade="80"/>
-        </w:rPr>
-        <w:t xml:space="preserve"> insights. Next, we identified the occupation of contributors which can be easily found in </w:t>
-      </w:r>
-      <w:r>
-        <w:rPr>
-          <w:rFonts w:ascii="Arial" w:hAnsi="Arial" w:cs="Arial"/>
-          <w:color w:val="385623" w:themeColor="accent6" w:themeShade="80"/>
-        </w:rPr>
-        <w:t>GitHub</w:t>
-      </w:r>
-      <w:r>
-        <w:rPr>
-          <w:rFonts w:ascii="Arial" w:hAnsi="Arial" w:cs="Arial"/>
-          <w:color w:val="385623" w:themeColor="accent6" w:themeShade="80"/>
-        </w:rPr>
-        <w:t xml:space="preserve"> profile or LinkedIn. </w:t>
-      </w:r>
-      <w:r>
-        <w:rPr>
-          <w:rFonts w:ascii="Arial" w:hAnsi="Arial" w:cs="Arial"/>
-          <w:color w:val="385623" w:themeColor="accent6" w:themeShade="80"/>
-        </w:rPr>
-        <w:t>React</w:t>
-      </w:r>
-      <w:r>
-        <w:rPr>
-          <w:rFonts w:ascii="Arial" w:hAnsi="Arial" w:cs="Arial"/>
-          <w:color w:val="385623" w:themeColor="accent6" w:themeShade="80"/>
-        </w:rPr>
-        <w:t xml:space="preserve">’s top 10 contributors make up half of the commitments (6893 commitments, 50%). Even though there are 5.259.696 users and 1.527 contributors, only a few of people contributes a significant amount of commits on the </w:t>
-      </w:r>
-      <w:r>
-        <w:rPr>
-          <w:rFonts w:ascii="Arial" w:hAnsi="Arial" w:cs="Arial"/>
-          <w:color w:val="385623" w:themeColor="accent6" w:themeShade="80"/>
-        </w:rPr>
-        <w:t>React</w:t>
-      </w:r>
-      <w:r>
-        <w:rPr>
-          <w:rFonts w:ascii="Arial" w:hAnsi="Arial" w:cs="Arial"/>
-          <w:color w:val="385623" w:themeColor="accent6" w:themeShade="80"/>
-        </w:rPr>
-        <w:t xml:space="preserve"> OSS project presented in </w:t>
-      </w:r>
-      <w:r>
-        <w:rPr>
-          <w:rFonts w:ascii="Arial" w:hAnsi="Arial" w:cs="Arial"/>
-          <w:color w:val="385623" w:themeColor="accent6" w:themeShade="80"/>
-        </w:rPr>
-        <w:fldChar w:fldCharType="begin"/>
-      </w:r>
-      <w:r>
-        <w:rPr>
-          <w:rFonts w:ascii="Arial" w:hAnsi="Arial" w:cs="Arial"/>
-          <w:color w:val="385623" w:themeColor="accent6" w:themeShade="80"/>
-        </w:rPr>
-        <w:instrText xml:space="preserve"> REF _Ref59823601 \h </w:instrText>
-      </w:r>
-      <w:r>
-        <w:rPr>
-          <w:rFonts w:ascii="Arial" w:hAnsi="Arial" w:cs="Arial"/>
-          <w:color w:val="385623" w:themeColor="accent6" w:themeShade="80"/>
-        </w:rPr>
-      </w:r>
-      <w:r>
-        <w:rPr>
-          <w:rFonts w:ascii="Arial" w:hAnsi="Arial" w:cs="Arial"/>
-          <w:color w:val="385623" w:themeColor="accent6" w:themeShade="80"/>
-        </w:rPr>
-        <w:instrText xml:space="preserve"> \* MERGEFORMAT </w:instrText>
-      </w:r>
-      <w:r>
-        <w:rPr>
-          <w:rFonts w:ascii="Arial" w:hAnsi="Arial" w:cs="Arial"/>
-          <w:color w:val="385623" w:themeColor="accent6" w:themeShade="80"/>
-        </w:rPr>
-        <w:fldChar w:fldCharType="separate"/>
-      </w:r>
-      <w:r>
-        <w:rPr>
-          <w:rFonts w:ascii="Arial" w:hAnsi="Arial" w:cs="Arial"/>
-          <w:color w:val="385623" w:themeColor="accent6" w:themeShade="80"/>
-        </w:rPr>
-        <w:t>Table 5</w:t>
-      </w:r>
-      <w:r>
-        <w:rPr>
-          <w:rFonts w:ascii="Arial" w:hAnsi="Arial" w:cs="Arial"/>
-          <w:color w:val="385623" w:themeColor="accent6" w:themeShade="80"/>
-        </w:rPr>
-        <w:noBreakHyphen/>
-        <w:t>2</w:t>
-      </w:r>
-      <w:r>
-        <w:rPr>
-          <w:rFonts w:ascii="Arial" w:hAnsi="Arial" w:cs="Arial"/>
-          <w:color w:val="385623" w:themeColor="accent6" w:themeShade="80"/>
-        </w:rPr>
-        <w:fldChar w:fldCharType="end"/>
-      </w:r>
-      <w:r>
-        <w:rPr>
-          <w:rFonts w:ascii="Arial" w:hAnsi="Arial" w:cs="Arial"/>
-          <w:color w:val="385623" w:themeColor="accent6" w:themeShade="80"/>
-        </w:rPr>
-        <w:t xml:space="preserve"> and </w:t>
-      </w:r>
-      <w:r>
-        <w:rPr>
-          <w:rFonts w:ascii="Arial" w:hAnsi="Arial" w:cs="Arial"/>
-          <w:color w:val="385623" w:themeColor="accent6" w:themeShade="80"/>
-        </w:rPr>
-        <w:fldChar w:fldCharType="begin"/>
-      </w:r>
-      <w:r>
-        <w:rPr>
-          <w:rFonts w:ascii="Arial" w:hAnsi="Arial" w:cs="Arial"/>
-          <w:color w:val="385623" w:themeColor="accent6" w:themeShade="80"/>
-        </w:rPr>
-        <w:instrText xml:space="preserve"> REF _Ref61809415 \h </w:instrText>
-      </w:r>
-      <w:r>
-        <w:rPr>
-          <w:rFonts w:ascii="Arial" w:hAnsi="Arial" w:cs="Arial"/>
-          <w:color w:val="385623" w:themeColor="accent6" w:themeShade="80"/>
-        </w:rPr>
-      </w:r>
-      <w:r>
-        <w:rPr>
-          <w:rFonts w:ascii="Arial" w:hAnsi="Arial" w:cs="Arial"/>
-          <w:color w:val="385623" w:themeColor="accent6" w:themeShade="80"/>
-        </w:rPr>
-        <w:instrText xml:space="preserve"> \* MERGEFORMAT </w:instrText>
-      </w:r>
-      <w:r>
-        <w:rPr>
-          <w:rFonts w:ascii="Arial" w:hAnsi="Arial" w:cs="Arial"/>
-          <w:color w:val="385623" w:themeColor="accent6" w:themeShade="80"/>
-        </w:rPr>
-        <w:fldChar w:fldCharType="separate"/>
-      </w:r>
-      <w:r>
-        <w:rPr>
-          <w:rFonts w:ascii="Arial" w:hAnsi="Arial" w:cs="Arial"/>
-          <w:color w:val="385623" w:themeColor="accent6" w:themeShade="80"/>
-        </w:rPr>
-        <w:t>Table 5</w:t>
-      </w:r>
-      <w:r>
-        <w:rPr>
-          <w:rFonts w:ascii="Arial" w:hAnsi="Arial" w:cs="Arial"/>
-          <w:color w:val="385623" w:themeColor="accent6" w:themeShade="80"/>
-        </w:rPr>
-        <w:noBreakHyphen/>
-        <w:t>3</w:t>
-      </w:r>
-      <w:r>
-        <w:rPr>
-          <w:rFonts w:ascii="Arial" w:hAnsi="Arial" w:cs="Arial"/>
-          <w:color w:val="385623" w:themeColor="accent6" w:themeShade="80"/>
-        </w:rPr>
-        <w:fldChar w:fldCharType="end"/>
-      </w:r>
-      <w:r>
-        <w:rPr>
-          <w:rFonts w:ascii="Arial" w:hAnsi="Arial" w:cs="Arial"/>
-          <w:color w:val="385623" w:themeColor="accent6" w:themeShade="80"/>
-        </w:rPr>
-        <w:t>.</w:t>
-      </w:r>
-    </w:p>
-    <w:p>
-      <w:pPr>
-        <w:spacing w:line="360" w:lineRule="auto"/>
-        <w:jc w:val="both"/>
-        <w:rPr>
-          <w:rFonts w:ascii="Arial" w:hAnsi="Arial" w:cs="Arial"/>
-          <w:color w:val="385623" w:themeColor="accent6" w:themeShade="80"/>
-        </w:rPr>
-      </w:pPr>
-      <w:r>
-        <w:rPr>
-          <w:rFonts w:ascii="Arial" w:hAnsi="Arial" w:cs="Arial"/>
-          <w:color w:val="385623" w:themeColor="accent6" w:themeShade="80"/>
-        </w:rPr>
-        <w:t xml:space="preserve">In comparison to </w:t>
-      </w:r>
-      <w:r>
-        <w:rPr>
-          <w:rFonts w:ascii="Arial" w:hAnsi="Arial" w:cs="Arial"/>
-          <w:color w:val="385623" w:themeColor="accent6" w:themeShade="80"/>
-        </w:rPr>
-        <w:t>React</w:t>
-      </w:r>
-      <w:r>
-        <w:rPr>
-          <w:rFonts w:ascii="Arial" w:hAnsi="Arial" w:cs="Arial"/>
-          <w:color w:val="385623" w:themeColor="accent6" w:themeShade="80"/>
-        </w:rPr>
-        <w:t xml:space="preserve">, the OSS project </w:t>
-      </w:r>
-      <w:r>
-        <w:rPr>
-          <w:rFonts w:ascii="Arial" w:hAnsi="Arial" w:cs="Arial"/>
-          <w:color w:val="385623" w:themeColor="accent6" w:themeShade="80"/>
-        </w:rPr>
-        <w:t>PyTorch</w:t>
-      </w:r>
-      <w:r>
-        <w:rPr>
-          <w:rFonts w:ascii="Arial" w:hAnsi="Arial" w:cs="Arial"/>
-          <w:color w:val="385623" w:themeColor="accent6" w:themeShade="80"/>
-        </w:rPr>
-        <w:t xml:space="preserve"> has 5,1 million less users, but </w:t>
-      </w:r>
-      <w:r>
-        <w:rPr>
-          <w:rFonts w:ascii="Arial" w:hAnsi="Arial" w:cs="Arial"/>
-          <w:color w:val="385623" w:themeColor="accent6" w:themeShade="80"/>
-        </w:rPr>
-        <w:t>PyTorch</w:t>
-      </w:r>
-      <w:r>
-        <w:rPr>
-          <w:rFonts w:ascii="Arial" w:hAnsi="Arial" w:cs="Arial"/>
-          <w:color w:val="385623" w:themeColor="accent6" w:themeShade="80"/>
-        </w:rPr>
-        <w:t xml:space="preserve"> has more than the double of commits and similar but less count of contributors. </w:t>
-      </w:r>
-      <w:r>
-        <w:rPr>
-          <w:rFonts w:ascii="Arial" w:hAnsi="Arial" w:cs="Arial"/>
-          <w:color w:val="385623" w:themeColor="accent6" w:themeShade="80"/>
-        </w:rPr>
-        <w:t>PyTorch</w:t>
-      </w:r>
-      <w:r>
-        <w:rPr>
-          <w:rFonts w:ascii="Arial" w:hAnsi="Arial" w:cs="Arial"/>
-          <w:color w:val="385623" w:themeColor="accent6" w:themeShade="80"/>
-        </w:rPr>
-        <w:t xml:space="preserve"> has approximately hundred contributor more than </w:t>
-      </w:r>
-      <w:r>
-        <w:rPr>
-          <w:rFonts w:ascii="Arial" w:hAnsi="Arial" w:cs="Arial"/>
-          <w:color w:val="385623" w:themeColor="accent6" w:themeShade="80"/>
-        </w:rPr>
-        <w:t>React</w:t>
-      </w:r>
-      <w:r>
-        <w:rPr>
-          <w:rFonts w:ascii="Arial" w:hAnsi="Arial" w:cs="Arial"/>
-          <w:color w:val="385623" w:themeColor="accent6" w:themeShade="80"/>
-        </w:rPr>
-        <w:t xml:space="preserve">, even though the </w:t>
-      </w:r>
-      <w:r>
-        <w:rPr>
-          <w:rFonts w:ascii="Arial" w:hAnsi="Arial" w:cs="Arial"/>
-          <w:color w:val="385623" w:themeColor="accent6" w:themeShade="80"/>
-        </w:rPr>
-        <w:t>PyTorch</w:t>
-      </w:r>
-      <w:r>
-        <w:rPr>
-          <w:rFonts w:ascii="Arial" w:hAnsi="Arial" w:cs="Arial"/>
-          <w:color w:val="385623" w:themeColor="accent6" w:themeShade="80"/>
-        </w:rPr>
-        <w:t xml:space="preserve">  project started 4 years later than </w:t>
-      </w:r>
-      <w:r>
-        <w:rPr>
-          <w:rFonts w:ascii="Arial" w:hAnsi="Arial" w:cs="Arial"/>
-          <w:color w:val="385623" w:themeColor="accent6" w:themeShade="80"/>
-        </w:rPr>
-        <w:t>React</w:t>
-      </w:r>
-      <w:r>
-        <w:rPr>
-          <w:rFonts w:ascii="Arial" w:hAnsi="Arial" w:cs="Arial"/>
-          <w:color w:val="385623" w:themeColor="accent6" w:themeShade="80"/>
-        </w:rPr>
-        <w:t xml:space="preserve">. </w:t>
-      </w:r>
-      <w:r>
-        <w:rPr>
-          <w:rFonts w:ascii="Arial" w:hAnsi="Arial" w:cs="Arial"/>
-          <w:color w:val="385623" w:themeColor="accent6" w:themeShade="80"/>
-          <w:highlight w:val="yellow"/>
-        </w:rPr>
-        <w:t>Ein Diagramm Vergleich hier wäre nice!</w:t>
-      </w:r>
+      </w:pPr>
     </w:p>
     <w:p>
       <w:pPr>
@@ -24555,7 +24720,16 @@
           <w:color w:val="000000" w:themeColor="text1"/>
           <w:lang w:val="en-GB"/>
         </w:rPr>
-        <w:t>generalized linear models (?) to measure project participation and built a two dimensional-model to provide a guideline how to identify companies reason to invesrt in OSS projects generally.</w:t>
+        <w:t xml:space="preserve">generalized linear models (?) to measure project participation and built a two </w:t>
+      </w:r>
+      <w:r>
+        <w:rPr>
+          <w:rFonts w:ascii="Arial" w:hAnsi="Arial" w:cs="Arial"/>
+          <w:color w:val="000000" w:themeColor="text1"/>
+          <w:lang w:val="en-GB"/>
+        </w:rPr>
+        <w:lastRenderedPageBreak/>
+        <w:t>dimensional-model to provide a guideline how to identify companies reason to invesrt in OSS projects generally.</w:t>
       </w:r>
     </w:p>
     <w:p>
@@ -24584,15 +24758,7 @@
           <w:color w:val="000000" w:themeColor="text1"/>
           <w:lang w:val="de-DE"/>
         </w:rPr>
-        <w:t xml:space="preserve"> </w:t>
-      </w:r>
-      <w:r>
-        <w:rPr>
-          <w:rFonts w:ascii="Arial" w:hAnsi="Arial" w:cs="Arial"/>
-          <w:color w:val="000000" w:themeColor="text1"/>
-          <w:lang w:val="de-DE"/>
-        </w:rPr>
-        <w:t>Schwerige Abgrenzung zwischen Business Opportunity und Business Model, da beides so verschwimmend sind und eins führt zum anderen</w:t>
+        <w:t xml:space="preserve"> Schwerige Abgrenzung zwischen Business Opportunity und Business Model, da beides so verschwimmend sind und eins führt zum anderen</w:t>
       </w:r>
     </w:p>
     <w:p>
@@ -24611,7 +24777,6 @@
           <w:color w:val="000000" w:themeColor="text1"/>
           <w:lang w:val="de-DE"/>
         </w:rPr>
-        <w:lastRenderedPageBreak/>
         <w:t>Auch keine richtige erklärung zu externe innovation in modell gefunden.</w:t>
       </w:r>
       <w:r>
@@ -26264,6 +26429,7 @@
               <w:rPr>
                 <w:rFonts w:ascii="Arial" w:hAnsi="Arial" w:cs="Arial"/>
               </w:rPr>
+              <w:lastRenderedPageBreak/>
               <w:t>3</w:t>
             </w:r>
           </w:p>
@@ -26660,7 +26826,6 @@
               <w:rPr>
                 <w:rFonts w:ascii="Arial" w:hAnsi="Arial" w:cs="Arial"/>
               </w:rPr>
-              <w:lastRenderedPageBreak/>
               <w:t>7</w:t>
             </w:r>
           </w:p>
@@ -27285,6 +27450,7 @@
           <w:rFonts w:ascii="Arial" w:hAnsi="Arial" w:cs="Arial"/>
         </w:rPr>
       </w:pPr>
+      <w:bookmarkStart w:id="48" w:name="_Ref62053794"/>
       <w:r>
         <w:rPr>
           <w:rFonts w:ascii="Arial" w:hAnsi="Arial" w:cs="Arial"/>
@@ -27358,6 +27524,7 @@
         <w:fldChar w:fldCharType="end"/>
       </w:r>
       <w:bookmarkEnd w:id="46"/>
+      <w:bookmarkEnd w:id="48"/>
       <w:r>
         <w:rPr>
           <w:rFonts w:ascii="Arial" w:hAnsi="Arial" w:cs="Arial"/>
@@ -27828,7 +27995,25 @@
                 <w:szCs w:val="22"/>
                 <w:lang w:val="de-DE"/>
               </w:rPr>
-              <w:t>1527</w:t>
+              <w:t>1</w:t>
+            </w:r>
+            <w:r>
+              <w:rPr>
+                <w:rFonts w:ascii="Arial" w:hAnsi="Arial" w:cs="Arial"/>
+                <w:sz w:val="22"/>
+                <w:szCs w:val="22"/>
+                <w:lang w:val="de-DE"/>
+              </w:rPr>
+              <w:t>.</w:t>
+            </w:r>
+            <w:r>
+              <w:rPr>
+                <w:rFonts w:ascii="Arial" w:hAnsi="Arial" w:cs="Arial"/>
+                <w:sz w:val="22"/>
+                <w:szCs w:val="22"/>
+                <w:lang w:val="de-DE"/>
+              </w:rPr>
+              <w:t>527</w:t>
             </w:r>
           </w:p>
         </w:tc>
@@ -27946,7 +28131,25 @@
                 <w:szCs w:val="22"/>
                 <w:lang w:val="de-DE"/>
               </w:rPr>
-              <w:t>6893</w:t>
+              <w:t>6</w:t>
+            </w:r>
+            <w:r>
+              <w:rPr>
+                <w:rFonts w:ascii="Arial" w:hAnsi="Arial" w:cs="Arial"/>
+                <w:sz w:val="22"/>
+                <w:szCs w:val="22"/>
+                <w:lang w:val="de-DE"/>
+              </w:rPr>
+              <w:t>.</w:t>
+            </w:r>
+            <w:r>
+              <w:rPr>
+                <w:rFonts w:ascii="Arial" w:hAnsi="Arial" w:cs="Arial"/>
+                <w:sz w:val="22"/>
+                <w:szCs w:val="22"/>
+                <w:lang w:val="de-DE"/>
+              </w:rPr>
+              <w:t>893</w:t>
             </w:r>
           </w:p>
           <w:p>
@@ -28812,7 +29015,7 @@
           <w:rFonts w:ascii="Arial" w:hAnsi="Arial" w:cs="Arial"/>
         </w:rPr>
       </w:pPr>
-      <w:bookmarkStart w:id="48" w:name="_Ref59823601"/>
+      <w:bookmarkStart w:id="49" w:name="_Ref59823601"/>
       <w:r>
         <w:rPr>
           <w:rFonts w:ascii="Arial" w:hAnsi="Arial" w:cs="Arial"/>
@@ -28885,7 +29088,7 @@
         </w:rPr>
         <w:fldChar w:fldCharType="end"/>
       </w:r>
-      <w:bookmarkEnd w:id="48"/>
+      <w:bookmarkEnd w:id="49"/>
       <w:r>
         <w:rPr>
           <w:rFonts w:ascii="Arial" w:hAnsi="Arial" w:cs="Arial"/>
@@ -28917,7 +29120,6 @@
         <w:t xml:space="preserve"> (2020)</w:t>
       </w:r>
     </w:p>
-    <w:p/>
     <w:p/>
     <w:p>
       <w:pPr>
@@ -29513,7 +29715,25 @@
                 <w:szCs w:val="22"/>
                 <w:lang w:val="de-DE"/>
               </w:rPr>
-              <w:t>7748</w:t>
+              <w:t>7</w:t>
+            </w:r>
+            <w:r>
+              <w:rPr>
+                <w:rFonts w:ascii="Arial" w:hAnsi="Arial" w:cs="Arial"/>
+                <w:sz w:val="22"/>
+                <w:szCs w:val="22"/>
+                <w:lang w:val="de-DE"/>
+              </w:rPr>
+              <w:t>.</w:t>
+            </w:r>
+            <w:r>
+              <w:rPr>
+                <w:rFonts w:ascii="Arial" w:hAnsi="Arial" w:cs="Arial"/>
+                <w:sz w:val="22"/>
+                <w:szCs w:val="22"/>
+                <w:lang w:val="de-DE"/>
+              </w:rPr>
+              <w:t>748</w:t>
             </w:r>
           </w:p>
           <w:p>
@@ -30378,7 +30598,7 @@
           <w:szCs w:val="22"/>
         </w:rPr>
       </w:pPr>
-      <w:bookmarkStart w:id="49" w:name="_Ref59824154"/>
+      <w:bookmarkStart w:id="50" w:name="_Ref59824154"/>
     </w:p>
     <w:p>
       <w:pPr>
@@ -30388,11 +30608,12 @@
           <w:rFonts w:ascii="Arial" w:hAnsi="Arial" w:cs="Arial"/>
         </w:rPr>
       </w:pPr>
-      <w:bookmarkStart w:id="50" w:name="_Ref61809415"/>
-      <w:r>
-        <w:rPr>
-          <w:rFonts w:ascii="Arial" w:hAnsi="Arial" w:cs="Arial"/>
-        </w:rPr>
+      <w:bookmarkStart w:id="51" w:name="_Ref61809415"/>
+      <w:r>
+        <w:rPr>
+          <w:rFonts w:ascii="Arial" w:hAnsi="Arial" w:cs="Arial"/>
+        </w:rPr>
+        <w:lastRenderedPageBreak/>
         <w:t xml:space="preserve">Table </w:t>
       </w:r>
       <w:r>
@@ -30461,8 +30682,8 @@
         </w:rPr>
         <w:fldChar w:fldCharType="end"/>
       </w:r>
-      <w:bookmarkEnd w:id="49"/>
       <w:bookmarkEnd w:id="50"/>
+      <w:bookmarkEnd w:id="51"/>
       <w:r>
         <w:rPr>
           <w:rFonts w:ascii="Arial" w:hAnsi="Arial" w:cs="Arial"/>
@@ -31116,6 +31337,7 @@
           <w:rFonts w:ascii="Arial" w:hAnsi="Arial" w:cs="Arial"/>
           <w:lang w:val="de-DE"/>
         </w:rPr>
+        <w:lastRenderedPageBreak/>
         <w:t xml:space="preserve">Kochhar, P. S., Kalliamvakou, E., Nagappan, N., Zimmermann, T., &amp; Bird, C. (2019b). </w:t>
       </w:r>
       <w:r>
@@ -31153,7 +31375,6 @@
         <w:rPr>
           <w:rFonts w:ascii="Arial" w:hAnsi="Arial" w:cs="Arial"/>
         </w:rPr>
-        <w:lastRenderedPageBreak/>
         <w:t xml:space="preserve">Logothetis, S., &amp; Stylianidis, E. (2016). BIM Open Source Software (OSS) for the documentation of cultural heritage. </w:t>
       </w:r>
       <w:r>

</xml_diff>

<commit_message>
Alles nochmal eingerückt :angel:
</commit_message>
<xml_diff>
--- a/OSIP_Term Paper.docx
+++ b/OSIP_Term Paper.docx
@@ -966,7 +966,7 @@
             </w:rPr>
             <w:fldChar w:fldCharType="separate"/>
           </w:r>
-          <w:hyperlink w:anchor="_Toc62256655" w:history="1">
+          <w:hyperlink w:anchor="_Toc62257778" w:history="1">
             <w:r>
               <w:rPr>
                 <w:rStyle w:val="Hyperlink"/>
@@ -1008,7 +1008,7 @@
               <w:rPr>
                 <w:webHidden/>
               </w:rPr>
-              <w:instrText xml:space="preserve"> PAGEREF _Toc62256655 \h </w:instrText>
+              <w:instrText xml:space="preserve"> PAGEREF _Toc62257778 \h </w:instrText>
             </w:r>
             <w:r>
               <w:rPr>
@@ -1051,7 +1051,7 @@
               <w:lang w:val="de-DE" w:eastAsia="de-DE"/>
             </w:rPr>
           </w:pPr>
-          <w:hyperlink w:anchor="_Toc62256656" w:history="1">
+          <w:hyperlink w:anchor="_Toc62257779" w:history="1">
             <w:r>
               <w:rPr>
                 <w:rStyle w:val="Hyperlink"/>
@@ -1093,7 +1093,7 @@
               <w:rPr>
                 <w:webHidden/>
               </w:rPr>
-              <w:instrText xml:space="preserve"> PAGEREF _Toc62256656 \h </w:instrText>
+              <w:instrText xml:space="preserve"> PAGEREF _Toc62257779 \h </w:instrText>
             </w:r>
             <w:r>
               <w:rPr>
@@ -1136,7 +1136,7 @@
               <w:lang w:val="de-DE" w:eastAsia="de-DE"/>
             </w:rPr>
           </w:pPr>
-          <w:hyperlink w:anchor="_Toc62256657" w:history="1">
+          <w:hyperlink w:anchor="_Toc62257780" w:history="1">
             <w:r>
               <w:rPr>
                 <w:rStyle w:val="Hyperlink"/>
@@ -1178,7 +1178,7 @@
               <w:rPr>
                 <w:webHidden/>
               </w:rPr>
-              <w:instrText xml:space="preserve"> PAGEREF _Toc62256657 \h </w:instrText>
+              <w:instrText xml:space="preserve"> PAGEREF _Toc62257780 \h </w:instrText>
             </w:r>
             <w:r>
               <w:rPr>
@@ -1221,7 +1221,7 @@
               <w:lang w:val="de-DE" w:eastAsia="de-DE"/>
             </w:rPr>
           </w:pPr>
-          <w:hyperlink w:anchor="_Toc62256658" w:history="1">
+          <w:hyperlink w:anchor="_Toc62257781" w:history="1">
             <w:r>
               <w:rPr>
                 <w:rStyle w:val="Hyperlink"/>
@@ -1263,7 +1263,7 @@
               <w:rPr>
                 <w:webHidden/>
               </w:rPr>
-              <w:instrText xml:space="preserve"> PAGEREF _Toc62256658 \h </w:instrText>
+              <w:instrText xml:space="preserve"> PAGEREF _Toc62257781 \h </w:instrText>
             </w:r>
             <w:r>
               <w:rPr>
@@ -1306,7 +1306,7 @@
               <w:lang w:val="de-DE" w:eastAsia="de-DE"/>
             </w:rPr>
           </w:pPr>
-          <w:hyperlink w:anchor="_Toc62256659" w:history="1">
+          <w:hyperlink w:anchor="_Toc62257782" w:history="1">
             <w:r>
               <w:rPr>
                 <w:rStyle w:val="Hyperlink"/>
@@ -1348,7 +1348,7 @@
               <w:rPr>
                 <w:webHidden/>
               </w:rPr>
-              <w:instrText xml:space="preserve"> PAGEREF _Toc62256659 \h </w:instrText>
+              <w:instrText xml:space="preserve"> PAGEREF _Toc62257782 \h </w:instrText>
             </w:r>
             <w:r>
               <w:rPr>
@@ -1391,7 +1391,7 @@
               <w:lang w:val="de-DE" w:eastAsia="de-DE"/>
             </w:rPr>
           </w:pPr>
-          <w:hyperlink w:anchor="_Toc62256660" w:history="1">
+          <w:hyperlink w:anchor="_Toc62257783" w:history="1">
             <w:r>
               <w:rPr>
                 <w:rStyle w:val="Hyperlink"/>
@@ -1435,7 +1435,7 @@
               <w:rPr>
                 <w:webHidden/>
               </w:rPr>
-              <w:instrText xml:space="preserve"> PAGEREF _Toc62256660 \h </w:instrText>
+              <w:instrText xml:space="preserve"> PAGEREF _Toc62257783 \h </w:instrText>
             </w:r>
             <w:r>
               <w:rPr>
@@ -1452,7 +1452,7 @@
               <w:rPr>
                 <w:webHidden/>
               </w:rPr>
-              <w:t>6</w:t>
+              <w:t>7</w:t>
             </w:r>
             <w:r>
               <w:rPr>
@@ -1476,7 +1476,7 @@
               <w:lang w:val="de-DE" w:eastAsia="de-DE"/>
             </w:rPr>
           </w:pPr>
-          <w:hyperlink w:anchor="_Toc62256661" w:history="1">
+          <w:hyperlink w:anchor="_Toc62257784" w:history="1">
             <w:r>
               <w:rPr>
                 <w:rStyle w:val="Hyperlink"/>
@@ -1516,7 +1516,7 @@
               <w:rPr>
                 <w:webHidden/>
               </w:rPr>
-              <w:instrText xml:space="preserve"> PAGEREF _Toc62256661 \h </w:instrText>
+              <w:instrText xml:space="preserve"> PAGEREF _Toc62257784 \h </w:instrText>
             </w:r>
             <w:r>
               <w:rPr>
@@ -1533,7 +1533,7 @@
               <w:rPr>
                 <w:webHidden/>
               </w:rPr>
-              <w:t>6</w:t>
+              <w:t>7</w:t>
             </w:r>
             <w:r>
               <w:rPr>
@@ -1557,7 +1557,7 @@
               <w:lang w:val="de-DE" w:eastAsia="de-DE"/>
             </w:rPr>
           </w:pPr>
-          <w:hyperlink w:anchor="_Toc62256662" w:history="1">
+          <w:hyperlink w:anchor="_Toc62257785" w:history="1">
             <w:r>
               <w:rPr>
                 <w:rStyle w:val="Hyperlink"/>
@@ -1597,7 +1597,7 @@
               <w:rPr>
                 <w:webHidden/>
               </w:rPr>
-              <w:instrText xml:space="preserve"> PAGEREF _Toc62256662 \h </w:instrText>
+              <w:instrText xml:space="preserve"> PAGEREF _Toc62257785 \h </w:instrText>
             </w:r>
             <w:r>
               <w:rPr>
@@ -1640,7 +1640,7 @@
               <w:lang w:val="de-DE" w:eastAsia="de-DE"/>
             </w:rPr>
           </w:pPr>
-          <w:hyperlink w:anchor="_Toc62256663" w:history="1">
+          <w:hyperlink w:anchor="_Toc62257786" w:history="1">
             <w:r>
               <w:rPr>
                 <w:rStyle w:val="Hyperlink"/>
@@ -1682,7 +1682,7 @@
               <w:rPr>
                 <w:webHidden/>
               </w:rPr>
-              <w:instrText xml:space="preserve"> PAGEREF _Toc62256663 \h </w:instrText>
+              <w:instrText xml:space="preserve"> PAGEREF _Toc62257786 \h </w:instrText>
             </w:r>
             <w:r>
               <w:rPr>
@@ -1725,7 +1725,7 @@
               <w:lang w:val="de-DE" w:eastAsia="de-DE"/>
             </w:rPr>
           </w:pPr>
-          <w:hyperlink w:anchor="_Toc62256664" w:history="1">
+          <w:hyperlink w:anchor="_Toc62257787" w:history="1">
             <w:r>
               <w:rPr>
                 <w:rStyle w:val="Hyperlink"/>
@@ -1767,7 +1767,7 @@
               <w:rPr>
                 <w:webHidden/>
               </w:rPr>
-              <w:instrText xml:space="preserve"> PAGEREF _Toc62256664 \h </w:instrText>
+              <w:instrText xml:space="preserve"> PAGEREF _Toc62257787 \h </w:instrText>
             </w:r>
             <w:r>
               <w:rPr>
@@ -1810,7 +1810,7 @@
               <w:lang w:val="de-DE" w:eastAsia="de-DE"/>
             </w:rPr>
           </w:pPr>
-          <w:hyperlink w:anchor="_Toc62256665" w:history="1">
+          <w:hyperlink w:anchor="_Toc62257788" w:history="1">
             <w:r>
               <w:rPr>
                 <w:rStyle w:val="Hyperlink"/>
@@ -1852,7 +1852,7 @@
               <w:rPr>
                 <w:webHidden/>
               </w:rPr>
-              <w:instrText xml:space="preserve"> PAGEREF _Toc62256665 \h </w:instrText>
+              <w:instrText xml:space="preserve"> PAGEREF _Toc62257788 \h </w:instrText>
             </w:r>
             <w:r>
               <w:rPr>
@@ -1895,7 +1895,7 @@
               <w:lang w:val="de-DE" w:eastAsia="de-DE"/>
             </w:rPr>
           </w:pPr>
-          <w:hyperlink w:anchor="_Toc62256666" w:history="1">
+          <w:hyperlink w:anchor="_Toc62257789" w:history="1">
             <w:r>
               <w:rPr>
                 <w:rStyle w:val="Hyperlink"/>
@@ -1937,7 +1937,7 @@
               <w:rPr>
                 <w:webHidden/>
               </w:rPr>
-              <w:instrText xml:space="preserve"> PAGEREF _Toc62256666 \h </w:instrText>
+              <w:instrText xml:space="preserve"> PAGEREF _Toc62257789 \h </w:instrText>
             </w:r>
             <w:r>
               <w:rPr>
@@ -1980,7 +1980,7 @@
               <w:lang w:val="de-DE" w:eastAsia="de-DE"/>
             </w:rPr>
           </w:pPr>
-          <w:hyperlink w:anchor="_Toc62256667" w:history="1">
+          <w:hyperlink w:anchor="_Toc62257790" w:history="1">
             <w:r>
               <w:rPr>
                 <w:rStyle w:val="Hyperlink"/>
@@ -2022,7 +2022,7 @@
               <w:rPr>
                 <w:webHidden/>
               </w:rPr>
-              <w:instrText xml:space="preserve"> PAGEREF _Toc62256667 \h </w:instrText>
+              <w:instrText xml:space="preserve"> PAGEREF _Toc62257790 \h </w:instrText>
             </w:r>
             <w:r>
               <w:rPr>
@@ -2065,7 +2065,7 @@
               <w:lang w:val="de-DE" w:eastAsia="de-DE"/>
             </w:rPr>
           </w:pPr>
-          <w:hyperlink w:anchor="_Toc62256668" w:history="1">
+          <w:hyperlink w:anchor="_Toc62257791" w:history="1">
             <w:r>
               <w:rPr>
                 <w:rStyle w:val="Hyperlink"/>
@@ -2107,7 +2107,7 @@
               <w:rPr>
                 <w:webHidden/>
               </w:rPr>
-              <w:instrText xml:space="preserve"> PAGEREF _Toc62256668 \h </w:instrText>
+              <w:instrText xml:space="preserve"> PAGEREF _Toc62257791 \h </w:instrText>
             </w:r>
             <w:r>
               <w:rPr>
@@ -2150,7 +2150,7 @@
               <w:lang w:val="de-DE" w:eastAsia="de-DE"/>
             </w:rPr>
           </w:pPr>
-          <w:hyperlink w:anchor="_Toc62256669" w:history="1">
+          <w:hyperlink w:anchor="_Toc62257792" w:history="1">
             <w:r>
               <w:rPr>
                 <w:rStyle w:val="Hyperlink"/>
@@ -2192,7 +2192,7 @@
               <w:rPr>
                 <w:webHidden/>
               </w:rPr>
-              <w:instrText xml:space="preserve"> PAGEREF _Toc62256669 \h </w:instrText>
+              <w:instrText xml:space="preserve"> PAGEREF _Toc62257792 \h </w:instrText>
             </w:r>
             <w:r>
               <w:rPr>
@@ -2233,7 +2233,7 @@
               <w:lang w:val="de-DE" w:eastAsia="de-DE"/>
             </w:rPr>
           </w:pPr>
-          <w:hyperlink w:anchor="_Toc62256670" w:history="1">
+          <w:hyperlink w:anchor="_Toc62257793" w:history="1">
             <w:r>
               <w:rPr>
                 <w:rStyle w:val="Hyperlink"/>
@@ -2273,7 +2273,7 @@
               <w:rPr>
                 <w:webHidden/>
               </w:rPr>
-              <w:instrText xml:space="preserve"> PAGEREF _Toc62256670 \h </w:instrText>
+              <w:instrText xml:space="preserve"> PAGEREF _Toc62257793 \h </w:instrText>
             </w:r>
             <w:r>
               <w:rPr>
@@ -2314,7 +2314,7 @@
               <w:lang w:val="de-DE" w:eastAsia="de-DE"/>
             </w:rPr>
           </w:pPr>
-          <w:hyperlink w:anchor="_Toc62256671" w:history="1">
+          <w:hyperlink w:anchor="_Toc62257794" w:history="1">
             <w:r>
               <w:rPr>
                 <w:rStyle w:val="Hyperlink"/>
@@ -2354,7 +2354,7 @@
               <w:rPr>
                 <w:webHidden/>
               </w:rPr>
-              <w:instrText xml:space="preserve"> PAGEREF _Toc62256671 \h </w:instrText>
+              <w:instrText xml:space="preserve"> PAGEREF _Toc62257794 \h </w:instrText>
             </w:r>
             <w:r>
               <w:rPr>
@@ -2397,7 +2397,7 @@
               <w:lang w:val="de-DE" w:eastAsia="de-DE"/>
             </w:rPr>
           </w:pPr>
-          <w:hyperlink w:anchor="_Toc62256672" w:history="1">
+          <w:hyperlink w:anchor="_Toc62257795" w:history="1">
             <w:r>
               <w:rPr>
                 <w:rStyle w:val="Hyperlink"/>
@@ -2441,7 +2441,7 @@
               <w:rPr>
                 <w:webHidden/>
               </w:rPr>
-              <w:instrText xml:space="preserve"> PAGEREF _Toc62256672 \h </w:instrText>
+              <w:instrText xml:space="preserve"> PAGEREF _Toc62257795 \h </w:instrText>
             </w:r>
             <w:r>
               <w:rPr>
@@ -2484,7 +2484,7 @@
               <w:lang w:val="de-DE" w:eastAsia="de-DE"/>
             </w:rPr>
           </w:pPr>
-          <w:hyperlink w:anchor="_Toc62256673" w:history="1">
+          <w:hyperlink w:anchor="_Toc62257796" w:history="1">
             <w:r>
               <w:rPr>
                 <w:rStyle w:val="Hyperlink"/>
@@ -2528,7 +2528,7 @@
               <w:rPr>
                 <w:webHidden/>
               </w:rPr>
-              <w:instrText xml:space="preserve"> PAGEREF _Toc62256673 \h </w:instrText>
+              <w:instrText xml:space="preserve"> PAGEREF _Toc62257796 \h </w:instrText>
             </w:r>
             <w:r>
               <w:rPr>
@@ -2571,7 +2571,7 @@
               <w:lang w:val="de-DE" w:eastAsia="de-DE"/>
             </w:rPr>
           </w:pPr>
-          <w:hyperlink w:anchor="_Toc62256674" w:history="1">
+          <w:hyperlink w:anchor="_Toc62257797" w:history="1">
             <w:r>
               <w:rPr>
                 <w:rStyle w:val="Hyperlink"/>
@@ -2613,7 +2613,7 @@
               <w:rPr>
                 <w:webHidden/>
               </w:rPr>
-              <w:instrText xml:space="preserve"> PAGEREF _Toc62256674 \h </w:instrText>
+              <w:instrText xml:space="preserve"> PAGEREF _Toc62257797 \h </w:instrText>
             </w:r>
             <w:r>
               <w:rPr>
@@ -2699,7 +2699,7 @@
           <w:bCs/>
         </w:rPr>
       </w:pPr>
-      <w:bookmarkStart w:id="0" w:name="_Toc62256655"/>
+      <w:bookmarkStart w:id="0" w:name="_Toc62257778"/>
       <w:r>
         <w:rPr>
           <w:rFonts w:ascii="Arial" w:hAnsi="Arial" w:cs="Arial"/>
@@ -3708,7 +3708,7 @@
         </w:rPr>
       </w:pPr>
       <w:bookmarkStart w:id="1" w:name="_Toc61630152"/>
-      <w:bookmarkStart w:id="2" w:name="_Toc62256656"/>
+      <w:bookmarkStart w:id="2" w:name="_Toc62257779"/>
       <w:r>
         <w:rPr>
           <w:rFonts w:ascii="Arial" w:hAnsi="Arial" w:cs="Arial"/>
@@ -3774,7 +3774,7 @@
         </w:rPr>
       </w:pPr>
       <w:bookmarkStart w:id="3" w:name="_Toc61630153"/>
-      <w:bookmarkStart w:id="4" w:name="_Toc62256657"/>
+      <w:bookmarkStart w:id="4" w:name="_Toc62257780"/>
       <w:r>
         <w:rPr>
           <w:rFonts w:ascii="Arial" w:hAnsi="Arial" w:cs="Arial"/>
@@ -4129,7 +4129,7 @@
       </w:pPr>
       <w:bookmarkStart w:id="5" w:name="_Toc61630154"/>
       <w:bookmarkStart w:id="6" w:name="_Ref61730422"/>
-      <w:bookmarkStart w:id="7" w:name="_Toc62256658"/>
+      <w:bookmarkStart w:id="7" w:name="_Toc62257781"/>
       <w:r>
         <w:rPr>
           <w:rFonts w:ascii="Arial" w:hAnsi="Arial" w:cs="Arial"/>
@@ -5610,7 +5610,7 @@
         </w:rPr>
       </w:pPr>
       <w:bookmarkStart w:id="11" w:name="_Toc61630155"/>
-      <w:bookmarkStart w:id="12" w:name="_Toc62256659"/>
+      <w:bookmarkStart w:id="12" w:name="_Toc62257782"/>
       <w:r>
         <w:rPr>
           <w:rFonts w:ascii="Arial" w:hAnsi="Arial" w:cs="Arial"/>
@@ -6842,7 +6842,7 @@
           <w:lang w:val="de-DE"/>
         </w:rPr>
       </w:pPr>
-      <w:bookmarkStart w:id="15" w:name="_Toc62256660"/>
+      <w:bookmarkStart w:id="15" w:name="_Toc62257783"/>
       <w:r>
         <w:rPr>
           <w:rFonts w:ascii="Arial" w:hAnsi="Arial" w:cs="Arial"/>
@@ -7044,7 +7044,7 @@
         </w:rPr>
       </w:pPr>
       <w:bookmarkStart w:id="16" w:name="_Toc61630157"/>
-      <w:bookmarkStart w:id="17" w:name="_Toc62256661"/>
+      <w:bookmarkStart w:id="17" w:name="_Toc62257784"/>
       <w:r>
         <w:rPr>
           <w:rFonts w:ascii="Arial" w:hAnsi="Arial" w:cs="Arial"/>
@@ -7469,7 +7469,7 @@
         </w:rPr>
       </w:pPr>
       <w:bookmarkStart w:id="18" w:name="_Toc61630158"/>
-      <w:bookmarkStart w:id="19" w:name="_Toc62256662"/>
+      <w:bookmarkStart w:id="19" w:name="_Toc62257785"/>
       <w:r>
         <w:rPr>
           <w:rFonts w:ascii="Arial" w:hAnsi="Arial" w:cs="Arial"/>
@@ -7832,7 +7832,7 @@
         </w:rPr>
       </w:pPr>
       <w:bookmarkStart w:id="20" w:name="_Toc61630159"/>
-      <w:bookmarkStart w:id="21" w:name="_Toc62256663"/>
+      <w:bookmarkStart w:id="21" w:name="_Toc62257786"/>
       <w:r>
         <w:rPr>
           <w:rFonts w:ascii="Arial" w:hAnsi="Arial" w:cs="Arial"/>
@@ -8028,7 +8028,7 @@
         </w:rPr>
       </w:pPr>
       <w:bookmarkStart w:id="22" w:name="_Toc61630160"/>
-      <w:bookmarkStart w:id="23" w:name="_Toc62256664"/>
+      <w:bookmarkStart w:id="23" w:name="_Toc62257787"/>
       <w:r>
         <w:rPr>
           <w:rFonts w:ascii="Arial" w:hAnsi="Arial" w:cs="Arial"/>
@@ -9070,7 +9070,7 @@
         </w:rPr>
       </w:pPr>
       <w:bookmarkStart w:id="24" w:name="_Toc61630163"/>
-      <w:bookmarkStart w:id="25" w:name="_Toc62256665"/>
+      <w:bookmarkStart w:id="25" w:name="_Toc62257788"/>
       <w:r>
         <w:rPr>
           <w:rFonts w:ascii="Arial" w:hAnsi="Arial" w:cs="Arial"/>
@@ -11718,7 +11718,7 @@
         </w:rPr>
       </w:pPr>
       <w:bookmarkStart w:id="28" w:name="_Toc61630162"/>
-      <w:bookmarkStart w:id="29" w:name="_Toc62256666"/>
+      <w:bookmarkStart w:id="29" w:name="_Toc62257789"/>
       <w:r>
         <w:rPr>
           <w:rFonts w:ascii="Arial" w:hAnsi="Arial" w:cs="Arial"/>
@@ -12613,7 +12613,7 @@
         </w:rPr>
       </w:pPr>
       <w:bookmarkStart w:id="30" w:name="_Toc61630167"/>
-      <w:bookmarkStart w:id="31" w:name="_Toc62256667"/>
+      <w:bookmarkStart w:id="31" w:name="_Toc62257790"/>
       <w:r>
         <w:rPr>
           <w:rFonts w:ascii="Arial" w:hAnsi="Arial" w:cs="Arial"/>
@@ -14104,7 +14104,7 @@
         </w:rPr>
       </w:pPr>
       <w:bookmarkStart w:id="33" w:name="_Toc61630168"/>
-      <w:bookmarkStart w:id="34" w:name="_Toc62256668"/>
+      <w:bookmarkStart w:id="34" w:name="_Toc62257791"/>
       <w:r>
         <w:rPr>
           <w:rFonts w:ascii="Arial" w:hAnsi="Arial" w:cs="Arial"/>
@@ -14148,7 +14148,7 @@
         </w:rPr>
       </w:pPr>
       <w:bookmarkStart w:id="35" w:name="_Toc61630169"/>
-      <w:bookmarkStart w:id="36" w:name="_Toc62256669"/>
+      <w:bookmarkStart w:id="36" w:name="_Toc62257792"/>
       <w:r>
         <w:rPr>
           <w:rFonts w:ascii="Arial" w:hAnsi="Arial" w:cs="Arial"/>
@@ -14304,7 +14304,7 @@
         </w:rPr>
       </w:pPr>
       <w:bookmarkStart w:id="37" w:name="_Toc61630170"/>
-      <w:bookmarkStart w:id="38" w:name="_Toc62256670"/>
+      <w:bookmarkStart w:id="38" w:name="_Toc62257793"/>
       <w:r>
         <w:rPr>
           <w:rFonts w:ascii="Arial" w:hAnsi="Arial" w:cs="Arial"/>
@@ -18144,7 +18144,7 @@
           <w:szCs w:val="28"/>
         </w:rPr>
       </w:pPr>
-      <w:bookmarkStart w:id="40" w:name="_Toc62256671"/>
+      <w:bookmarkStart w:id="40" w:name="_Toc62257794"/>
       <w:r>
         <w:rPr>
           <w:rFonts w:ascii="Arial" w:hAnsi="Arial" w:cs="Arial"/>
@@ -21522,7 +21522,7 @@
         </w:rPr>
       </w:pPr>
       <w:bookmarkStart w:id="42" w:name="_Toc61630172"/>
-      <w:bookmarkStart w:id="43" w:name="_Toc62256672"/>
+      <w:bookmarkStart w:id="43" w:name="_Toc62257795"/>
       <w:r>
         <w:rPr>
           <w:rFonts w:ascii="Arial" w:hAnsi="Arial" w:cs="Arial"/>
@@ -23391,7 +23391,7 @@
         </w:rPr>
       </w:pPr>
       <w:bookmarkStart w:id="44" w:name="_Toc61630173"/>
-      <w:bookmarkStart w:id="45" w:name="_Toc62256673"/>
+      <w:bookmarkStart w:id="45" w:name="_Toc62257796"/>
       <w:r>
         <w:rPr>
           <w:rFonts w:ascii="Arial" w:hAnsi="Arial" w:cs="Arial"/>
@@ -23877,11 +23877,12 @@
           <w:rFonts w:ascii="Arial" w:hAnsi="Arial" w:cs="Arial"/>
         </w:rPr>
       </w:pPr>
-      <w:bookmarkStart w:id="46" w:name="_Toc62256674"/>
-      <w:r>
-        <w:rPr>
-          <w:rFonts w:ascii="Arial" w:hAnsi="Arial" w:cs="Arial"/>
-        </w:rPr>
+      <w:bookmarkStart w:id="46" w:name="_Toc62257797"/>
+      <w:r>
+        <w:rPr>
+          <w:rFonts w:ascii="Arial" w:hAnsi="Arial" w:cs="Arial"/>
+        </w:rPr>
+        <w:lastRenderedPageBreak/>
         <w:t>Appendix</w:t>
       </w:r>
       <w:bookmarkEnd w:id="46"/>
@@ -26155,8 +26156,6 @@
                 <w:rFonts w:ascii="Arial" w:hAnsi="Arial" w:cs="Arial"/>
                 <w:b/>
                 <w:bCs/>
-                <w:sz w:val="20"/>
-                <w:szCs w:val="20"/>
               </w:rPr>
             </w:pPr>
             <w:r>
@@ -26164,8 +26163,6 @@
                 <w:rFonts w:ascii="Arial" w:hAnsi="Arial" w:cs="Arial"/>
                 <w:b/>
                 <w:bCs/>
-                <w:sz w:val="20"/>
-                <w:szCs w:val="20"/>
               </w:rPr>
               <w:t>URL (access date: 15.01.2021)</w:t>
             </w:r>
@@ -26176,23 +26173,17 @@
               <w:jc w:val="both"/>
               <w:rPr>
                 <w:rFonts w:ascii="Arial" w:hAnsi="Arial" w:cs="Arial"/>
-                <w:sz w:val="20"/>
-                <w:szCs w:val="20"/>
-              </w:rPr>
-            </w:pPr>
-            <w:r>
-              <w:rPr>
-                <w:rFonts w:ascii="Arial" w:hAnsi="Arial" w:cs="Arial"/>
-                <w:sz w:val="20"/>
-                <w:szCs w:val="20"/>
+              </w:rPr>
+            </w:pPr>
+            <w:r>
+              <w:rPr>
+                <w:rFonts w:ascii="Arial" w:hAnsi="Arial" w:cs="Arial"/>
               </w:rPr>
               <w:t>PyTorch</w:t>
             </w:r>
             <w:r>
               <w:rPr>
                 <w:rFonts w:ascii="Arial" w:hAnsi="Arial" w:cs="Arial"/>
-                <w:sz w:val="20"/>
-                <w:szCs w:val="20"/>
               </w:rPr>
               <w:t xml:space="preserve">: </w:t>
             </w:r>
@@ -26201,8 +26192,6 @@
                 <w:rPr>
                   <w:rStyle w:val="Hyperlink"/>
                   <w:rFonts w:ascii="Arial" w:hAnsi="Arial" w:cs="Arial"/>
-                  <w:sz w:val="20"/>
-                  <w:szCs w:val="20"/>
                 </w:rPr>
                 <w:t>https://</w:t>
               </w:r>
@@ -26210,8 +26199,6 @@
                 <w:rPr>
                   <w:rStyle w:val="Hyperlink"/>
                   <w:rFonts w:ascii="Arial" w:hAnsi="Arial" w:cs="Arial"/>
-                  <w:sz w:val="20"/>
-                  <w:szCs w:val="20"/>
                 </w:rPr>
                 <w:t>GitHub</w:t>
               </w:r>
@@ -26219,8 +26206,6 @@
                 <w:rPr>
                   <w:rStyle w:val="Hyperlink"/>
                   <w:rFonts w:ascii="Arial" w:hAnsi="Arial" w:cs="Arial"/>
-                  <w:sz w:val="20"/>
-                  <w:szCs w:val="20"/>
                 </w:rPr>
                 <w:t>.com/</w:t>
               </w:r>
@@ -26228,8 +26213,6 @@
                 <w:rPr>
                   <w:rStyle w:val="Hyperlink"/>
                   <w:rFonts w:ascii="Arial" w:hAnsi="Arial" w:cs="Arial"/>
-                  <w:sz w:val="20"/>
-                  <w:szCs w:val="20"/>
                 </w:rPr>
                 <w:t>PyTorch</w:t>
               </w:r>
@@ -26237,8 +26220,6 @@
                 <w:rPr>
                   <w:rStyle w:val="Hyperlink"/>
                   <w:rFonts w:ascii="Arial" w:hAnsi="Arial" w:cs="Arial"/>
-                  <w:sz w:val="20"/>
-                  <w:szCs w:val="20"/>
                 </w:rPr>
                 <w:t>/</w:t>
               </w:r>
@@ -26246,8 +26227,6 @@
                 <w:rPr>
                   <w:rStyle w:val="Hyperlink"/>
                   <w:rFonts w:ascii="Arial" w:hAnsi="Arial" w:cs="Arial"/>
-                  <w:sz w:val="20"/>
-                  <w:szCs w:val="20"/>
                 </w:rPr>
                 <w:t>PyTorch</w:t>
               </w:r>
@@ -26255,8 +26234,6 @@
                 <w:rPr>
                   <w:rStyle w:val="Hyperlink"/>
                   <w:rFonts w:ascii="Arial" w:hAnsi="Arial" w:cs="Arial"/>
-                  <w:sz w:val="20"/>
-                  <w:szCs w:val="20"/>
                 </w:rPr>
                 <w:t>/graphs/contributors</w:t>
               </w:r>
@@ -26274,16 +26251,12 @@
             <w:r>
               <w:rPr>
                 <w:rFonts w:ascii="Arial" w:hAnsi="Arial" w:cs="Arial"/>
-                <w:sz w:val="20"/>
-                <w:szCs w:val="20"/>
               </w:rPr>
               <w:t>React</w:t>
             </w:r>
             <w:r>
               <w:rPr>
                 <w:rFonts w:ascii="Arial" w:hAnsi="Arial" w:cs="Arial"/>
-                <w:sz w:val="20"/>
-                <w:szCs w:val="20"/>
               </w:rPr>
               <w:t xml:space="preserve">: </w:t>
             </w:r>
@@ -26292,8 +26265,6 @@
                 <w:rPr>
                   <w:rStyle w:val="Hyperlink"/>
                   <w:rFonts w:ascii="Arial" w:hAnsi="Arial" w:cs="Arial"/>
-                  <w:sz w:val="20"/>
-                  <w:szCs w:val="20"/>
                 </w:rPr>
                 <w:t>https://</w:t>
               </w:r>
@@ -26301,8 +26272,6 @@
                 <w:rPr>
                   <w:rStyle w:val="Hyperlink"/>
                   <w:rFonts w:ascii="Arial" w:hAnsi="Arial" w:cs="Arial"/>
-                  <w:sz w:val="20"/>
-                  <w:szCs w:val="20"/>
                 </w:rPr>
                 <w:t>GitHub</w:t>
               </w:r>
@@ -26310,8 +26279,6 @@
                 <w:rPr>
                   <w:rStyle w:val="Hyperlink"/>
                   <w:rFonts w:ascii="Arial" w:hAnsi="Arial" w:cs="Arial"/>
-                  <w:sz w:val="20"/>
-                  <w:szCs w:val="20"/>
                 </w:rPr>
                 <w:t>.com/</w:t>
               </w:r>
@@ -26319,8 +26286,6 @@
                 <w:rPr>
                   <w:rStyle w:val="Hyperlink"/>
                   <w:rFonts w:ascii="Arial" w:hAnsi="Arial" w:cs="Arial"/>
-                  <w:sz w:val="20"/>
-                  <w:szCs w:val="20"/>
                 </w:rPr>
                 <w:t>Facebook</w:t>
               </w:r>
@@ -26328,8 +26293,6 @@
                 <w:rPr>
                   <w:rStyle w:val="Hyperlink"/>
                   <w:rFonts w:ascii="Arial" w:hAnsi="Arial" w:cs="Arial"/>
-                  <w:sz w:val="20"/>
-                  <w:szCs w:val="20"/>
                 </w:rPr>
                 <w:t>/</w:t>
               </w:r>
@@ -26337,8 +26300,6 @@
                 <w:rPr>
                   <w:rStyle w:val="Hyperlink"/>
                   <w:rFonts w:ascii="Arial" w:hAnsi="Arial" w:cs="Arial"/>
-                  <w:sz w:val="20"/>
-                  <w:szCs w:val="20"/>
                 </w:rPr>
                 <w:t>React</w:t>
               </w:r>
@@ -26346,8 +26307,6 @@
                 <w:rPr>
                   <w:rStyle w:val="Hyperlink"/>
                   <w:rFonts w:ascii="Arial" w:hAnsi="Arial" w:cs="Arial"/>
-                  <w:sz w:val="20"/>
-                  <w:szCs w:val="20"/>
                 </w:rPr>
                 <w:t>/graphs/contributors</w:t>
               </w:r>
@@ -26520,6 +26479,7 @@
                 <w:szCs w:val="22"/>
                 <w:lang w:val="de-DE"/>
               </w:rPr>
+              <w:lastRenderedPageBreak/>
               <w:t>Start Year</w:t>
             </w:r>
           </w:p>
@@ -28066,12 +28026,12 @@
       </w:tblPr>
       <w:tblGrid>
         <w:gridCol w:w="728"/>
-        <w:gridCol w:w="1549"/>
-        <w:gridCol w:w="1030"/>
+        <w:gridCol w:w="1659"/>
+        <w:gridCol w:w="963"/>
         <w:gridCol w:w="889"/>
         <w:gridCol w:w="1549"/>
-        <w:gridCol w:w="1338"/>
-        <w:gridCol w:w="1973"/>
+        <w:gridCol w:w="1327"/>
+        <w:gridCol w:w="1941"/>
       </w:tblGrid>
       <w:tr>
         <w:tc>
@@ -28105,6 +28065,93 @@
         </w:tc>
         <w:tc>
           <w:tcPr>
+            <w:tcW w:w="1677" w:type="dxa"/>
+            <w:shd w:val="clear" w:color="auto" w:fill="D9D9D9" w:themeFill="background1" w:themeFillShade="D9"/>
+          </w:tcPr>
+          <w:p>
+            <w:pPr>
+              <w:rPr>
+                <w:rFonts w:ascii="Arial" w:hAnsi="Arial" w:cs="Arial"/>
+                <w:b/>
+                <w:bCs/>
+                <w:sz w:val="22"/>
+                <w:szCs w:val="22"/>
+                <w:lang w:val="de-DE"/>
+              </w:rPr>
+            </w:pPr>
+            <w:r>
+              <w:rPr>
+                <w:rFonts w:ascii="Arial" w:hAnsi="Arial" w:cs="Arial"/>
+                <w:b/>
+                <w:bCs/>
+                <w:sz w:val="22"/>
+                <w:szCs w:val="22"/>
+                <w:lang w:val="de-DE"/>
+              </w:rPr>
+              <w:t>Languages</w:t>
+            </w:r>
+          </w:p>
+        </w:tc>
+        <w:tc>
+          <w:tcPr>
+            <w:tcW w:w="902" w:type="dxa"/>
+            <w:shd w:val="clear" w:color="auto" w:fill="D9D9D9" w:themeFill="background1" w:themeFillShade="D9"/>
+          </w:tcPr>
+          <w:p>
+            <w:pPr>
+              <w:rPr>
+                <w:rFonts w:ascii="Arial" w:hAnsi="Arial" w:cs="Arial"/>
+                <w:b/>
+                <w:bCs/>
+                <w:sz w:val="22"/>
+                <w:szCs w:val="22"/>
+                <w:lang w:val="de-DE"/>
+              </w:rPr>
+            </w:pPr>
+            <w:r>
+              <w:rPr>
+                <w:rFonts w:ascii="Arial" w:hAnsi="Arial" w:cs="Arial"/>
+                <w:b/>
+                <w:bCs/>
+                <w:sz w:val="22"/>
+                <w:szCs w:val="22"/>
+                <w:lang w:val="de-DE"/>
+              </w:rPr>
+              <w:t>%</w:t>
+            </w:r>
+          </w:p>
+        </w:tc>
+        <w:tc>
+          <w:tcPr>
+            <w:tcW w:w="889" w:type="dxa"/>
+            <w:shd w:val="clear" w:color="auto" w:fill="D9D9D9" w:themeFill="background1" w:themeFillShade="D9"/>
+          </w:tcPr>
+          <w:p>
+            <w:pPr>
+              <w:rPr>
+                <w:rFonts w:ascii="Arial" w:hAnsi="Arial" w:cs="Arial"/>
+                <w:b/>
+                <w:bCs/>
+                <w:sz w:val="22"/>
+                <w:szCs w:val="22"/>
+                <w:lang w:val="de-DE"/>
+              </w:rPr>
+            </w:pPr>
+            <w:r>
+              <w:rPr>
+                <w:rFonts w:ascii="Arial" w:hAnsi="Arial" w:cs="Arial"/>
+                <w:b/>
+                <w:bCs/>
+                <w:sz w:val="22"/>
+                <w:szCs w:val="22"/>
+                <w:lang w:val="de-DE"/>
+              </w:rPr>
+              <w:t>Users</w:t>
+            </w:r>
+          </w:p>
+        </w:tc>
+        <w:tc>
+          <w:tcPr>
             <w:tcW w:w="1549" w:type="dxa"/>
             <w:shd w:val="clear" w:color="auto" w:fill="D9D9D9" w:themeFill="background1" w:themeFillShade="D9"/>
           </w:tcPr>
@@ -28128,13 +28175,13 @@
                 <w:szCs w:val="22"/>
                 <w:lang w:val="de-DE"/>
               </w:rPr>
-              <w:t>Languages</w:t>
-            </w:r>
-          </w:p>
-        </w:tc>
-        <w:tc>
-          <w:tcPr>
-            <w:tcW w:w="1030" w:type="dxa"/>
+              <w:t>Contributors</w:t>
+            </w:r>
+          </w:p>
+        </w:tc>
+        <w:tc>
+          <w:tcPr>
+            <w:tcW w:w="1338" w:type="dxa"/>
             <w:shd w:val="clear" w:color="auto" w:fill="D9D9D9" w:themeFill="background1" w:themeFillShade="D9"/>
           </w:tcPr>
           <w:p>
@@ -28157,13 +28204,13 @@
                 <w:szCs w:val="22"/>
                 <w:lang w:val="de-DE"/>
               </w:rPr>
-              <w:t>%</w:t>
-            </w:r>
-          </w:p>
-        </w:tc>
-        <w:tc>
-          <w:tcPr>
-            <w:tcW w:w="889" w:type="dxa"/>
+              <w:t>Commits on Master Branch</w:t>
+            </w:r>
+          </w:p>
+        </w:tc>
+        <w:tc>
+          <w:tcPr>
+            <w:tcW w:w="1973" w:type="dxa"/>
             <w:shd w:val="clear" w:color="auto" w:fill="D9D9D9" w:themeFill="background1" w:themeFillShade="D9"/>
           </w:tcPr>
           <w:p>
@@ -28186,15 +28233,9 @@
                 <w:szCs w:val="22"/>
                 <w:lang w:val="de-DE"/>
               </w:rPr>
-              <w:t>Users</w:t>
-            </w:r>
-          </w:p>
-        </w:tc>
-        <w:tc>
-          <w:tcPr>
-            <w:tcW w:w="1549" w:type="dxa"/>
-            <w:shd w:val="clear" w:color="auto" w:fill="D9D9D9" w:themeFill="background1" w:themeFillShade="D9"/>
-          </w:tcPr>
+              <w:t>Top 10 Contributor and</w:t>
+            </w:r>
+          </w:p>
           <w:p>
             <w:pPr>
               <w:rPr>
@@ -28215,87 +28256,6 @@
                 <w:szCs w:val="22"/>
                 <w:lang w:val="de-DE"/>
               </w:rPr>
-              <w:t>Contributors</w:t>
-            </w:r>
-          </w:p>
-        </w:tc>
-        <w:tc>
-          <w:tcPr>
-            <w:tcW w:w="1338" w:type="dxa"/>
-            <w:shd w:val="clear" w:color="auto" w:fill="D9D9D9" w:themeFill="background1" w:themeFillShade="D9"/>
-          </w:tcPr>
-          <w:p>
-            <w:pPr>
-              <w:rPr>
-                <w:rFonts w:ascii="Arial" w:hAnsi="Arial" w:cs="Arial"/>
-                <w:b/>
-                <w:bCs/>
-                <w:sz w:val="22"/>
-                <w:szCs w:val="22"/>
-                <w:lang w:val="de-DE"/>
-              </w:rPr>
-            </w:pPr>
-            <w:r>
-              <w:rPr>
-                <w:rFonts w:ascii="Arial" w:hAnsi="Arial" w:cs="Arial"/>
-                <w:b/>
-                <w:bCs/>
-                <w:sz w:val="22"/>
-                <w:szCs w:val="22"/>
-                <w:lang w:val="de-DE"/>
-              </w:rPr>
-              <w:t>Commits on Master Branch</w:t>
-            </w:r>
-          </w:p>
-        </w:tc>
-        <w:tc>
-          <w:tcPr>
-            <w:tcW w:w="1973" w:type="dxa"/>
-            <w:shd w:val="clear" w:color="auto" w:fill="D9D9D9" w:themeFill="background1" w:themeFillShade="D9"/>
-          </w:tcPr>
-          <w:p>
-            <w:pPr>
-              <w:rPr>
-                <w:rFonts w:ascii="Arial" w:hAnsi="Arial" w:cs="Arial"/>
-                <w:b/>
-                <w:bCs/>
-                <w:sz w:val="22"/>
-                <w:szCs w:val="22"/>
-                <w:lang w:val="de-DE"/>
-              </w:rPr>
-            </w:pPr>
-            <w:r>
-              <w:rPr>
-                <w:rFonts w:ascii="Arial" w:hAnsi="Arial" w:cs="Arial"/>
-                <w:b/>
-                <w:bCs/>
-                <w:sz w:val="22"/>
-                <w:szCs w:val="22"/>
-                <w:lang w:val="de-DE"/>
-              </w:rPr>
-              <w:t>Top 10 Contributor and</w:t>
-            </w:r>
-          </w:p>
-          <w:p>
-            <w:pPr>
-              <w:rPr>
-                <w:rFonts w:ascii="Arial" w:hAnsi="Arial" w:cs="Arial"/>
-                <w:b/>
-                <w:bCs/>
-                <w:sz w:val="22"/>
-                <w:szCs w:val="22"/>
-                <w:lang w:val="de-DE"/>
-              </w:rPr>
-            </w:pPr>
-            <w:r>
-              <w:rPr>
-                <w:rFonts w:ascii="Arial" w:hAnsi="Arial" w:cs="Arial"/>
-                <w:b/>
-                <w:bCs/>
-                <w:sz w:val="22"/>
-                <w:szCs w:val="22"/>
-                <w:lang w:val="de-DE"/>
-              </w:rPr>
               <w:t>Commits</w:t>
             </w:r>
           </w:p>
@@ -28363,7 +28323,7 @@
         </w:tc>
         <w:tc>
           <w:tcPr>
-            <w:tcW w:w="1549" w:type="dxa"/>
+            <w:tcW w:w="1677" w:type="dxa"/>
           </w:tcPr>
           <w:p>
             <w:pPr>
@@ -28388,7 +28348,7 @@
         </w:tc>
         <w:tc>
           <w:tcPr>
-            <w:tcW w:w="1030" w:type="dxa"/>
+            <w:tcW w:w="902" w:type="dxa"/>
           </w:tcPr>
           <w:p>
             <w:pPr>
@@ -28707,7 +28667,7 @@
         </w:tc>
         <w:tc>
           <w:tcPr>
-            <w:tcW w:w="1549" w:type="dxa"/>
+            <w:tcW w:w="1677" w:type="dxa"/>
           </w:tcPr>
           <w:p>
             <w:pPr>
@@ -28732,7 +28692,7 @@
         </w:tc>
         <w:tc>
           <w:tcPr>
-            <w:tcW w:w="1030" w:type="dxa"/>
+            <w:tcW w:w="902" w:type="dxa"/>
           </w:tcPr>
           <w:p>
             <w:pPr>
@@ -28845,7 +28805,7 @@
         </w:tc>
         <w:tc>
           <w:tcPr>
-            <w:tcW w:w="1549" w:type="dxa"/>
+            <w:tcW w:w="1677" w:type="dxa"/>
           </w:tcPr>
           <w:p>
             <w:pPr>
@@ -28870,7 +28830,7 @@
         </w:tc>
         <w:tc>
           <w:tcPr>
-            <w:tcW w:w="1030" w:type="dxa"/>
+            <w:tcW w:w="902" w:type="dxa"/>
           </w:tcPr>
           <w:p>
             <w:pPr>
@@ -28983,7 +28943,7 @@
         </w:tc>
         <w:tc>
           <w:tcPr>
-            <w:tcW w:w="1549" w:type="dxa"/>
+            <w:tcW w:w="1677" w:type="dxa"/>
           </w:tcPr>
           <w:p>
             <w:pPr>
@@ -29008,7 +28968,7 @@
         </w:tc>
         <w:tc>
           <w:tcPr>
-            <w:tcW w:w="1030" w:type="dxa"/>
+            <w:tcW w:w="902" w:type="dxa"/>
           </w:tcPr>
           <w:p>
             <w:pPr>
@@ -29121,7 +29081,7 @@
         </w:tc>
         <w:tc>
           <w:tcPr>
-            <w:tcW w:w="1549" w:type="dxa"/>
+            <w:tcW w:w="1677" w:type="dxa"/>
           </w:tcPr>
           <w:p>
             <w:pPr>
@@ -29146,7 +29106,7 @@
         </w:tc>
         <w:tc>
           <w:tcPr>
-            <w:tcW w:w="1030" w:type="dxa"/>
+            <w:tcW w:w="902" w:type="dxa"/>
           </w:tcPr>
           <w:p>
             <w:pPr>
@@ -29259,7 +29219,7 @@
         </w:tc>
         <w:tc>
           <w:tcPr>
-            <w:tcW w:w="1549" w:type="dxa"/>
+            <w:tcW w:w="1677" w:type="dxa"/>
           </w:tcPr>
           <w:p>
             <w:pPr>
@@ -29284,7 +29244,7 @@
         </w:tc>
         <w:tc>
           <w:tcPr>
-            <w:tcW w:w="1030" w:type="dxa"/>
+            <w:tcW w:w="902" w:type="dxa"/>
           </w:tcPr>
           <w:p>
             <w:pPr>
@@ -29397,7 +29357,7 @@
         </w:tc>
         <w:tc>
           <w:tcPr>
-            <w:tcW w:w="1549" w:type="dxa"/>
+            <w:tcW w:w="1677" w:type="dxa"/>
           </w:tcPr>
           <w:p>
             <w:pPr>
@@ -29422,7 +29382,7 @@
         </w:tc>
         <w:tc>
           <w:tcPr>
-            <w:tcW w:w="1030" w:type="dxa"/>
+            <w:tcW w:w="902" w:type="dxa"/>
           </w:tcPr>
           <w:p>
             <w:pPr>
@@ -29641,6 +29601,15 @@
         </w:rPr>
         <w:t xml:space="preserve"> (2020)</w:t>
       </w:r>
+    </w:p>
+    <w:p>
+      <w:pPr>
+        <w:spacing w:line="360" w:lineRule="auto"/>
+        <w:jc w:val="both"/>
+        <w:rPr>
+          <w:rFonts w:ascii="Arial" w:hAnsi="Arial" w:cs="Arial"/>
+        </w:rPr>
+      </w:pPr>
     </w:p>
     <w:p>
       <w:pPr>
@@ -29797,6 +29766,7 @@
           <w:sz w:val="32"/>
           <w:szCs w:val="32"/>
         </w:rPr>
+        <w:lastRenderedPageBreak/>
         <w:t xml:space="preserve">List of </w:t>
       </w:r>
       <w:r>

</xml_diff>